<commit_message>
Running updates on manuscript
</commit_message>
<xml_diff>
--- a/Revision_PLOS/Revised Manuscript with Track Changes.docx
+++ b/Revision_PLOS/Revised Manuscript with Track Changes.docx
@@ -2496,8 +2496,6 @@
         </w:rPr>
         <w:t xml:space="preserve">resolution imagery that must be annotated for a comprehensive survey are enormous and require advances in computing, storage, and cyberinfrastructure. </w:t>
       </w:r>
-      <w:bookmarkStart w:id="20" w:name="_GoBack"/>
-      <w:bookmarkEnd w:id="20"/>
     </w:p>
     <w:p>
       <w:pPr>
@@ -2737,7 +2735,25 @@
           <w:sz w:val="24"/>
           <w:szCs w:val="24"/>
         </w:rPr>
-        <w:t xml:space="preserve">WorldView-2 satellite imagery. This satellite sensor provides </w:t>
+        <w:t>WorldView-2</w:t>
+      </w:r>
+      <w:ins w:id="20" w:author="Alex Borowicz" w:date="2019-04-16T11:19:00Z">
+        <w:r>
+          <w:rPr>
+            <w:rFonts w:ascii="Times New Roman" w:hAnsi="Times New Roman" w:cs="Times New Roman"/>
+            <w:sz w:val="24"/>
+            <w:szCs w:val="24"/>
+          </w:rPr>
+          <w:t xml:space="preserve"> (50cm per pixel)</w:t>
+        </w:r>
+      </w:ins>
+      <w:r>
+        <w:rPr>
+          <w:rFonts w:ascii="Times New Roman" w:hAnsi="Times New Roman" w:cs="Times New Roman"/>
+          <w:sz w:val="24"/>
+          <w:szCs w:val="24"/>
+        </w:rPr>
+        <w:t xml:space="preserve"> satellite imagery. This satellite sensor provides </w:t>
       </w:r>
       <w:r>
         <w:rPr>
@@ -4775,7 +4791,27 @@
           <w:sz w:val="24"/>
           <w:szCs w:val="24"/>
         </w:rPr>
-        <w:t>CNNs are extensions of traditional neural networks that work by summarizing patterns in images across many “hidden” layers through ‘convolutions’ (i.e., complex data transformations; [3</w:t>
+        <w:t>CNNs are extensions of traditional neural networks that work by summarizing patterns in images across many “hidden” layers through ‘convolutions’ (i.e., complex data transformations; [</w:t>
+      </w:r>
+      <w:ins w:id="34" w:author="Alex Borowicz" w:date="2019-04-16T13:20:00Z">
+        <w:r>
+          <w:rPr>
+            <w:rFonts w:ascii="Times New Roman" w:hAnsi="Times New Roman" w:cs="Times New Roman"/>
+            <w:sz w:val="24"/>
+            <w:szCs w:val="24"/>
+          </w:rPr>
+          <w:t xml:space="preserve">7, </w:t>
+        </w:r>
+      </w:ins>
+      <w:bookmarkStart w:id="35" w:name="_GoBack"/>
+      <w:bookmarkEnd w:id="35"/>
+      <w:r>
+        <w:rPr>
+          <w:rFonts w:ascii="Times New Roman" w:hAnsi="Times New Roman" w:cs="Times New Roman"/>
+          <w:sz w:val="24"/>
+          <w:szCs w:val="24"/>
+        </w:rPr>
+        <w:t>3</w:t>
       </w:r>
       <w:r>
         <w:rPr>
@@ -4913,6 +4949,36 @@
         </w:rPr>
         <w:t xml:space="preserve"> This form of machine learning minimizes the need for manually designing a rule-based classification scheme, but limits the interpretability of the model, which acts as a black box.</w:t>
       </w:r>
+      <w:ins w:id="36" w:author="Alex Borowicz" w:date="2019-04-16T13:09:00Z">
+        <w:r>
+          <w:rPr>
+            <w:rFonts w:ascii="Times New Roman" w:hAnsi="Times New Roman" w:cs="Times New Roman"/>
+            <w:sz w:val="24"/>
+            <w:szCs w:val="24"/>
+          </w:rPr>
+          <w:t xml:space="preserve"> </w:t>
+        </w:r>
+      </w:ins>
+      <w:ins w:id="37" w:author="Alex Borowicz" w:date="2019-04-16T13:10:00Z">
+        <w:r>
+          <w:rPr>
+            <w:rFonts w:ascii="Times New Roman" w:hAnsi="Times New Roman" w:cs="Times New Roman"/>
+            <w:sz w:val="24"/>
+            <w:szCs w:val="24"/>
+          </w:rPr>
+          <w:t xml:space="preserve">Deep learning is a rapidly-evolving field with new architectures regularly outstripping the performance of </w:t>
+        </w:r>
+      </w:ins>
+      <w:ins w:id="38" w:author="Alex Borowicz" w:date="2019-04-16T13:11:00Z">
+        <w:r>
+          <w:rPr>
+            <w:rFonts w:ascii="Times New Roman" w:hAnsi="Times New Roman" w:cs="Times New Roman"/>
+            <w:sz w:val="24"/>
+            <w:szCs w:val="24"/>
+          </w:rPr>
+          <w:t>previous methods.</w:t>
+        </w:r>
+      </w:ins>
     </w:p>
     <w:p>
       <w:pPr>
@@ -4939,7 +5005,7 @@
         <w:spacing w:before="0" w:beforeAutospacing="0" w:after="0" w:afterAutospacing="0" w:line="480" w:lineRule="auto"/>
         <w:ind w:firstLine="720"/>
         <w:rPr>
-          <w:del w:id="34" w:author="Alex Borowicz" w:date="2019-04-07T19:55:00Z"/>
+          <w:del w:id="39" w:author="Alex Borowicz" w:date="2019-04-07T19:55:00Z"/>
         </w:rPr>
       </w:pPr>
       <w:r>
@@ -4980,9 +5046,9 @@
         <w:spacing w:before="0" w:beforeAutospacing="0" w:after="0" w:afterAutospacing="0" w:line="480" w:lineRule="auto"/>
         <w:ind w:firstLine="720"/>
         <w:rPr>
-          <w:ins w:id="35" w:author="Alex Borowicz" w:date="2019-04-07T19:56:00Z"/>
-        </w:rPr>
-        <w:pPrChange w:id="36" w:author="Alex Borowicz" w:date="2019-04-07T19:55:00Z">
+          <w:ins w:id="40" w:author="Alex Borowicz" w:date="2019-04-07T19:56:00Z"/>
+        </w:rPr>
+        <w:pPrChange w:id="41" w:author="Alex Borowicz" w:date="2019-04-07T19:55:00Z">
           <w:pPr>
             <w:pStyle w:val="NormalWeb"/>
             <w:spacing w:before="0" w:beforeAutospacing="0" w:after="0" w:afterAutospacing="0" w:line="480" w:lineRule="auto"/>
@@ -4995,7 +5061,7 @@
         <w:pStyle w:val="NormalWeb"/>
         <w:spacing w:before="0" w:beforeAutospacing="0" w:after="0" w:afterAutospacing="0" w:line="480" w:lineRule="auto"/>
         <w:ind w:firstLine="720"/>
-        <w:pPrChange w:id="37" w:author="Alex Borowicz" w:date="2019-04-07T19:55:00Z">
+        <w:pPrChange w:id="42" w:author="Alex Borowicz" w:date="2019-04-07T19:55:00Z">
           <w:pPr>
             <w:spacing w:line="480" w:lineRule="auto"/>
             <w:ind w:firstLine="720"/>
@@ -5176,7 +5242,20 @@
         <w:t xml:space="preserve"> images </w:t>
       </w:r>
       <w:r>
-        <w:t>of 1000 classes. We modify the last layer of this model to train with our data, i.e. from outputting 1000 classes to outputting 2 classes. Pre-training the model on ImageNet has been known to reduce overfitting and training time.</w:t>
+        <w:t>of 1000 classes</w:t>
+      </w:r>
+      <w:ins w:id="43" w:author="Alex Borowicz" w:date="2019-04-16T11:15:00Z">
+        <w:r>
+          <w:t xml:space="preserve"> (e.g. ‘house,’ ‘spider,’ </w:t>
+        </w:r>
+      </w:ins>
+      <w:ins w:id="44" w:author="Alex Borowicz" w:date="2019-04-16T11:16:00Z">
+        <w:r>
+          <w:t>‘fire’)</w:t>
+        </w:r>
+      </w:ins>
+      <w:r>
+        <w:t>. We modify the last layer of this model to train with our data, i.e. from outputting 1000 classes to outputting 2 classes. Pre-training the model on ImageNet has been known to reduce overfitting and training time.</w:t>
       </w:r>
     </w:p>
     <w:p>
@@ -5265,7 +5344,7 @@
         <w:pStyle w:val="NormalWeb"/>
         <w:spacing w:before="0" w:beforeAutospacing="0" w:after="0" w:afterAutospacing="0" w:line="480" w:lineRule="auto"/>
         <w:ind w:firstLine="720"/>
-        <w:pPrChange w:id="38" w:author="Alex Borowicz" w:date="2019-04-07T19:56:00Z">
+        <w:pPrChange w:id="45" w:author="Alex Borowicz" w:date="2019-04-07T19:56:00Z">
           <w:pPr>
             <w:pStyle w:val="NormalWeb"/>
             <w:spacing w:before="0" w:beforeAutospacing="0" w:after="0" w:afterAutospacing="0" w:line="480" w:lineRule="auto"/>
@@ -5834,7 +5913,7 @@
         <w:pStyle w:val="NormalWeb"/>
         <w:spacing w:before="0" w:beforeAutospacing="0" w:after="0" w:afterAutospacing="0" w:line="480" w:lineRule="auto"/>
         <w:ind w:firstLine="720"/>
-        <w:pPrChange w:id="39" w:author="Alex Borowicz" w:date="2019-04-07T19:56:00Z">
+        <w:pPrChange w:id="46" w:author="Alex Borowicz" w:date="2019-04-07T19:56:00Z">
           <w:pPr>
             <w:pStyle w:val="NormalWeb"/>
             <w:spacing w:before="0" w:beforeAutospacing="0" w:after="0" w:afterAutospacing="0" w:line="480" w:lineRule="auto"/>
@@ -5842,7 +5921,15 @@
         </w:pPrChange>
       </w:pPr>
       <w:r>
-        <w:t xml:space="preserve">The standard measurement of performance in this case is precision, or the percent of positives (whale identifications) that are true positives, and recall, or the percent of whales that were found by the model. </w:t>
+        <w:t xml:space="preserve">The standard measurement of performance in this case is precision, or the percent of positives (whale identifications) that are true positives, and recall, or the percent of </w:t>
+      </w:r>
+      <w:ins w:id="47" w:author="Alex Borowicz" w:date="2019-04-16T11:17:00Z">
+        <w:r>
+          <w:t xml:space="preserve">labeled </w:t>
+        </w:r>
+      </w:ins>
+      <w:r>
+        <w:t xml:space="preserve">whales that were found by the model. </w:t>
       </w:r>
       <w:r>
         <w:t xml:space="preserve">Precision was closely consistent among folds, ranging from 0.997 to 0.999, with slightly higher variation in recall from 0.930 to 0.989, </w:t>
@@ -5851,11 +5938,11 @@
         <w:t>suggesting</w:t>
       </w:r>
       <w:r>
-        <w:t xml:space="preserve"> that there was a </w:t>
+        <w:t xml:space="preserve"> that </w:t>
       </w:r>
       <w:r>
         <w:lastRenderedPageBreak/>
-        <w:t>small</w:t>
+        <w:t>there was a small</w:t>
       </w:r>
       <w:r>
         <w:t xml:space="preserve"> variation among the</w:t>
@@ -6691,7 +6778,7 @@
           <w:sz w:val="24"/>
           <w:szCs w:val="24"/>
         </w:rPr>
-        <w:pPrChange w:id="40" w:author="Alex Borowicz" w:date="2019-04-07T19:56:00Z">
+        <w:pPrChange w:id="48" w:author="Alex Borowicz" w:date="2019-04-07T19:56:00Z">
           <w:pPr>
             <w:spacing w:line="480" w:lineRule="auto"/>
           </w:pPr>
@@ -6793,7 +6880,7 @@
         </w:rPr>
         <w:t xml:space="preserve">Like most </w:t>
       </w:r>
-      <w:del w:id="41" w:author="Alex Borowicz" w:date="2019-04-16T10:08:00Z">
+      <w:del w:id="49" w:author="Alex Borowicz" w:date="2019-04-16T10:08:00Z">
         <w:r>
           <w:rPr>
             <w:rFonts w:ascii="Times New Roman" w:hAnsi="Times New Roman" w:cs="Times New Roman"/>
@@ -6803,7 +6890,7 @@
           <w:delText xml:space="preserve">machine </w:delText>
         </w:r>
       </w:del>
-      <w:ins w:id="42" w:author="Alex Borowicz" w:date="2019-04-16T10:08:00Z">
+      <w:ins w:id="50" w:author="Alex Borowicz" w:date="2019-04-16T10:08:00Z">
         <w:r>
           <w:rPr>
             <w:rFonts w:ascii="Times New Roman" w:hAnsi="Times New Roman" w:cs="Times New Roman"/>
@@ -6903,7 +6990,7 @@
         </w:rPr>
         <w:t>for non-profit organizations and education users is available</w:t>
       </w:r>
-      <w:ins w:id="43" w:author="Alex Borowicz" w:date="2019-04-16T10:08:00Z">
+      <w:ins w:id="51" w:author="Alex Borowicz" w:date="2019-04-16T10:08:00Z">
         <w:r>
           <w:rPr>
             <w:rFonts w:ascii="Times New Roman" w:hAnsi="Times New Roman" w:cs="Times New Roman"/>
@@ -6913,7 +7000,7 @@
           <w:t xml:space="preserve"> and negotiable</w:t>
         </w:r>
       </w:ins>
-      <w:ins w:id="44" w:author="Alex Borowicz" w:date="2019-04-16T10:09:00Z">
+      <w:ins w:id="52" w:author="Alex Borowicz" w:date="2019-04-16T10:09:00Z">
         <w:r>
           <w:rPr>
             <w:rFonts w:ascii="Times New Roman" w:hAnsi="Times New Roman" w:cs="Times New Roman"/>
@@ -6923,7 +7010,7 @@
           <w:t xml:space="preserve"> and the Digital Globe Foundation provides imagery grants</w:t>
         </w:r>
       </w:ins>
-      <w:ins w:id="45" w:author="Alex Borowicz" w:date="2019-04-16T10:12:00Z">
+      <w:ins w:id="53" w:author="Alex Borowicz" w:date="2019-04-16T10:12:00Z">
         <w:r>
           <w:rPr>
             <w:rFonts w:ascii="Times New Roman" w:hAnsi="Times New Roman" w:cs="Times New Roman"/>
@@ -6933,7 +7020,7 @@
           <w:t>.</w:t>
         </w:r>
       </w:ins>
-      <w:ins w:id="46" w:author="Alex Borowicz" w:date="2019-04-16T10:13:00Z">
+      <w:ins w:id="54" w:author="Alex Borowicz" w:date="2019-04-16T10:13:00Z">
         <w:r>
           <w:rPr>
             <w:rFonts w:ascii="Times New Roman" w:hAnsi="Times New Roman" w:cs="Times New Roman"/>
@@ -6943,7 +7030,7 @@
           <w:t xml:space="preserve"> While it is difficult to estimate the cost of </w:t>
         </w:r>
       </w:ins>
-      <w:ins w:id="47" w:author="Alex Borowicz" w:date="2019-04-16T10:16:00Z">
+      <w:ins w:id="55" w:author="Alex Borowicz" w:date="2019-04-16T10:16:00Z">
         <w:r>
           <w:rPr>
             <w:rFonts w:ascii="Times New Roman" w:hAnsi="Times New Roman" w:cs="Times New Roman"/>
@@ -6954,7 +7041,7 @@
         </w:r>
       </w:ins>
       <w:proofErr w:type="spellStart"/>
-      <w:ins w:id="48" w:author="Alex Borowicz" w:date="2019-04-16T10:17:00Z">
+      <w:ins w:id="56" w:author="Alex Borowicz" w:date="2019-04-16T10:17:00Z">
         <w:r>
           <w:rPr>
             <w:rFonts w:ascii="Times New Roman" w:hAnsi="Times New Roman" w:cs="Times New Roman"/>
@@ -6999,7 +7086,7 @@
           <w:t xml:space="preserve"> aerial surveys and a</w:t>
         </w:r>
       </w:ins>
-      <w:ins w:id="49" w:author="Alex Borowicz" w:date="2019-04-16T10:18:00Z">
+      <w:ins w:id="57" w:author="Alex Borowicz" w:date="2019-04-16T10:18:00Z">
         <w:r>
           <w:rPr>
             <w:rFonts w:ascii="Times New Roman" w:hAnsi="Times New Roman" w:cs="Times New Roman"/>
@@ -7311,7 +7398,7 @@
         </w:rPr>
         <w:t xml:space="preserve"> </w:t>
       </w:r>
-      <w:ins w:id="50" w:author="Alex Borowicz" w:date="2019-04-16T10:31:00Z">
+      <w:ins w:id="58" w:author="Alex Borowicz" w:date="2019-04-16T10:31:00Z">
         <w:r>
           <w:rPr>
             <w:rFonts w:ascii="Times New Roman" w:hAnsi="Times New Roman" w:cs="Times New Roman"/>
@@ -7321,7 +7408,7 @@
           <w:t xml:space="preserve">Further classification to the species level is theoretically possible but only with a much more robust training set. Work on manual species classification </w:t>
         </w:r>
       </w:ins>
-      <w:ins w:id="51" w:author="Alex Borowicz" w:date="2019-04-16T10:32:00Z">
+      <w:ins w:id="59" w:author="Alex Borowicz" w:date="2019-04-16T10:32:00Z">
         <w:r>
           <w:rPr>
             <w:rFonts w:ascii="Times New Roman" w:hAnsi="Times New Roman" w:cs="Times New Roman"/>
@@ -7331,7 +7418,7 @@
           <w:t xml:space="preserve">from satellite imagery shows promise but also indicates that some species are more readily identifiable than others </w:t>
         </w:r>
       </w:ins>
-      <w:ins w:id="52" w:author="Alex Borowicz" w:date="2019-04-16T10:33:00Z">
+      <w:ins w:id="60" w:author="Alex Borowicz" w:date="2019-04-16T10:33:00Z">
         <w:r>
           <w:rPr>
             <w:rFonts w:ascii="Times New Roman" w:hAnsi="Times New Roman" w:cs="Times New Roman"/>
@@ -7341,7 +7428,7 @@
           <w:t>[25-Cubaynes].</w:t>
         </w:r>
       </w:ins>
-      <w:ins w:id="53" w:author="Alex Borowicz" w:date="2019-04-16T10:32:00Z">
+      <w:ins w:id="61" w:author="Alex Borowicz" w:date="2019-04-16T10:32:00Z">
         <w:r>
           <w:rPr>
             <w:rFonts w:ascii="Times New Roman" w:hAnsi="Times New Roman" w:cs="Times New Roman"/>
@@ -7442,7 +7529,7 @@
         </w:rPr>
         <w:t>The collection of imagery also hinges on cloud cover</w:t>
       </w:r>
-      <w:ins w:id="54" w:author="Alex Borowicz" w:date="2019-04-16T10:36:00Z">
+      <w:ins w:id="62" w:author="Alex Borowicz" w:date="2019-04-16T10:36:00Z">
         <w:r>
           <w:rPr>
             <w:rFonts w:ascii="Times New Roman" w:hAnsi="Times New Roman" w:cs="Times New Roman"/>
@@ -7452,7 +7539,7 @@
           <w:t xml:space="preserve"> (though </w:t>
         </w:r>
       </w:ins>
-      <w:ins w:id="55" w:author="Alex Borowicz" w:date="2019-04-16T10:37:00Z">
+      <w:ins w:id="63" w:author="Alex Borowicz" w:date="2019-04-16T10:37:00Z">
         <w:r>
           <w:rPr>
             <w:rFonts w:ascii="Times New Roman" w:hAnsi="Times New Roman" w:cs="Times New Roman"/>
@@ -7615,7 +7702,7 @@
         </w:rPr>
         <w:t xml:space="preserve"> models could easily be trained, as the aerial imagery can be down-sampled to any resolution desired.</w:t>
       </w:r>
-      <w:ins w:id="56" w:author="Alex Borowicz" w:date="2019-04-16T10:42:00Z">
+      <w:ins w:id="64" w:author="Alex Borowicz" w:date="2019-04-16T10:42:00Z">
         <w:r>
           <w:rPr>
             <w:rFonts w:ascii="Times New Roman" w:hAnsi="Times New Roman" w:cs="Times New Roman"/>
@@ -7625,7 +7712,7 @@
           <w:t xml:space="preserve"> </w:t>
         </w:r>
       </w:ins>
-      <w:ins w:id="57" w:author="Alex Borowicz" w:date="2019-04-16T10:43:00Z">
+      <w:ins w:id="65" w:author="Alex Borowicz" w:date="2019-04-16T10:43:00Z">
         <w:r>
           <w:rPr>
             <w:rFonts w:ascii="Times New Roman" w:hAnsi="Times New Roman" w:cs="Times New Roman"/>
@@ -7635,7 +7722,7 @@
           <w:t>Scaling this method to incorp</w:t>
         </w:r>
       </w:ins>
-      <w:ins w:id="58" w:author="Alex Borowicz" w:date="2019-04-16T10:44:00Z">
+      <w:ins w:id="66" w:author="Alex Borowicz" w:date="2019-04-16T10:44:00Z">
         <w:r>
           <w:rPr>
             <w:rFonts w:ascii="Times New Roman" w:hAnsi="Times New Roman" w:cs="Times New Roman"/>
@@ -7645,7 +7732,7 @@
           <w:t xml:space="preserve">orate larger volumes of imagery will be manageable for an individual user for small areas, but once the spatial and temporal scope increases, </w:t>
         </w:r>
       </w:ins>
-      <w:ins w:id="59" w:author="Alex Borowicz" w:date="2019-04-16T10:45:00Z">
+      <w:ins w:id="67" w:author="Alex Borowicz" w:date="2019-04-16T10:45:00Z">
         <w:r>
           <w:rPr>
             <w:rFonts w:ascii="Times New Roman" w:hAnsi="Times New Roman" w:cs="Times New Roman"/>
@@ -7655,7 +7742,7 @@
           <w:t xml:space="preserve">a considered plan for cyberinfrastructure will be required both to handle the storage and transmission of imagery and the processing power required to </w:t>
         </w:r>
       </w:ins>
-      <w:ins w:id="60" w:author="Alex Borowicz" w:date="2019-04-16T10:46:00Z">
+      <w:ins w:id="68" w:author="Alex Borowicz" w:date="2019-04-16T10:46:00Z">
         <w:r>
           <w:rPr>
             <w:rFonts w:ascii="Times New Roman" w:hAnsi="Times New Roman" w:cs="Times New Roman"/>
@@ -7683,7 +7770,7 @@
           <w:t xml:space="preserve"> already includes capability for parallelization</w:t>
         </w:r>
       </w:ins>
-      <w:ins w:id="61" w:author="Alex Borowicz" w:date="2019-04-16T10:47:00Z">
+      <w:ins w:id="69" w:author="Alex Borowicz" w:date="2019-04-16T10:47:00Z">
         <w:r>
           <w:rPr>
             <w:rFonts w:ascii="Times New Roman" w:hAnsi="Times New Roman" w:cs="Times New Roman"/>
@@ -8343,14 +8430,14 @@
       <w:pPr>
         <w:spacing w:line="480" w:lineRule="auto"/>
         <w:rPr>
-          <w:ins w:id="62" w:author="Alex Borowicz" w:date="2019-04-08T13:35:00Z"/>
+          <w:ins w:id="70" w:author="Alex Borowicz" w:date="2019-04-08T13:35:00Z"/>
           <w:rFonts w:ascii="Times New Roman" w:hAnsi="Times New Roman" w:cs="Times New Roman"/>
           <w:b/>
           <w:sz w:val="24"/>
           <w:szCs w:val="24"/>
         </w:rPr>
       </w:pPr>
-      <w:bookmarkStart w:id="63" w:name="_Hlk536534555"/>
+      <w:bookmarkStart w:id="71" w:name="_Hlk536534555"/>
       <w:r>
         <w:rPr>
           <w:rFonts w:ascii="Times New Roman" w:hAnsi="Times New Roman" w:cs="Times New Roman"/>
@@ -8365,14 +8452,14 @@
       <w:pPr>
         <w:spacing w:line="480" w:lineRule="auto"/>
         <w:rPr>
-          <w:ins w:id="64" w:author="Alex Borowicz" w:date="2019-04-08T13:37:00Z"/>
+          <w:ins w:id="72" w:author="Alex Borowicz" w:date="2019-04-08T13:37:00Z"/>
           <w:rFonts w:ascii="Times New Roman" w:hAnsi="Times New Roman" w:cs="Times New Roman"/>
           <w:b/>
           <w:sz w:val="24"/>
           <w:szCs w:val="24"/>
         </w:rPr>
       </w:pPr>
-      <w:ins w:id="65" w:author="Alex Borowicz" w:date="2019-04-08T13:35:00Z">
+      <w:ins w:id="73" w:author="Alex Borowicz" w:date="2019-04-08T13:35:00Z">
         <w:r>
           <w:rPr>
             <w:rFonts w:ascii="Times New Roman" w:hAnsi="Times New Roman" w:cs="Times New Roman"/>
@@ -8388,7 +8475,7 @@
       <w:pPr>
         <w:spacing w:line="480" w:lineRule="auto"/>
         <w:rPr>
-          <w:ins w:id="66" w:author="Alex Borowicz" w:date="2019-04-16T10:18:00Z"/>
+          <w:ins w:id="74" w:author="Alex Borowicz" w:date="2019-04-16T10:18:00Z"/>
           <w:rFonts w:ascii="Times New Roman" w:hAnsi="Times New Roman" w:cs="Times New Roman"/>
           <w:b/>
           <w:sz w:val="24"/>
@@ -8396,7 +8483,7 @@
         </w:rPr>
       </w:pPr>
       <w:proofErr w:type="spellStart"/>
-      <w:ins w:id="67" w:author="Alex Borowicz" w:date="2019-04-16T10:18:00Z">
+      <w:ins w:id="75" w:author="Alex Borowicz" w:date="2019-04-16T10:18:00Z">
         <w:r>
           <w:rPr>
             <w:rFonts w:ascii="Times New Roman" w:hAnsi="Times New Roman" w:cs="Times New Roman"/>
@@ -8417,7 +8504,7 @@
           <w:t xml:space="preserve"> R. Marine mammal census using space satellite imagery. </w:t>
         </w:r>
       </w:ins>
-      <w:ins w:id="68" w:author="Alex Borowicz" w:date="2019-04-16T10:25:00Z">
+      <w:ins w:id="76" w:author="Alex Borowicz" w:date="2019-04-16T10:25:00Z">
         <w:r>
           <w:rPr>
             <w:rFonts w:ascii="Times New Roman" w:hAnsi="Times New Roman" w:cs="Times New Roman"/>
@@ -8428,7 +8515,7 @@
           <w:t xml:space="preserve">U.S. Navy J </w:t>
         </w:r>
       </w:ins>
-      <w:ins w:id="69" w:author="Alex Borowicz" w:date="2019-04-16T10:26:00Z">
+      <w:ins w:id="77" w:author="Alex Borowicz" w:date="2019-04-16T10:26:00Z">
         <w:r>
           <w:rPr>
             <w:rFonts w:ascii="Times New Roman" w:hAnsi="Times New Roman" w:cs="Times New Roman"/>
@@ -8459,7 +8546,7 @@
           <w:t>. 2002;52: 709-</w:t>
         </w:r>
       </w:ins>
-      <w:ins w:id="70" w:author="Alex Borowicz" w:date="2019-04-16T10:27:00Z">
+      <w:ins w:id="78" w:author="Alex Borowicz" w:date="2019-04-16T10:27:00Z">
         <w:r>
           <w:rPr>
             <w:rFonts w:ascii="Times New Roman" w:hAnsi="Times New Roman" w:cs="Times New Roman"/>
@@ -8475,7 +8562,7 @@
       <w:pPr>
         <w:spacing w:line="480" w:lineRule="auto"/>
         <w:rPr>
-          <w:ins w:id="71" w:author="Alex Borowicz" w:date="2019-04-08T13:39:00Z"/>
+          <w:ins w:id="79" w:author="Alex Borowicz" w:date="2019-04-08T13:39:00Z"/>
           <w:rFonts w:ascii="Times New Roman" w:hAnsi="Times New Roman" w:cs="Times New Roman"/>
           <w:b/>
           <w:sz w:val="24"/>
@@ -8483,7 +8570,7 @@
         </w:rPr>
       </w:pPr>
       <w:proofErr w:type="spellStart"/>
-      <w:ins w:id="72" w:author="Alex Borowicz" w:date="2019-04-08T13:35:00Z">
+      <w:ins w:id="80" w:author="Alex Borowicz" w:date="2019-04-08T13:35:00Z">
         <w:r>
           <w:rPr>
             <w:rFonts w:ascii="Times New Roman" w:hAnsi="Times New Roman" w:cs="Times New Roman"/>
@@ -8545,7 +8632,7 @@
           <w:t xml:space="preserve"> RA</w:t>
         </w:r>
       </w:ins>
-      <w:ins w:id="73" w:author="Alex Borowicz" w:date="2019-04-08T13:36:00Z">
+      <w:ins w:id="81" w:author="Alex Borowicz" w:date="2019-04-08T13:36:00Z">
         <w:r>
           <w:rPr>
             <w:rFonts w:ascii="Times New Roman" w:hAnsi="Times New Roman" w:cs="Times New Roman"/>
@@ -8628,7 +8715,7 @@
         </w:rPr>
       </w:pPr>
       <w:proofErr w:type="spellStart"/>
-      <w:ins w:id="74" w:author="Alex Borowicz" w:date="2019-04-08T13:39:00Z">
+      <w:ins w:id="82" w:author="Alex Borowicz" w:date="2019-04-08T13:39:00Z">
         <w:r>
           <w:rPr>
             <w:rFonts w:ascii="Times New Roman" w:hAnsi="Times New Roman" w:cs="Times New Roman"/>
@@ -8674,7 +8761,7 @@
             <w:b/>
             <w:sz w:val="24"/>
             <w:szCs w:val="24"/>
-            <w:rPrChange w:id="75" w:author="Alex Borowicz" w:date="2019-04-08T13:39:00Z">
+            <w:rPrChange w:id="83" w:author="Alex Borowicz" w:date="2019-04-08T13:39:00Z">
               <w:rPr>
                 <w:rFonts w:ascii="Times New Roman" w:hAnsi="Times New Roman" w:cs="Times New Roman"/>
                 <w:b/>
@@ -8696,7 +8783,7 @@
           <w:t xml:space="preserve"> flow prediction with big data: A deep learning approach. 2015;16: 865-</w:t>
         </w:r>
       </w:ins>
-      <w:ins w:id="76" w:author="Alex Borowicz" w:date="2019-04-08T13:40:00Z">
+      <w:ins w:id="84" w:author="Alex Borowicz" w:date="2019-04-08T13:40:00Z">
         <w:r>
           <w:rPr>
             <w:rFonts w:ascii="Times New Roman" w:hAnsi="Times New Roman" w:cs="Times New Roman"/>
@@ -8979,7 +9066,7 @@
         </w:rPr>
         <w:t xml:space="preserve">Integrating multiple data sources for assessing blue whale abundance and distribution in Chilean Northern Patagonia. </w:t>
       </w:r>
-      <w:del w:id="77" w:author="Alex Borowicz" w:date="2019-04-08T10:36:00Z">
+      <w:del w:id="85" w:author="Alex Borowicz" w:date="2019-04-08T10:36:00Z">
         <w:r>
           <w:rPr>
             <w:rFonts w:ascii="Times New Roman" w:hAnsi="Times New Roman" w:cs="Times New Roman"/>
@@ -8989,7 +9076,7 @@
           <w:delText>Biodiv Res</w:delText>
         </w:r>
       </w:del>
-      <w:ins w:id="78" w:author="Alex Borowicz" w:date="2019-04-08T10:36:00Z">
+      <w:ins w:id="86" w:author="Alex Borowicz" w:date="2019-04-08T10:36:00Z">
         <w:r>
           <w:rPr>
             <w:rFonts w:ascii="Times New Roman" w:hAnsi="Times New Roman" w:cs="Times New Roman"/>
@@ -11851,7 +11938,7 @@
         </w:rPr>
       </w:pPr>
     </w:p>
-    <w:bookmarkEnd w:id="63"/>
+    <w:bookmarkEnd w:id="71"/>
     <w:p>
       <w:pPr>
         <w:spacing w:line="480" w:lineRule="auto"/>
@@ -13641,7 +13728,7 @@
 </file>
 
 <file path=customXml/itemProps1.xml><?xml version="1.0" encoding="utf-8"?>
-<ds:datastoreItem xmlns:ds="http://schemas.openxmlformats.org/officeDocument/2006/customXml" ds:itemID="{E374EC7A-FC4B-4E82-B9E5-4EF4A2CB39BD}">
+<ds:datastoreItem xmlns:ds="http://schemas.openxmlformats.org/officeDocument/2006/customXml" ds:itemID="{88D7BA2C-DE20-4ED1-ACDD-74410709A139}">
   <ds:schemaRefs>
     <ds:schemaRef ds:uri="http://schemas.openxmlformats.org/officeDocument/2006/bibliography"/>
   </ds:schemaRefs>

</xml_diff>

<commit_message>
Plottingresources, new model results
</commit_message>
<xml_diff>
--- a/Revision_PLOS/Revised Manuscript with Track Changes.docx
+++ b/Revision_PLOS/Revised Manuscript with Track Changes.docx
@@ -4533,7 +4533,42 @@
         <w:t xml:space="preserve"> File</w:t>
       </w:r>
       <w:r>
-        <w:t>). For both aerial and satellite imagery, tiles were</w:t>
+        <w:t>)</w:t>
+      </w:r>
+      <w:ins w:id="34" w:author="Alex Borowicz" w:date="2019-05-03T12:54:00Z">
+        <w:r>
+          <w:t xml:space="preserve">. This tile size </w:t>
+        </w:r>
+      </w:ins>
+      <w:ins w:id="35" w:author="Alex Borowicz" w:date="2019-05-03T12:55:00Z">
+        <w:r>
+          <w:t xml:space="preserve">is a reasonable size to capture a whale and provides for a large training set. We also tiled images to 224 </w:t>
+        </w:r>
+      </w:ins>
+      <m:oMath>
+        <m:r>
+          <w:ins w:id="36" w:author="Alex Borowicz" w:date="2019-05-03T12:57:00Z">
+            <w:rPr>
+              <w:rFonts w:ascii="Cambria Math" w:hAnsi="Cambria Math"/>
+            </w:rPr>
+            <m:t>×</m:t>
+          </w:ins>
+        </m:r>
+      </m:oMath>
+      <w:ins w:id="37" w:author="Alex Borowicz" w:date="2019-05-03T12:57:00Z">
+        <w:r>
+          <w:t xml:space="preserve"> 224 pixels, but this size diminished both the size of the training set and the accuracy of the model.</w:t>
+        </w:r>
+      </w:ins>
+      <w:bookmarkStart w:id="38" w:name="_GoBack"/>
+      <w:bookmarkEnd w:id="38"/>
+      <w:del w:id="39" w:author="Alex Borowicz" w:date="2019-05-03T12:54:00Z">
+        <w:r>
+          <w:delText>.</w:delText>
+        </w:r>
+      </w:del>
+      <w:r>
+        <w:t xml:space="preserve"> For both aerial and satellite imagery, tiles were</w:t>
       </w:r>
       <w:r>
         <w:t xml:space="preserve"> manually separated into whale</w:t>
@@ -4663,7 +4698,7 @@
           <w:sz w:val="24"/>
           <w:szCs w:val="24"/>
         </w:rPr>
-        <w:t xml:space="preserve"> of a whale that was recognizable to a human observer only when put into context with the surrounding </w:t>
+        <w:t xml:space="preserve"> of a whale that was recognizable to a human observer only when put into </w:t>
       </w:r>
       <w:r>
         <w:rPr>
@@ -4671,6 +4706,15 @@
           <w:sz w:val="24"/>
           <w:szCs w:val="24"/>
         </w:rPr>
+        <w:lastRenderedPageBreak/>
+        <w:t xml:space="preserve">context with the surrounding </w:t>
+      </w:r>
+      <w:r>
+        <w:rPr>
+          <w:rFonts w:ascii="Times New Roman" w:eastAsia="Times New Roman" w:hAnsi="Times New Roman" w:cs="Times New Roman"/>
+          <w:sz w:val="24"/>
+          <w:szCs w:val="24"/>
+        </w:rPr>
         <w:t>tiles</w:t>
       </w:r>
       <w:r>
@@ -4679,16 +4723,7 @@
           <w:sz w:val="24"/>
           <w:szCs w:val="24"/>
         </w:rPr>
-        <w:t xml:space="preserve">. Given that these small whales were better captured by other neighboring tiles, we removed them from both training and testing to avoid confusion. Where whales were cleanly bisected by the border between tiles, such that at least 20% of the whale </w:t>
-      </w:r>
-      <w:r>
-        <w:rPr>
-          <w:rFonts w:ascii="Times New Roman" w:eastAsia="Times New Roman" w:hAnsi="Times New Roman" w:cs="Times New Roman"/>
-          <w:sz w:val="24"/>
-          <w:szCs w:val="24"/>
-        </w:rPr>
-        <w:lastRenderedPageBreak/>
-        <w:t>remained in the tile, we retained these images. The same procedure was adopted in with the satellite imagery to avoid false-negatives for whales that would already be captured by the model in another tile</w:t>
+        <w:t>. Given that these small whales were better captured by other neighboring tiles, we removed them from both training and testing to avoid confusion. Where whales were cleanly bisected by the border between tiles, such that at least 20% of the whale remained in the tile, we retained these images. The same procedure was adopted in with the satellite imagery to avoid false-negatives for whales that would already be captured by the model in another tile</w:t>
       </w:r>
       <w:r>
         <w:rPr>
@@ -4784,7 +4819,7 @@
           <w:sz w:val="24"/>
           <w:szCs w:val="24"/>
         </w:rPr>
-        <w:pPrChange w:id="34" w:author="Alex Borowicz" w:date="2019-04-07T19:55:00Z">
+        <w:pPrChange w:id="40" w:author="Alex Borowicz" w:date="2019-04-07T19:55:00Z">
           <w:pPr>
             <w:spacing w:line="480" w:lineRule="auto"/>
           </w:pPr>
@@ -4798,7 +4833,7 @@
         </w:rPr>
         <w:t>CNNs are extensions of traditional neural networks that work by summarizing patterns in images across many “hidden” layers through ‘convolutions’ (i.e., complex data transformations; [</w:t>
       </w:r>
-      <w:ins w:id="35" w:author="Alex Borowicz" w:date="2019-04-16T13:20:00Z">
+      <w:ins w:id="41" w:author="Alex Borowicz" w:date="2019-04-16T13:20:00Z">
         <w:r>
           <w:rPr>
             <w:rFonts w:ascii="Times New Roman" w:hAnsi="Times New Roman" w:cs="Times New Roman"/>
@@ -4950,9 +4985,18 @@
           <w:sz w:val="24"/>
           <w:szCs w:val="24"/>
         </w:rPr>
-        <w:t xml:space="preserve"> This form of machine learning minimizes the need for manually designing a rule-based classification scheme, but limits the interpretability of the model, which acts as a black box.</w:t>
-      </w:r>
-      <w:ins w:id="36" w:author="Alex Borowicz" w:date="2019-04-16T13:09:00Z">
+        <w:t xml:space="preserve"> This form of machine learning minimizes the need for manually designing a rule-based classification scheme, but limits the </w:t>
+      </w:r>
+      <w:r>
+        <w:rPr>
+          <w:rFonts w:ascii="Times New Roman" w:hAnsi="Times New Roman" w:cs="Times New Roman"/>
+          <w:sz w:val="24"/>
+          <w:szCs w:val="24"/>
+        </w:rPr>
+        <w:lastRenderedPageBreak/>
+        <w:t>interpretability of the model, which acts as a black box.</w:t>
+      </w:r>
+      <w:ins w:id="42" w:author="Alex Borowicz" w:date="2019-04-16T13:09:00Z">
         <w:r>
           <w:rPr>
             <w:rFonts w:ascii="Times New Roman" w:hAnsi="Times New Roman" w:cs="Times New Roman"/>
@@ -4962,7 +5006,7 @@
           <w:t xml:space="preserve"> </w:t>
         </w:r>
       </w:ins>
-      <w:ins w:id="37" w:author="Alex Borowicz" w:date="2019-04-16T13:10:00Z">
+      <w:ins w:id="43" w:author="Alex Borowicz" w:date="2019-04-16T13:10:00Z">
         <w:r>
           <w:rPr>
             <w:rFonts w:ascii="Times New Roman" w:hAnsi="Times New Roman" w:cs="Times New Roman"/>
@@ -4972,7 +5016,7 @@
           <w:t xml:space="preserve">Deep learning is a rapidly-evolving field with new architectures regularly outstripping the performance of </w:t>
         </w:r>
       </w:ins>
-      <w:ins w:id="38" w:author="Alex Borowicz" w:date="2019-04-16T13:11:00Z">
+      <w:ins w:id="44" w:author="Alex Borowicz" w:date="2019-04-16T13:11:00Z">
         <w:r>
           <w:rPr>
             <w:rFonts w:ascii="Times New Roman" w:hAnsi="Times New Roman" w:cs="Times New Roman"/>
@@ -5008,11 +5052,10 @@
         <w:spacing w:before="0" w:beforeAutospacing="0" w:after="0" w:afterAutospacing="0" w:line="480" w:lineRule="auto"/>
         <w:ind w:firstLine="720"/>
         <w:rPr>
-          <w:del w:id="39" w:author="Alex Borowicz" w:date="2019-04-07T19:55:00Z"/>
-        </w:rPr>
-      </w:pPr>
-      <w:r>
-        <w:lastRenderedPageBreak/>
+          <w:del w:id="45" w:author="Alex Borowicz" w:date="2019-04-07T19:55:00Z"/>
+        </w:rPr>
+      </w:pPr>
+      <w:r>
         <w:t xml:space="preserve">We trained our model using down-sampled aerial imagery. </w:t>
       </w:r>
       <w:r>
@@ -5049,9 +5092,9 @@
         <w:spacing w:before="0" w:beforeAutospacing="0" w:after="0" w:afterAutospacing="0" w:line="480" w:lineRule="auto"/>
         <w:ind w:firstLine="720"/>
         <w:rPr>
-          <w:ins w:id="40" w:author="Alex Borowicz" w:date="2019-04-07T19:56:00Z"/>
-        </w:rPr>
-        <w:pPrChange w:id="41" w:author="Alex Borowicz" w:date="2019-04-07T19:55:00Z">
+          <w:ins w:id="46" w:author="Alex Borowicz" w:date="2019-04-07T19:56:00Z"/>
+        </w:rPr>
+        <w:pPrChange w:id="47" w:author="Alex Borowicz" w:date="2019-04-07T19:55:00Z">
           <w:pPr>
             <w:pStyle w:val="NormalWeb"/>
             <w:spacing w:before="0" w:beforeAutospacing="0" w:after="0" w:afterAutospacing="0" w:line="480" w:lineRule="auto"/>
@@ -5064,7 +5107,7 @@
         <w:pStyle w:val="NormalWeb"/>
         <w:spacing w:before="0" w:beforeAutospacing="0" w:after="0" w:afterAutospacing="0" w:line="480" w:lineRule="auto"/>
         <w:ind w:firstLine="720"/>
-        <w:pPrChange w:id="42" w:author="Alex Borowicz" w:date="2019-04-07T19:55:00Z">
+        <w:pPrChange w:id="48" w:author="Alex Borowicz" w:date="2019-04-07T19:55:00Z">
           <w:pPr>
             <w:spacing w:line="480" w:lineRule="auto"/>
             <w:ind w:firstLine="720"/>
@@ -5088,7 +5131,7 @@
       <w:r>
         <w:t xml:space="preserve"> a model, and </w:t>
       </w:r>
-      <w:del w:id="43" w:author="Alex Borowicz" w:date="2019-04-30T14:14:00Z">
+      <w:del w:id="49" w:author="Alex Borowicz" w:date="2019-04-30T14:14:00Z">
         <w:r>
           <w:delText>used</w:delText>
         </w:r>
@@ -5096,7 +5139,7 @@
           <w:delText xml:space="preserve"> </w:delText>
         </w:r>
       </w:del>
-      <w:ins w:id="44" w:author="Alex Borowicz" w:date="2019-04-30T14:14:00Z">
+      <w:ins w:id="50" w:author="Alex Borowicz" w:date="2019-04-30T14:14:00Z">
         <w:r>
           <w:t>tested</w:t>
         </w:r>
@@ -5104,27 +5147,27 @@
           <w:t xml:space="preserve"> </w:t>
         </w:r>
       </w:ins>
-      <w:del w:id="45" w:author="Alex Borowicz" w:date="2019-04-30T14:17:00Z">
+      <w:del w:id="51" w:author="Alex Borowicz" w:date="2019-04-30T14:17:00Z">
         <w:r>
           <w:delText>the</w:delText>
         </w:r>
       </w:del>
-      <w:ins w:id="46" w:author="Alex Borowicz" w:date="2019-04-30T14:21:00Z">
+      <w:ins w:id="52" w:author="Alex Borowicz" w:date="2019-04-30T14:21:00Z">
         <w:r>
           <w:t>three</w:t>
         </w:r>
       </w:ins>
-      <w:ins w:id="47" w:author="Alex Borowicz" w:date="2019-04-30T14:17:00Z">
+      <w:ins w:id="53" w:author="Alex Borowicz" w:date="2019-04-30T14:17:00Z">
         <w:r>
           <w:t xml:space="preserve"> </w:t>
         </w:r>
       </w:ins>
-      <w:ins w:id="48" w:author="Alex Borowicz" w:date="2019-04-30T14:14:00Z">
+      <w:ins w:id="54" w:author="Alex Borowicz" w:date="2019-04-30T14:14:00Z">
         <w:r>
           <w:t xml:space="preserve">different architectures: </w:t>
         </w:r>
       </w:ins>
-      <w:del w:id="49" w:author="Alex Borowicz" w:date="2019-04-30T14:16:00Z">
+      <w:del w:id="55" w:author="Alex Borowicz" w:date="2019-04-30T14:16:00Z">
         <w:r>
           <w:delText xml:space="preserve"> </w:delText>
         </w:r>
@@ -5132,7 +5175,7 @@
       <w:r>
         <w:t>ResNet</w:t>
       </w:r>
-      <w:ins w:id="50" w:author="Alex Borowicz" w:date="2019-04-30T14:21:00Z">
+      <w:ins w:id="56" w:author="Alex Borowicz" w:date="2019-04-30T14:21:00Z">
         <w:r>
           <w:t xml:space="preserve"> (using both 18- and 34-layer approaches)</w:t>
         </w:r>
@@ -5140,7 +5183,7 @@
       <w:r>
         <w:t xml:space="preserve"> </w:t>
       </w:r>
-      <w:del w:id="51" w:author="Alex Borowicz" w:date="2019-04-30T14:16:00Z">
+      <w:del w:id="57" w:author="Alex Borowicz" w:date="2019-04-30T14:16:00Z">
         <w:r>
           <w:delText xml:space="preserve">architecture </w:delText>
         </w:r>
@@ -5154,13 +5197,13 @@
       <w:r>
         <w:t>[41]</w:t>
       </w:r>
-      <w:ins w:id="52" w:author="Alex Borowicz" w:date="2019-04-30T14:16:00Z">
+      <w:ins w:id="58" w:author="Alex Borowicz" w:date="2019-04-30T14:16:00Z">
         <w:r>
           <w:t xml:space="preserve">, </w:t>
         </w:r>
       </w:ins>
       <w:proofErr w:type="spellStart"/>
-      <w:ins w:id="53" w:author="Alex Borowicz" w:date="2019-04-30T14:22:00Z">
+      <w:ins w:id="59" w:author="Alex Borowicz" w:date="2019-04-30T14:22:00Z">
         <w:r>
           <w:t>DenseNet</w:t>
         </w:r>
@@ -5171,14 +5214,14 @@
         <w:r>
           <w:rPr>
             <w:highlight w:val="yellow"/>
-            <w:rPrChange w:id="54" w:author="Alex Borowicz" w:date="2019-04-30T14:23:00Z">
+            <w:rPrChange w:id="60" w:author="Alex Borowicz" w:date="2019-04-30T14:23:00Z">
               <w:rPr/>
             </w:rPrChange>
           </w:rPr>
           <w:t>[Huang et al. 2017]</w:t>
         </w:r>
       </w:ins>
-      <w:ins w:id="55" w:author="Alex Borowicz" w:date="2019-04-30T14:23:00Z">
+      <w:ins w:id="61" w:author="Alex Borowicz" w:date="2019-04-30T14:23:00Z">
         <w:r>
           <w:rPr>
             <w:highlight w:val="yellow"/>
@@ -5187,7 +5230,7 @@
         </w:r>
       </w:ins>
       <w:proofErr w:type="spellStart"/>
-      <w:ins w:id="56" w:author="Alex Borowicz" w:date="2019-04-30T14:38:00Z">
+      <w:ins w:id="62" w:author="Alex Borowicz" w:date="2019-04-30T14:38:00Z">
         <w:r>
           <w:rPr>
             <w:highlight w:val="yellow"/>
@@ -5195,7 +5238,7 @@
           <w:t>ResNeX</w:t>
         </w:r>
       </w:ins>
-      <w:ins w:id="57" w:author="Alex Borowicz" w:date="2019-04-30T14:39:00Z">
+      <w:ins w:id="63" w:author="Alex Borowicz" w:date="2019-04-30T14:39:00Z">
         <w:r>
           <w:rPr>
             <w:highlight w:val="yellow"/>
@@ -5204,7 +5247,7 @@
         </w:r>
       </w:ins>
       <w:proofErr w:type="spellEnd"/>
-      <w:ins w:id="58" w:author="Alex Borowicz" w:date="2019-04-30T14:38:00Z">
+      <w:ins w:id="64" w:author="Alex Borowicz" w:date="2019-04-30T14:38:00Z">
         <w:r>
           <w:rPr>
             <w:highlight w:val="yellow"/>
@@ -5219,7 +5262,7 @@
           <w:t>X</w:t>
         </w:r>
       </w:ins>
-      <w:ins w:id="59" w:author="Alex Borowicz" w:date="2019-04-30T14:39:00Z">
+      <w:ins w:id="65" w:author="Alex Borowicz" w:date="2019-04-30T14:39:00Z">
         <w:r>
           <w:rPr>
             <w:highlight w:val="yellow"/>
@@ -5240,11 +5283,11 @@
       <w:r>
         <w:t xml:space="preserve"> </w:t>
       </w:r>
-      <w:ins w:id="60" w:author="Alex Borowicz" w:date="2019-04-30T14:40:00Z">
+      <w:ins w:id="66" w:author="Alex Borowicz" w:date="2019-04-30T14:40:00Z">
         <w:r>
           <w:rPr>
             <w:highlight w:val="yellow"/>
-            <w:rPrChange w:id="61" w:author="Alex Borowicz" w:date="2019-04-30T14:40:00Z">
+            <w:rPrChange w:id="67" w:author="Alex Borowicz" w:date="2019-04-30T14:40:00Z">
               <w:rPr/>
             </w:rPrChange>
           </w:rPr>
@@ -5257,8 +5300,21 @@
           <w:t xml:space="preserve"> </w:t>
         </w:r>
       </w:ins>
-      <w:r>
-        <w:t>The network takes as input a 32</w:t>
+      <w:del w:id="68" w:author="Alex Borowicz" w:date="2019-04-30T14:54:00Z">
+        <w:r>
+          <w:delText xml:space="preserve">The </w:delText>
+        </w:r>
+      </w:del>
+      <w:ins w:id="69" w:author="Alex Borowicz" w:date="2019-04-30T14:54:00Z">
+        <w:r>
+          <w:t>Each</w:t>
+        </w:r>
+        <w:r>
+          <w:t xml:space="preserve"> </w:t>
+        </w:r>
+      </w:ins>
+      <w:r>
+        <w:t>network takes as input a 32</w:t>
       </w:r>
       <w:r>
         <w:t xml:space="preserve"> </w:t>
@@ -5274,13 +5330,21 @@
       <w:r>
         <w:t xml:space="preserve"> </w:t>
       </w:r>
-      <w:proofErr w:type="gramStart"/>
-      <w:r>
-        <w:t>32 pixel</w:t>
-      </w:r>
-      <w:proofErr w:type="gramEnd"/>
-      <w:r>
-        <w:t xml:space="preserve"> image and outputs a vector of two elements, which represent the probability of the input image containing or not containing a whale, respectively. </w:t>
+      <w:r>
+        <w:t>32</w:t>
+      </w:r>
+      <w:ins w:id="70" w:author="Alex Borowicz" w:date="2019-04-30T15:30:00Z">
+        <w:r>
+          <w:t>-</w:t>
+        </w:r>
+      </w:ins>
+      <w:del w:id="71" w:author="Alex Borowicz" w:date="2019-04-30T15:30:00Z">
+        <w:r>
+          <w:delText xml:space="preserve"> </w:delText>
+        </w:r>
+      </w:del>
+      <w:r>
+        <w:t xml:space="preserve">pixel image and outputs a vector of two elements, which represent the probability of the input image containing or not containing a whale, respectively. </w:t>
       </w:r>
       <w:r>
         <w:t>All code</w:t>
@@ -5390,12 +5454,12 @@
       <w:r>
         <w:t>of 1000 classes</w:t>
       </w:r>
-      <w:ins w:id="62" w:author="Alex Borowicz" w:date="2019-04-16T11:15:00Z">
+      <w:ins w:id="72" w:author="Alex Borowicz" w:date="2019-04-16T11:15:00Z">
         <w:r>
           <w:t xml:space="preserve"> (e.g. ‘house,’ ‘spider,’ </w:t>
         </w:r>
       </w:ins>
-      <w:ins w:id="63" w:author="Alex Borowicz" w:date="2019-04-16T11:16:00Z">
+      <w:ins w:id="73" w:author="Alex Borowicz" w:date="2019-04-16T11:16:00Z">
         <w:r>
           <w:t>‘fire’)</w:t>
         </w:r>
@@ -5411,6 +5475,7 @@
         <w:ind w:firstLine="720"/>
       </w:pPr>
       <w:r>
+        <w:lastRenderedPageBreak/>
         <w:t xml:space="preserve">Whales are inherently rare in imagery. The training architecture takes small batches of </w:t>
       </w:r>
       <w:r>
@@ -5423,11 +5488,7 @@
         <w:t xml:space="preserve">s </w:t>
       </w:r>
       <w:r>
-        <w:t xml:space="preserve">at a time and, given the rarity, would likely end up looking only at images of water much of the time, potentially creating an unreliable model. To overcome this, we implemented a weighted random sampler, which increases the probability that a whale image will appear in any </w:t>
-      </w:r>
-      <w:r>
-        <w:lastRenderedPageBreak/>
-        <w:t>given batch in proportion to the number of whale images in the overall training set (</w:t>
+        <w:t>at a time and, given the rarity, would likely end up looking only at images of water much of the time, potentially creating an unreliable model. To overcome this, we implemented a weighted random sampler, which increases the probability that a whale image will appear in any given batch in proportion to the number of whale images in the overall training set (</w:t>
       </w:r>
       <w:r>
         <w:t>S</w:t>
@@ -5490,7 +5551,7 @@
         <w:pStyle w:val="NormalWeb"/>
         <w:spacing w:before="0" w:beforeAutospacing="0" w:after="0" w:afterAutospacing="0" w:line="480" w:lineRule="auto"/>
         <w:ind w:firstLine="720"/>
-        <w:pPrChange w:id="64" w:author="Alex Borowicz" w:date="2019-04-07T19:56:00Z">
+        <w:pPrChange w:id="74" w:author="Alex Borowicz" w:date="2019-04-07T19:56:00Z">
           <w:pPr>
             <w:pStyle w:val="NormalWeb"/>
             <w:spacing w:before="0" w:beforeAutospacing="0" w:after="0" w:afterAutospacing="0" w:line="480" w:lineRule="auto"/>
@@ -6059,7 +6120,7 @@
         <w:pStyle w:val="NormalWeb"/>
         <w:spacing w:before="0" w:beforeAutospacing="0" w:after="0" w:afterAutospacing="0" w:line="480" w:lineRule="auto"/>
         <w:ind w:firstLine="720"/>
-        <w:pPrChange w:id="65" w:author="Alex Borowicz" w:date="2019-04-07T19:56:00Z">
+        <w:pPrChange w:id="75" w:author="Alex Borowicz" w:date="2019-04-07T19:56:00Z">
           <w:pPr>
             <w:pStyle w:val="NormalWeb"/>
             <w:spacing w:before="0" w:beforeAutospacing="0" w:after="0" w:afterAutospacing="0" w:line="480" w:lineRule="auto"/>
@@ -6069,7 +6130,7 @@
       <w:r>
         <w:t xml:space="preserve">The standard measurement of performance in this case is precision, or the percent of positives (whale identifications) that are true positives, and recall, or the percent of </w:t>
       </w:r>
-      <w:ins w:id="66" w:author="Alex Borowicz" w:date="2019-04-16T11:17:00Z">
+      <w:ins w:id="76" w:author="Alex Borowicz" w:date="2019-04-16T11:17:00Z">
         <w:r>
           <w:t xml:space="preserve">labeled </w:t>
         </w:r>
@@ -6078,11 +6139,7 @@
         <w:t xml:space="preserve">whales that were found by the model. </w:t>
       </w:r>
       <w:r>
-        <w:t xml:space="preserve">Precision was closely consistent among folds, ranging </w:t>
-      </w:r>
-      <w:r>
-        <w:lastRenderedPageBreak/>
-        <w:t xml:space="preserve">from 0.997 to 0.999, with slightly higher variation in recall from 0.930 to 0.989, </w:t>
+        <w:t xml:space="preserve">Precision was closely consistent among folds, ranging from 0.997 to 0.999, with slightly higher variation in recall from 0.930 to 0.989, </w:t>
       </w:r>
       <w:r>
         <w:t>suggesting</w:t>
@@ -6924,7 +6981,7 @@
           <w:sz w:val="24"/>
           <w:szCs w:val="24"/>
         </w:rPr>
-        <w:pPrChange w:id="67" w:author="Alex Borowicz" w:date="2019-04-07T19:56:00Z">
+        <w:pPrChange w:id="77" w:author="Alex Borowicz" w:date="2019-04-07T19:56:00Z">
           <w:pPr>
             <w:spacing w:line="480" w:lineRule="auto"/>
           </w:pPr>
@@ -7026,7 +7083,7 @@
         </w:rPr>
         <w:t xml:space="preserve">Like most </w:t>
       </w:r>
-      <w:del w:id="68" w:author="Alex Borowicz" w:date="2019-04-16T10:08:00Z">
+      <w:del w:id="78" w:author="Alex Borowicz" w:date="2019-04-16T10:08:00Z">
         <w:r>
           <w:rPr>
             <w:rFonts w:ascii="Times New Roman" w:hAnsi="Times New Roman" w:cs="Times New Roman"/>
@@ -7036,7 +7093,7 @@
           <w:delText xml:space="preserve">machine </w:delText>
         </w:r>
       </w:del>
-      <w:ins w:id="69" w:author="Alex Borowicz" w:date="2019-04-16T10:08:00Z">
+      <w:ins w:id="79" w:author="Alex Borowicz" w:date="2019-04-16T10:08:00Z">
         <w:r>
           <w:rPr>
             <w:rFonts w:ascii="Times New Roman" w:hAnsi="Times New Roman" w:cs="Times New Roman"/>
@@ -7126,7 +7183,16 @@
           <w:sz w:val="24"/>
           <w:szCs w:val="24"/>
         </w:rPr>
-        <w:t xml:space="preserve"> archive of imagery as they do not collect continuously, instead tasking imagery collection for high-demand regions or in response to orders from customers. The current pricing structure for very high-resolution imagery would likely prevent many research applications from pursuing projects at basin-wide scales, but alternative pricing </w:t>
+        <w:t xml:space="preserve"> archive of imagery as they do not collect continuously, instead tasking imagery collection for high-demand regions or in response to orders from customers. The current pricing </w:t>
+      </w:r>
+      <w:r>
+        <w:rPr>
+          <w:rFonts w:ascii="Times New Roman" w:hAnsi="Times New Roman" w:cs="Times New Roman"/>
+          <w:sz w:val="24"/>
+          <w:szCs w:val="24"/>
+        </w:rPr>
+        <w:lastRenderedPageBreak/>
+        <w:t xml:space="preserve">structure for very high-resolution imagery would likely prevent many research applications from pursuing projects at basin-wide scales, but alternative pricing </w:t>
       </w:r>
       <w:r>
         <w:rPr>
@@ -7136,7 +7202,7 @@
         </w:rPr>
         <w:t>for non-profit organizations and education users is available</w:t>
       </w:r>
-      <w:ins w:id="70" w:author="Alex Borowicz" w:date="2019-04-16T10:08:00Z">
+      <w:ins w:id="80" w:author="Alex Borowicz" w:date="2019-04-16T10:08:00Z">
         <w:r>
           <w:rPr>
             <w:rFonts w:ascii="Times New Roman" w:hAnsi="Times New Roman" w:cs="Times New Roman"/>
@@ -7146,7 +7212,7 @@
           <w:t xml:space="preserve"> and negotiable</w:t>
         </w:r>
       </w:ins>
-      <w:ins w:id="71" w:author="Alex Borowicz" w:date="2019-04-16T10:09:00Z">
+      <w:ins w:id="81" w:author="Alex Borowicz" w:date="2019-04-16T10:09:00Z">
         <w:r>
           <w:rPr>
             <w:rFonts w:ascii="Times New Roman" w:hAnsi="Times New Roman" w:cs="Times New Roman"/>
@@ -7156,7 +7222,7 @@
           <w:t xml:space="preserve"> and the Digital Globe Foundation provides imagery grants</w:t>
         </w:r>
       </w:ins>
-      <w:ins w:id="72" w:author="Alex Borowicz" w:date="2019-04-16T10:12:00Z">
+      <w:ins w:id="82" w:author="Alex Borowicz" w:date="2019-04-16T10:12:00Z">
         <w:r>
           <w:rPr>
             <w:rFonts w:ascii="Times New Roman" w:hAnsi="Times New Roman" w:cs="Times New Roman"/>
@@ -7166,7 +7232,7 @@
           <w:t>.</w:t>
         </w:r>
       </w:ins>
-      <w:ins w:id="73" w:author="Alex Borowicz" w:date="2019-04-16T10:13:00Z">
+      <w:ins w:id="83" w:author="Alex Borowicz" w:date="2019-04-16T10:13:00Z">
         <w:r>
           <w:rPr>
             <w:rFonts w:ascii="Times New Roman" w:hAnsi="Times New Roman" w:cs="Times New Roman"/>
@@ -7176,412 +7242,737 @@
           <w:t xml:space="preserve"> While it is difficult to estimate the cost of </w:t>
         </w:r>
       </w:ins>
-      <w:ins w:id="74" w:author="Alex Borowicz" w:date="2019-04-16T10:16:00Z">
+      <w:ins w:id="84" w:author="Alex Borowicz" w:date="2019-04-16T10:16:00Z">
         <w:r>
           <w:rPr>
             <w:rFonts w:ascii="Times New Roman" w:hAnsi="Times New Roman" w:cs="Times New Roman"/>
             <w:sz w:val="24"/>
             <w:szCs w:val="24"/>
           </w:rPr>
-          <w:t xml:space="preserve">field surveys given the differing logistics based </w:t>
-        </w:r>
+          <w:t xml:space="preserve">field surveys given the differing logistics based on time and region, </w:t>
+        </w:r>
+      </w:ins>
+      <w:proofErr w:type="spellStart"/>
+      <w:ins w:id="85" w:author="Alex Borowicz" w:date="2019-04-16T10:17:00Z">
         <w:r>
           <w:rPr>
             <w:rFonts w:ascii="Times New Roman" w:hAnsi="Times New Roman" w:cs="Times New Roman"/>
             <w:sz w:val="24"/>
             <w:szCs w:val="24"/>
           </w:rPr>
-          <w:lastRenderedPageBreak/>
-          <w:t xml:space="preserve">on time and region, </w:t>
-        </w:r>
-      </w:ins>
-      <w:proofErr w:type="spellStart"/>
-      <w:ins w:id="75" w:author="Alex Borowicz" w:date="2019-04-16T10:17:00Z">
+          <w:t>Abileah</w:t>
+        </w:r>
+        <w:proofErr w:type="spellEnd"/>
         <w:r>
           <w:rPr>
             <w:rFonts w:ascii="Times New Roman" w:hAnsi="Times New Roman" w:cs="Times New Roman"/>
             <w:sz w:val="24"/>
             <w:szCs w:val="24"/>
           </w:rPr>
-          <w:t>Abileah</w:t>
-        </w:r>
-        <w:proofErr w:type="spellEnd"/>
+          <w:t xml:space="preserve"> </w:t>
+        </w:r>
         <w:r>
           <w:rPr>
             <w:rFonts w:ascii="Times New Roman" w:hAnsi="Times New Roman" w:cs="Times New Roman"/>
             <w:sz w:val="24"/>
             <w:szCs w:val="24"/>
           </w:rPr>
-          <w:t xml:space="preserve"> </w:t>
-        </w:r>
+          <w:t xml:space="preserve">(2002) suggests costs should be </w:t>
+        </w:r>
+        <w:proofErr w:type="gramStart"/>
         <w:r>
           <w:rPr>
             <w:rFonts w:ascii="Times New Roman" w:hAnsi="Times New Roman" w:cs="Times New Roman"/>
             <w:sz w:val="24"/>
             <w:szCs w:val="24"/>
           </w:rPr>
-          <w:t xml:space="preserve">(2002) suggests costs should be </w:t>
-        </w:r>
-        <w:proofErr w:type="gramStart"/>
+          <w:t>similar to</w:t>
+        </w:r>
+        <w:proofErr w:type="gramEnd"/>
         <w:r>
           <w:rPr>
             <w:rFonts w:ascii="Times New Roman" w:hAnsi="Times New Roman" w:cs="Times New Roman"/>
             <w:sz w:val="24"/>
             <w:szCs w:val="24"/>
           </w:rPr>
-          <w:t>similar to</w:t>
-        </w:r>
-        <w:proofErr w:type="gramEnd"/>
+          <w:t xml:space="preserve"> aerial surveys and a</w:t>
+        </w:r>
+      </w:ins>
+      <w:ins w:id="86" w:author="Alex Borowicz" w:date="2019-04-16T10:18:00Z">
         <w:r>
           <w:rPr>
             <w:rFonts w:ascii="Times New Roman" w:hAnsi="Times New Roman" w:cs="Times New Roman"/>
             <w:sz w:val="24"/>
             <w:szCs w:val="24"/>
           </w:rPr>
-          <w:t xml:space="preserve"> aerial surveys and a</w:t>
+          <w:t xml:space="preserve"> substantial savings in more remote areas</w:t>
         </w:r>
       </w:ins>
-      <w:ins w:id="76" w:author="Alex Borowicz" w:date="2019-04-16T10:18:00Z">
+      <w:r>
+        <w:rPr>
+          <w:rFonts w:ascii="Times New Roman" w:hAnsi="Times New Roman" w:cs="Times New Roman"/>
+          <w:sz w:val="24"/>
+          <w:szCs w:val="24"/>
+        </w:rPr>
+        <w:t xml:space="preserve">. Encouraging the collection of open-water imagery in areas of interest </w:t>
+      </w:r>
+      <w:r>
+        <w:rPr>
+          <w:rFonts w:ascii="Times New Roman" w:hAnsi="Times New Roman" w:cs="Times New Roman"/>
+          <w:sz w:val="24"/>
+          <w:szCs w:val="24"/>
+        </w:rPr>
+        <w:t xml:space="preserve">and in areas of low competition </w:t>
+      </w:r>
+      <w:r>
+        <w:rPr>
+          <w:rFonts w:ascii="Times New Roman" w:hAnsi="Times New Roman" w:cs="Times New Roman"/>
+          <w:sz w:val="24"/>
+          <w:szCs w:val="24"/>
+        </w:rPr>
+        <w:t>is the first step in moving imagery-based methods to broad applicability.</w:t>
+      </w:r>
+      <w:r>
+        <w:rPr>
+          <w:rFonts w:ascii="Times New Roman" w:hAnsi="Times New Roman" w:cs="Times New Roman"/>
+          <w:sz w:val="24"/>
+          <w:szCs w:val="24"/>
+        </w:rPr>
+        <w:t xml:space="preserve"> In the meantime, the pooling of aerial photographs with known ground-sample distance by different research groups could result in a more robust training image set, and users with large catalogs of aerial imagery for their specific taxa and regions could create bespoke local training sets </w:t>
+      </w:r>
+      <w:r>
+        <w:rPr>
+          <w:rFonts w:ascii="Times New Roman" w:hAnsi="Times New Roman" w:cs="Times New Roman"/>
+          <w:sz w:val="24"/>
+          <w:szCs w:val="24"/>
+        </w:rPr>
+        <w:t>to better</w:t>
+      </w:r>
+      <w:r>
+        <w:rPr>
+          <w:rFonts w:ascii="Times New Roman" w:hAnsi="Times New Roman" w:cs="Times New Roman"/>
+          <w:sz w:val="24"/>
+          <w:szCs w:val="24"/>
+        </w:rPr>
+        <w:t xml:space="preserve"> classify cetaceans in their region of interest.</w:t>
+      </w:r>
+    </w:p>
+    <w:p>
+      <w:pPr>
+        <w:spacing w:line="480" w:lineRule="auto"/>
+        <w:ind w:firstLine="720"/>
+        <w:rPr>
+          <w:rFonts w:ascii="Times New Roman" w:hAnsi="Times New Roman" w:cs="Times New Roman"/>
+          <w:sz w:val="24"/>
+          <w:szCs w:val="24"/>
+        </w:rPr>
+      </w:pPr>
+      <w:r>
+        <w:rPr>
+          <w:rFonts w:ascii="Times New Roman" w:hAnsi="Times New Roman" w:cs="Times New Roman"/>
+          <w:sz w:val="24"/>
+          <w:szCs w:val="24"/>
+        </w:rPr>
+        <w:t xml:space="preserve">Given that our model is trained exclusively on minke whales, the smallest of the baleen whales, including more aerial photography of larger whale species would likely </w:t>
+      </w:r>
+      <w:r>
+        <w:rPr>
+          <w:rFonts w:ascii="Times New Roman" w:hAnsi="Times New Roman" w:cs="Times New Roman"/>
+          <w:sz w:val="24"/>
+          <w:szCs w:val="24"/>
+        </w:rPr>
+        <w:t>further improve performance</w:t>
+      </w:r>
+      <w:r>
+        <w:rPr>
+          <w:rFonts w:ascii="Times New Roman" w:hAnsi="Times New Roman" w:cs="Times New Roman"/>
+          <w:sz w:val="24"/>
+          <w:szCs w:val="24"/>
+        </w:rPr>
+        <w:t xml:space="preserve">. That said, it performed </w:t>
+      </w:r>
+      <w:r>
+        <w:rPr>
+          <w:rFonts w:ascii="Times New Roman" w:hAnsi="Times New Roman" w:cs="Times New Roman"/>
+          <w:sz w:val="24"/>
+          <w:szCs w:val="24"/>
+        </w:rPr>
+        <w:t>surprisingly well</w:t>
+      </w:r>
+      <w:r>
+        <w:rPr>
+          <w:rFonts w:ascii="Times New Roman" w:hAnsi="Times New Roman" w:cs="Times New Roman"/>
+          <w:sz w:val="24"/>
+          <w:szCs w:val="24"/>
+        </w:rPr>
+        <w:t xml:space="preserve"> on whale</w:t>
+      </w:r>
+      <w:r>
+        <w:rPr>
+          <w:rFonts w:ascii="Times New Roman" w:hAnsi="Times New Roman" w:cs="Times New Roman"/>
+          <w:sz w:val="24"/>
+          <w:szCs w:val="24"/>
+        </w:rPr>
+        <w:t>s</w:t>
+      </w:r>
+      <w:r>
+        <w:rPr>
+          <w:rFonts w:ascii="Times New Roman" w:hAnsi="Times New Roman" w:cs="Times New Roman"/>
+          <w:sz w:val="24"/>
+          <w:szCs w:val="24"/>
+        </w:rPr>
+        <w:t xml:space="preserve"> that can reach double the size of a minke whale. </w:t>
+      </w:r>
+      <w:r>
+        <w:rPr>
+          <w:rFonts w:ascii="Times New Roman" w:hAnsi="Times New Roman" w:cs="Times New Roman"/>
+          <w:sz w:val="24"/>
+          <w:szCs w:val="24"/>
+        </w:rPr>
+        <w:t>T</w:t>
+      </w:r>
+      <w:r>
+        <w:rPr>
+          <w:rFonts w:ascii="Times New Roman" w:hAnsi="Times New Roman" w:cs="Times New Roman"/>
+          <w:sz w:val="24"/>
+          <w:szCs w:val="24"/>
+        </w:rPr>
+        <w:t xml:space="preserve">he code could easily be modified to </w:t>
+      </w:r>
+      <w:r>
+        <w:rPr>
+          <w:rFonts w:ascii="Times New Roman" w:hAnsi="Times New Roman" w:cs="Times New Roman"/>
+          <w:sz w:val="24"/>
+          <w:szCs w:val="24"/>
+        </w:rPr>
+        <w:t xml:space="preserve">create overlapping tiles, which would </w:t>
+      </w:r>
+      <w:r>
+        <w:rPr>
+          <w:rFonts w:ascii="Times New Roman" w:hAnsi="Times New Roman" w:cs="Times New Roman"/>
+          <w:sz w:val="24"/>
+          <w:szCs w:val="24"/>
+        </w:rPr>
+        <w:t>eliminate problems arising from whales bisected by neighboring tiles (</w:t>
+      </w:r>
+      <w:r>
+        <w:rPr>
+          <w:rFonts w:ascii="Times New Roman" w:hAnsi="Times New Roman" w:cs="Times New Roman"/>
+          <w:sz w:val="24"/>
+          <w:szCs w:val="24"/>
+        </w:rPr>
+        <w:t>S</w:t>
+      </w:r>
+      <w:r>
+        <w:rPr>
+          <w:rFonts w:ascii="Times New Roman" w:hAnsi="Times New Roman" w:cs="Times New Roman"/>
+          <w:sz w:val="24"/>
+          <w:szCs w:val="24"/>
+        </w:rPr>
+        <w:t>1</w:t>
+      </w:r>
+      <w:r>
+        <w:rPr>
+          <w:rFonts w:ascii="Times New Roman" w:hAnsi="Times New Roman" w:cs="Times New Roman"/>
+          <w:sz w:val="24"/>
+          <w:szCs w:val="24"/>
+        </w:rPr>
+        <w:t xml:space="preserve"> File</w:t>
+      </w:r>
+      <w:r>
+        <w:rPr>
+          <w:rFonts w:ascii="Times New Roman" w:hAnsi="Times New Roman" w:cs="Times New Roman"/>
+          <w:sz w:val="24"/>
+          <w:szCs w:val="24"/>
+        </w:rPr>
+        <w:t>).</w:t>
+      </w:r>
+      <w:r>
+        <w:rPr>
+          <w:rFonts w:ascii="Times New Roman" w:hAnsi="Times New Roman" w:cs="Times New Roman"/>
+          <w:sz w:val="24"/>
+          <w:szCs w:val="24"/>
+        </w:rPr>
+        <w:t xml:space="preserve"> T</w:t>
+      </w:r>
+      <w:r>
+        <w:rPr>
+          <w:rFonts w:ascii="Times New Roman" w:hAnsi="Times New Roman" w:cs="Times New Roman"/>
+          <w:sz w:val="24"/>
+          <w:szCs w:val="24"/>
+        </w:rPr>
+        <w:t xml:space="preserve">he addition of further classes representing objects </w:t>
+      </w:r>
+      <w:r>
+        <w:rPr>
+          <w:rFonts w:ascii="Times New Roman" w:hAnsi="Times New Roman" w:cs="Times New Roman"/>
+          <w:sz w:val="24"/>
+          <w:szCs w:val="24"/>
+        </w:rPr>
+        <w:t xml:space="preserve">such as boats, large ships, land, and rocks at the surface </w:t>
+      </w:r>
+      <w:r>
+        <w:rPr>
+          <w:rFonts w:ascii="Times New Roman" w:hAnsi="Times New Roman" w:cs="Times New Roman"/>
+          <w:sz w:val="24"/>
+          <w:szCs w:val="24"/>
+        </w:rPr>
+        <w:t xml:space="preserve">in </w:t>
+      </w:r>
+      <w:r>
+        <w:rPr>
+          <w:rFonts w:ascii="Times New Roman" w:hAnsi="Times New Roman" w:cs="Times New Roman"/>
+          <w:sz w:val="24"/>
+          <w:szCs w:val="24"/>
+        </w:rPr>
+        <w:t xml:space="preserve">the </w:t>
+      </w:r>
+      <w:r>
+        <w:rPr>
+          <w:rFonts w:ascii="Times New Roman" w:hAnsi="Times New Roman" w:cs="Times New Roman"/>
+          <w:sz w:val="24"/>
+          <w:szCs w:val="24"/>
+        </w:rPr>
+        <w:t>imagery</w:t>
+      </w:r>
+      <w:r>
+        <w:rPr>
+          <w:rFonts w:ascii="Times New Roman" w:hAnsi="Times New Roman" w:cs="Times New Roman"/>
+          <w:sz w:val="24"/>
+          <w:szCs w:val="24"/>
+        </w:rPr>
+        <w:t xml:space="preserve"> </w:t>
+      </w:r>
+      <w:r>
+        <w:rPr>
+          <w:rFonts w:ascii="Times New Roman" w:hAnsi="Times New Roman" w:cs="Times New Roman"/>
+          <w:sz w:val="24"/>
+          <w:szCs w:val="24"/>
+        </w:rPr>
+        <w:t>would also</w:t>
+      </w:r>
+      <w:r>
+        <w:rPr>
+          <w:rFonts w:ascii="Times New Roman" w:hAnsi="Times New Roman" w:cs="Times New Roman"/>
+          <w:sz w:val="24"/>
+          <w:szCs w:val="24"/>
+        </w:rPr>
+        <w:t xml:space="preserve"> help minimize the number of false positives in a cetacean survey</w:t>
+      </w:r>
+      <w:r>
+        <w:rPr>
+          <w:rFonts w:ascii="Times New Roman" w:hAnsi="Times New Roman" w:cs="Times New Roman"/>
+          <w:sz w:val="24"/>
+          <w:szCs w:val="24"/>
+        </w:rPr>
+        <w:t xml:space="preserve">. </w:t>
+      </w:r>
+      <w:r>
+        <w:rPr>
+          <w:rFonts w:ascii="Times New Roman" w:hAnsi="Times New Roman" w:cs="Times New Roman"/>
+          <w:sz w:val="24"/>
+          <w:szCs w:val="24"/>
+        </w:rPr>
+        <w:t xml:space="preserve">Such classes could be fine-tuned to the application at hand with training images added for the </w:t>
+      </w:r>
+      <w:proofErr w:type="gramStart"/>
+      <w:r>
+        <w:rPr>
+          <w:rFonts w:ascii="Times New Roman" w:hAnsi="Times New Roman" w:cs="Times New Roman"/>
+          <w:sz w:val="24"/>
+          <w:szCs w:val="24"/>
+        </w:rPr>
+        <w:t>particular conditions</w:t>
+      </w:r>
+      <w:proofErr w:type="gramEnd"/>
+      <w:r>
+        <w:rPr>
+          <w:rFonts w:ascii="Times New Roman" w:hAnsi="Times New Roman" w:cs="Times New Roman"/>
+          <w:sz w:val="24"/>
+          <w:szCs w:val="24"/>
+        </w:rPr>
+        <w:t xml:space="preserve"> found in a region, such as peculiar boat shapes or floating rafts of detritus.</w:t>
+      </w:r>
+      <w:r>
+        <w:rPr>
+          <w:rFonts w:ascii="Times New Roman" w:hAnsi="Times New Roman" w:cs="Times New Roman"/>
+          <w:sz w:val="24"/>
+          <w:szCs w:val="24"/>
+        </w:rPr>
+        <w:t xml:space="preserve"> </w:t>
+      </w:r>
+      <w:ins w:id="87" w:author="Alex Borowicz" w:date="2019-04-16T10:31:00Z">
         <w:r>
           <w:rPr>
             <w:rFonts w:ascii="Times New Roman" w:hAnsi="Times New Roman" w:cs="Times New Roman"/>
             <w:sz w:val="24"/>
             <w:szCs w:val="24"/>
           </w:rPr>
-          <w:t xml:space="preserve"> substantial savings in more remote areas</w:t>
+          <w:t xml:space="preserve">Further classification to the species level is theoretically possible but only with a much more robust training set. Work on manual species classification </w:t>
         </w:r>
       </w:ins>
-      <w:r>
-        <w:rPr>
-          <w:rFonts w:ascii="Times New Roman" w:hAnsi="Times New Roman" w:cs="Times New Roman"/>
-          <w:sz w:val="24"/>
-          <w:szCs w:val="24"/>
-        </w:rPr>
-        <w:t xml:space="preserve">. Encouraging the collection of open-water imagery in areas of interest </w:t>
-      </w:r>
-      <w:r>
-        <w:rPr>
-          <w:rFonts w:ascii="Times New Roman" w:hAnsi="Times New Roman" w:cs="Times New Roman"/>
-          <w:sz w:val="24"/>
-          <w:szCs w:val="24"/>
-        </w:rPr>
-        <w:t xml:space="preserve">and in areas of low competition </w:t>
-      </w:r>
-      <w:r>
-        <w:rPr>
-          <w:rFonts w:ascii="Times New Roman" w:hAnsi="Times New Roman" w:cs="Times New Roman"/>
-          <w:sz w:val="24"/>
-          <w:szCs w:val="24"/>
-        </w:rPr>
-        <w:t>is the first step in moving imagery-based methods to broad applicability.</w:t>
-      </w:r>
-      <w:r>
-        <w:rPr>
-          <w:rFonts w:ascii="Times New Roman" w:hAnsi="Times New Roman" w:cs="Times New Roman"/>
-          <w:sz w:val="24"/>
-          <w:szCs w:val="24"/>
-        </w:rPr>
-        <w:t xml:space="preserve"> In the meantime, the pooling of aerial photographs with known ground-sample distance by different research groups could result in a more robust training image set, and users with large catalogs of aerial imagery for their specific taxa and regions could create bespoke local training sets </w:t>
-      </w:r>
-      <w:r>
-        <w:rPr>
-          <w:rFonts w:ascii="Times New Roman" w:hAnsi="Times New Roman" w:cs="Times New Roman"/>
-          <w:sz w:val="24"/>
-          <w:szCs w:val="24"/>
-        </w:rPr>
-        <w:t>to better</w:t>
-      </w:r>
-      <w:r>
-        <w:rPr>
-          <w:rFonts w:ascii="Times New Roman" w:hAnsi="Times New Roman" w:cs="Times New Roman"/>
-          <w:sz w:val="24"/>
-          <w:szCs w:val="24"/>
-        </w:rPr>
-        <w:t xml:space="preserve"> classify cetaceans in their region of interest.</w:t>
-      </w:r>
-    </w:p>
-    <w:p>
-      <w:pPr>
-        <w:spacing w:line="480" w:lineRule="auto"/>
-        <w:ind w:firstLine="720"/>
-        <w:rPr>
-          <w:rFonts w:ascii="Times New Roman" w:hAnsi="Times New Roman" w:cs="Times New Roman"/>
-          <w:sz w:val="24"/>
-          <w:szCs w:val="24"/>
-        </w:rPr>
-      </w:pPr>
-      <w:r>
-        <w:rPr>
-          <w:rFonts w:ascii="Times New Roman" w:hAnsi="Times New Roman" w:cs="Times New Roman"/>
-          <w:sz w:val="24"/>
-          <w:szCs w:val="24"/>
-        </w:rPr>
-        <w:t xml:space="preserve">Given that our model is trained exclusively on minke whales, the smallest of the baleen whales, including more aerial photography of larger whale species would likely </w:t>
-      </w:r>
-      <w:r>
-        <w:rPr>
-          <w:rFonts w:ascii="Times New Roman" w:hAnsi="Times New Roman" w:cs="Times New Roman"/>
-          <w:sz w:val="24"/>
-          <w:szCs w:val="24"/>
-        </w:rPr>
-        <w:t>further improve performance</w:t>
-      </w:r>
-      <w:r>
-        <w:rPr>
-          <w:rFonts w:ascii="Times New Roman" w:hAnsi="Times New Roman" w:cs="Times New Roman"/>
-          <w:sz w:val="24"/>
-          <w:szCs w:val="24"/>
-        </w:rPr>
-        <w:t xml:space="preserve">. That said, it performed </w:t>
-      </w:r>
-      <w:r>
-        <w:rPr>
-          <w:rFonts w:ascii="Times New Roman" w:hAnsi="Times New Roman" w:cs="Times New Roman"/>
-          <w:sz w:val="24"/>
-          <w:szCs w:val="24"/>
-        </w:rPr>
-        <w:t>surprisingly well</w:t>
-      </w:r>
-      <w:r>
-        <w:rPr>
-          <w:rFonts w:ascii="Times New Roman" w:hAnsi="Times New Roman" w:cs="Times New Roman"/>
-          <w:sz w:val="24"/>
-          <w:szCs w:val="24"/>
-        </w:rPr>
-        <w:t xml:space="preserve"> on whale</w:t>
-      </w:r>
-      <w:r>
-        <w:rPr>
-          <w:rFonts w:ascii="Times New Roman" w:hAnsi="Times New Roman" w:cs="Times New Roman"/>
-          <w:sz w:val="24"/>
-          <w:szCs w:val="24"/>
-        </w:rPr>
-        <w:t>s</w:t>
-      </w:r>
-      <w:r>
-        <w:rPr>
-          <w:rFonts w:ascii="Times New Roman" w:hAnsi="Times New Roman" w:cs="Times New Roman"/>
-          <w:sz w:val="24"/>
-          <w:szCs w:val="24"/>
-        </w:rPr>
-        <w:t xml:space="preserve"> that can reach double the size of a minke whale. </w:t>
-      </w:r>
-      <w:r>
-        <w:rPr>
-          <w:rFonts w:ascii="Times New Roman" w:hAnsi="Times New Roman" w:cs="Times New Roman"/>
-          <w:sz w:val="24"/>
-          <w:szCs w:val="24"/>
-        </w:rPr>
-        <w:t>T</w:t>
-      </w:r>
-      <w:r>
-        <w:rPr>
-          <w:rFonts w:ascii="Times New Roman" w:hAnsi="Times New Roman" w:cs="Times New Roman"/>
-          <w:sz w:val="24"/>
-          <w:szCs w:val="24"/>
-        </w:rPr>
-        <w:t xml:space="preserve">he code could easily be modified to </w:t>
-      </w:r>
-      <w:r>
-        <w:rPr>
-          <w:rFonts w:ascii="Times New Roman" w:hAnsi="Times New Roman" w:cs="Times New Roman"/>
-          <w:sz w:val="24"/>
-          <w:szCs w:val="24"/>
-        </w:rPr>
-        <w:t xml:space="preserve">create overlapping tiles, which would </w:t>
-      </w:r>
-      <w:r>
-        <w:rPr>
-          <w:rFonts w:ascii="Times New Roman" w:hAnsi="Times New Roman" w:cs="Times New Roman"/>
-          <w:sz w:val="24"/>
-          <w:szCs w:val="24"/>
-        </w:rPr>
-        <w:t>eliminate problems arising from whales bisected by neighboring tiles (</w:t>
-      </w:r>
-      <w:r>
-        <w:rPr>
-          <w:rFonts w:ascii="Times New Roman" w:hAnsi="Times New Roman" w:cs="Times New Roman"/>
-          <w:sz w:val="24"/>
-          <w:szCs w:val="24"/>
-        </w:rPr>
-        <w:t>S</w:t>
-      </w:r>
-      <w:r>
-        <w:rPr>
-          <w:rFonts w:ascii="Times New Roman" w:hAnsi="Times New Roman" w:cs="Times New Roman"/>
-          <w:sz w:val="24"/>
-          <w:szCs w:val="24"/>
-        </w:rPr>
-        <w:t>1</w:t>
-      </w:r>
-      <w:r>
-        <w:rPr>
-          <w:rFonts w:ascii="Times New Roman" w:hAnsi="Times New Roman" w:cs="Times New Roman"/>
-          <w:sz w:val="24"/>
-          <w:szCs w:val="24"/>
-        </w:rPr>
-        <w:t xml:space="preserve"> File</w:t>
-      </w:r>
-      <w:r>
-        <w:rPr>
-          <w:rFonts w:ascii="Times New Roman" w:hAnsi="Times New Roman" w:cs="Times New Roman"/>
-          <w:sz w:val="24"/>
-          <w:szCs w:val="24"/>
-        </w:rPr>
-        <w:t>).</w:t>
-      </w:r>
-      <w:r>
-        <w:rPr>
-          <w:rFonts w:ascii="Times New Roman" w:hAnsi="Times New Roman" w:cs="Times New Roman"/>
-          <w:sz w:val="24"/>
-          <w:szCs w:val="24"/>
-        </w:rPr>
-        <w:t xml:space="preserve"> T</w:t>
-      </w:r>
-      <w:r>
-        <w:rPr>
-          <w:rFonts w:ascii="Times New Roman" w:hAnsi="Times New Roman" w:cs="Times New Roman"/>
-          <w:sz w:val="24"/>
-          <w:szCs w:val="24"/>
-        </w:rPr>
-        <w:t xml:space="preserve">he addition of further classes representing objects </w:t>
-      </w:r>
-      <w:r>
-        <w:rPr>
-          <w:rFonts w:ascii="Times New Roman" w:hAnsi="Times New Roman" w:cs="Times New Roman"/>
-          <w:sz w:val="24"/>
-          <w:szCs w:val="24"/>
-        </w:rPr>
-        <w:t xml:space="preserve">such as boats, large ships, land, and rocks at the surface </w:t>
-      </w:r>
-      <w:r>
-        <w:rPr>
-          <w:rFonts w:ascii="Times New Roman" w:hAnsi="Times New Roman" w:cs="Times New Roman"/>
-          <w:sz w:val="24"/>
-          <w:szCs w:val="24"/>
-        </w:rPr>
-        <w:t xml:space="preserve">in </w:t>
-      </w:r>
-      <w:r>
-        <w:rPr>
-          <w:rFonts w:ascii="Times New Roman" w:hAnsi="Times New Roman" w:cs="Times New Roman"/>
-          <w:sz w:val="24"/>
-          <w:szCs w:val="24"/>
-        </w:rPr>
-        <w:t xml:space="preserve">the </w:t>
-      </w:r>
-      <w:r>
-        <w:rPr>
-          <w:rFonts w:ascii="Times New Roman" w:hAnsi="Times New Roman" w:cs="Times New Roman"/>
-          <w:sz w:val="24"/>
-          <w:szCs w:val="24"/>
-        </w:rPr>
-        <w:t>imagery</w:t>
-      </w:r>
-      <w:r>
-        <w:rPr>
-          <w:rFonts w:ascii="Times New Roman" w:hAnsi="Times New Roman" w:cs="Times New Roman"/>
-          <w:sz w:val="24"/>
-          <w:szCs w:val="24"/>
-        </w:rPr>
-        <w:t xml:space="preserve"> </w:t>
-      </w:r>
-      <w:r>
-        <w:rPr>
-          <w:rFonts w:ascii="Times New Roman" w:hAnsi="Times New Roman" w:cs="Times New Roman"/>
-          <w:sz w:val="24"/>
-          <w:szCs w:val="24"/>
-        </w:rPr>
-        <w:t>would also</w:t>
-      </w:r>
-      <w:r>
-        <w:rPr>
-          <w:rFonts w:ascii="Times New Roman" w:hAnsi="Times New Roman" w:cs="Times New Roman"/>
-          <w:sz w:val="24"/>
-          <w:szCs w:val="24"/>
-        </w:rPr>
-        <w:t xml:space="preserve"> help minimize the number of false positives in a cetacean survey</w:t>
-      </w:r>
-      <w:r>
-        <w:rPr>
-          <w:rFonts w:ascii="Times New Roman" w:hAnsi="Times New Roman" w:cs="Times New Roman"/>
-          <w:sz w:val="24"/>
-          <w:szCs w:val="24"/>
-        </w:rPr>
-        <w:t xml:space="preserve">. </w:t>
-      </w:r>
-      <w:r>
-        <w:rPr>
-          <w:rFonts w:ascii="Times New Roman" w:hAnsi="Times New Roman" w:cs="Times New Roman"/>
-          <w:sz w:val="24"/>
-          <w:szCs w:val="24"/>
-        </w:rPr>
-        <w:t xml:space="preserve">Such classes could be fine-tuned to the application at hand with training images added for the </w:t>
-      </w:r>
-      <w:proofErr w:type="gramStart"/>
-      <w:r>
-        <w:rPr>
-          <w:rFonts w:ascii="Times New Roman" w:hAnsi="Times New Roman" w:cs="Times New Roman"/>
-          <w:sz w:val="24"/>
-          <w:szCs w:val="24"/>
-        </w:rPr>
-        <w:t>particular conditions</w:t>
-      </w:r>
-      <w:proofErr w:type="gramEnd"/>
-      <w:r>
-        <w:rPr>
-          <w:rFonts w:ascii="Times New Roman" w:hAnsi="Times New Roman" w:cs="Times New Roman"/>
-          <w:sz w:val="24"/>
-          <w:szCs w:val="24"/>
-        </w:rPr>
-        <w:t xml:space="preserve"> found in a region, such as peculiar boat shapes or floating rafts of detritus.</w:t>
-      </w:r>
-      <w:r>
-        <w:rPr>
-          <w:rFonts w:ascii="Times New Roman" w:hAnsi="Times New Roman" w:cs="Times New Roman"/>
-          <w:sz w:val="24"/>
-          <w:szCs w:val="24"/>
-        </w:rPr>
-        <w:t xml:space="preserve"> </w:t>
-      </w:r>
-      <w:ins w:id="77" w:author="Alex Borowicz" w:date="2019-04-16T10:31:00Z">
+      <w:ins w:id="88" w:author="Alex Borowicz" w:date="2019-04-16T10:32:00Z">
         <w:r>
           <w:rPr>
             <w:rFonts w:ascii="Times New Roman" w:hAnsi="Times New Roman" w:cs="Times New Roman"/>
             <w:sz w:val="24"/>
             <w:szCs w:val="24"/>
           </w:rPr>
-          <w:t xml:space="preserve">Further classification to the species level is theoretically possible but only with a much more robust training set. Work on manual species classification </w:t>
+          <w:t xml:space="preserve">from satellite imagery shows promise but also indicates that some species are more readily identifiable than others </w:t>
         </w:r>
       </w:ins>
-      <w:ins w:id="78" w:author="Alex Borowicz" w:date="2019-04-16T10:32:00Z">
+      <w:ins w:id="89" w:author="Alex Borowicz" w:date="2019-04-16T10:33:00Z">
         <w:r>
           <w:rPr>
             <w:rFonts w:ascii="Times New Roman" w:hAnsi="Times New Roman" w:cs="Times New Roman"/>
             <w:sz w:val="24"/>
             <w:szCs w:val="24"/>
           </w:rPr>
-          <w:t xml:space="preserve">from satellite imagery shows promise but also indicates that some species are more readily identifiable than others </w:t>
+          <w:t>[25-Cubaynes].</w:t>
         </w:r>
       </w:ins>
-      <w:ins w:id="79" w:author="Alex Borowicz" w:date="2019-04-16T10:33:00Z">
+      <w:ins w:id="90" w:author="Alex Borowicz" w:date="2019-04-16T10:32:00Z">
         <w:r>
           <w:rPr>
             <w:rFonts w:ascii="Times New Roman" w:hAnsi="Times New Roman" w:cs="Times New Roman"/>
             <w:sz w:val="24"/>
             <w:szCs w:val="24"/>
           </w:rPr>
-          <w:t>[25-Cubaynes].</w:t>
+          <w:t xml:space="preserve"> </w:t>
         </w:r>
       </w:ins>
-      <w:ins w:id="80" w:author="Alex Borowicz" w:date="2019-04-16T10:32:00Z">
+    </w:p>
+    <w:p>
+      <w:pPr>
+        <w:spacing w:line="480" w:lineRule="auto"/>
+        <w:ind w:firstLine="720"/>
+        <w:rPr>
+          <w:rFonts w:ascii="Times New Roman" w:hAnsi="Times New Roman" w:cs="Times New Roman"/>
+          <w:sz w:val="24"/>
+          <w:szCs w:val="24"/>
+        </w:rPr>
+      </w:pPr>
+      <w:r>
+        <w:rPr>
+          <w:rFonts w:ascii="Times New Roman" w:hAnsi="Times New Roman" w:cs="Times New Roman"/>
+          <w:sz w:val="24"/>
+          <w:szCs w:val="24"/>
+        </w:rPr>
+        <w:lastRenderedPageBreak/>
+        <w:t>Limitations inherent to this method are not dissimilar to those faced by any other survey method</w:t>
+      </w:r>
+      <w:r>
+        <w:rPr>
+          <w:rFonts w:ascii="Times New Roman" w:hAnsi="Times New Roman" w:cs="Times New Roman"/>
+          <w:sz w:val="24"/>
+          <w:szCs w:val="24"/>
+        </w:rPr>
+        <w:t>s</w:t>
+      </w:r>
+      <w:r>
+        <w:rPr>
+          <w:rFonts w:ascii="Times New Roman" w:hAnsi="Times New Roman" w:cs="Times New Roman"/>
+          <w:sz w:val="24"/>
+          <w:szCs w:val="24"/>
+        </w:rPr>
+        <w:t xml:space="preserve">. We did not attempt to use satellite imagery to locate whales in choppy water. Challenging sea-state conditions are common to boat- and aerial-based surveying </w:t>
+      </w:r>
+      <w:r>
+        <w:rPr>
+          <w:rFonts w:ascii="Times New Roman" w:hAnsi="Times New Roman" w:cs="Times New Roman"/>
+          <w:sz w:val="24"/>
+          <w:szCs w:val="24"/>
+        </w:rPr>
+        <w:t>[43-46]</w:t>
+      </w:r>
+      <w:r>
+        <w:rPr>
+          <w:rFonts w:ascii="Times New Roman" w:hAnsi="Times New Roman" w:cs="Times New Roman"/>
+          <w:sz w:val="24"/>
+          <w:szCs w:val="24"/>
+        </w:rPr>
+        <w:t xml:space="preserve"> </w:t>
+      </w:r>
+      <w:r>
+        <w:rPr>
+          <w:rFonts w:ascii="Times New Roman" w:hAnsi="Times New Roman" w:cs="Times New Roman"/>
+          <w:sz w:val="24"/>
+          <w:szCs w:val="24"/>
+        </w:rPr>
+        <w:t>because waves and sea spray</w:t>
+      </w:r>
+      <w:r>
+        <w:rPr>
+          <w:rFonts w:ascii="Times New Roman" w:hAnsi="Times New Roman" w:cs="Times New Roman"/>
+          <w:sz w:val="24"/>
+          <w:szCs w:val="24"/>
+        </w:rPr>
+        <w:t xml:space="preserve"> creat</w:t>
+      </w:r>
+      <w:r>
+        <w:rPr>
+          <w:rFonts w:ascii="Times New Roman" w:hAnsi="Times New Roman" w:cs="Times New Roman"/>
+          <w:sz w:val="24"/>
+          <w:szCs w:val="24"/>
+        </w:rPr>
+        <w:t>e</w:t>
+      </w:r>
+      <w:r>
+        <w:rPr>
+          <w:rFonts w:ascii="Times New Roman" w:hAnsi="Times New Roman" w:cs="Times New Roman"/>
+          <w:sz w:val="24"/>
+          <w:szCs w:val="24"/>
+        </w:rPr>
+        <w:t xml:space="preserve"> a lot of “noise” which makes it difficult to separate a whale from the surrounding water. </w:t>
+      </w:r>
+      <w:r>
+        <w:rPr>
+          <w:rFonts w:ascii="Times New Roman" w:hAnsi="Times New Roman" w:cs="Times New Roman"/>
+          <w:sz w:val="24"/>
+          <w:szCs w:val="24"/>
+        </w:rPr>
+        <w:t>The collection of imagery also hinges on cloud cover</w:t>
+      </w:r>
+      <w:ins w:id="91" w:author="Alex Borowicz" w:date="2019-04-16T10:36:00Z">
         <w:r>
           <w:rPr>
             <w:rFonts w:ascii="Times New Roman" w:hAnsi="Times New Roman" w:cs="Times New Roman"/>
             <w:sz w:val="24"/>
             <w:szCs w:val="24"/>
           </w:rPr>
+          <w:t xml:space="preserve"> (though </w:t>
+        </w:r>
+      </w:ins>
+      <w:ins w:id="92" w:author="Alex Borowicz" w:date="2019-04-16T10:37:00Z">
+        <w:r>
+          <w:rPr>
+            <w:rFonts w:ascii="Times New Roman" w:hAnsi="Times New Roman" w:cs="Times New Roman"/>
+            <w:sz w:val="24"/>
+            <w:szCs w:val="24"/>
+          </w:rPr>
+          <w:t xml:space="preserve">users are not charged for cloudy images </w:t>
+        </w:r>
+        <w:r>
+          <w:rPr>
+            <w:rFonts w:ascii="Times New Roman" w:hAnsi="Times New Roman" w:cs="Times New Roman"/>
+            <w:sz w:val="24"/>
+            <w:szCs w:val="24"/>
+          </w:rPr>
+          <w:t>by</w:t>
+        </w:r>
+        <w:r>
+          <w:rPr>
+            <w:rFonts w:ascii="Times New Roman" w:hAnsi="Times New Roman" w:cs="Times New Roman"/>
+            <w:sz w:val="24"/>
+            <w:szCs w:val="24"/>
+          </w:rPr>
+          <w:t xml:space="preserve"> sensor owners)</w:t>
+        </w:r>
+      </w:ins>
+      <w:r>
+        <w:rPr>
+          <w:rFonts w:ascii="Times New Roman" w:hAnsi="Times New Roman" w:cs="Times New Roman"/>
+          <w:sz w:val="24"/>
+          <w:szCs w:val="24"/>
+        </w:rPr>
+        <w:t xml:space="preserve">, and future applications will need to </w:t>
+      </w:r>
+      <w:r>
+        <w:rPr>
+          <w:rFonts w:ascii="Times New Roman" w:hAnsi="Times New Roman" w:cs="Times New Roman"/>
+          <w:sz w:val="24"/>
+          <w:szCs w:val="24"/>
+        </w:rPr>
+        <w:t xml:space="preserve">pair this detection pipeline with appropriate </w:t>
+      </w:r>
+      <w:r>
+        <w:rPr>
+          <w:rFonts w:ascii="Times New Roman" w:hAnsi="Times New Roman" w:cs="Times New Roman"/>
+          <w:sz w:val="24"/>
+          <w:szCs w:val="24"/>
+        </w:rPr>
+        <w:t>statistical models for non-detection</w:t>
+      </w:r>
+      <w:r>
+        <w:rPr>
+          <w:rFonts w:ascii="Times New Roman" w:hAnsi="Times New Roman" w:cs="Times New Roman"/>
+          <w:sz w:val="24"/>
+          <w:szCs w:val="24"/>
+        </w:rPr>
+        <w:t xml:space="preserve"> [47]</w:t>
+      </w:r>
+      <w:r>
+        <w:rPr>
+          <w:rFonts w:ascii="Times New Roman" w:hAnsi="Times New Roman" w:cs="Times New Roman"/>
+          <w:sz w:val="24"/>
+          <w:szCs w:val="24"/>
+        </w:rPr>
+        <w:t>.</w:t>
+      </w:r>
+      <w:r>
+        <w:rPr>
+          <w:rFonts w:ascii="Times New Roman" w:hAnsi="Times New Roman" w:cs="Times New Roman"/>
+          <w:sz w:val="24"/>
+          <w:szCs w:val="24"/>
+        </w:rPr>
+        <w:t xml:space="preserve"> Aside from environmental challenges, there are several satellites currently in orbit </w:t>
+      </w:r>
+      <w:r>
+        <w:rPr>
+          <w:rFonts w:ascii="Times New Roman" w:hAnsi="Times New Roman" w:cs="Times New Roman"/>
+          <w:sz w:val="24"/>
+          <w:szCs w:val="24"/>
+        </w:rPr>
+        <w:t>that</w:t>
+      </w:r>
+      <w:r>
+        <w:rPr>
+          <w:rFonts w:ascii="Times New Roman" w:hAnsi="Times New Roman" w:cs="Times New Roman"/>
+          <w:sz w:val="24"/>
+          <w:szCs w:val="24"/>
+        </w:rPr>
+        <w:t xml:space="preserve"> could be used for cetacean surveying, </w:t>
+      </w:r>
+      <w:r>
+        <w:rPr>
+          <w:rFonts w:ascii="Times New Roman" w:hAnsi="Times New Roman" w:cs="Times New Roman"/>
+          <w:sz w:val="24"/>
+          <w:szCs w:val="24"/>
+        </w:rPr>
+        <w:t xml:space="preserve">such as </w:t>
+      </w:r>
+      <w:r>
+        <w:rPr>
+          <w:rFonts w:ascii="Times New Roman" w:hAnsi="Times New Roman" w:cs="Times New Roman"/>
+          <w:sz w:val="24"/>
+          <w:szCs w:val="24"/>
+        </w:rPr>
+        <w:t xml:space="preserve">previous iterations of WorldView </w:t>
+      </w:r>
+      <w:r>
+        <w:rPr>
+          <w:rFonts w:ascii="Times New Roman" w:hAnsi="Times New Roman" w:cs="Times New Roman"/>
+          <w:sz w:val="24"/>
+          <w:szCs w:val="24"/>
+        </w:rPr>
+        <w:t>and</w:t>
+      </w:r>
+      <w:r>
+        <w:rPr>
+          <w:rFonts w:ascii="Times New Roman" w:hAnsi="Times New Roman" w:cs="Times New Roman"/>
+          <w:sz w:val="24"/>
+          <w:szCs w:val="24"/>
+        </w:rPr>
+        <w:t xml:space="preserve"> Pleiades. While this trained model may be robust to differences</w:t>
+      </w:r>
+      <w:r>
+        <w:rPr>
+          <w:rFonts w:ascii="Times New Roman" w:hAnsi="Times New Roman" w:cs="Times New Roman"/>
+          <w:sz w:val="24"/>
+          <w:szCs w:val="24"/>
+        </w:rPr>
+        <w:t xml:space="preserve"> in spatial resolution among the various sensors available</w:t>
+      </w:r>
+      <w:r>
+        <w:rPr>
+          <w:rFonts w:ascii="Times New Roman" w:hAnsi="Times New Roman" w:cs="Times New Roman"/>
+          <w:sz w:val="24"/>
+          <w:szCs w:val="24"/>
+        </w:rPr>
+        <w:t xml:space="preserve">, we did not test imagery from other sensors. </w:t>
+      </w:r>
+      <w:r>
+        <w:rPr>
+          <w:rFonts w:ascii="Times New Roman" w:hAnsi="Times New Roman" w:cs="Times New Roman"/>
+          <w:sz w:val="24"/>
+          <w:szCs w:val="24"/>
+        </w:rPr>
+        <w:t>Sensor-specific</w:t>
+      </w:r>
+      <w:r>
+        <w:rPr>
+          <w:rFonts w:ascii="Times New Roman" w:hAnsi="Times New Roman" w:cs="Times New Roman"/>
+          <w:sz w:val="24"/>
+          <w:szCs w:val="24"/>
+        </w:rPr>
+        <w:t xml:space="preserve"> models could easily be trained, as the aerial imagery can be down-sampled to any resolution desired.</w:t>
+      </w:r>
+      <w:ins w:id="93" w:author="Alex Borowicz" w:date="2019-04-16T10:42:00Z">
+        <w:r>
+          <w:rPr>
+            <w:rFonts w:ascii="Times New Roman" w:hAnsi="Times New Roman" w:cs="Times New Roman"/>
+            <w:sz w:val="24"/>
+            <w:szCs w:val="24"/>
+          </w:rPr>
           <w:t xml:space="preserve"> </w:t>
+        </w:r>
+      </w:ins>
+      <w:ins w:id="94" w:author="Alex Borowicz" w:date="2019-04-16T10:43:00Z">
+        <w:r>
+          <w:rPr>
+            <w:rFonts w:ascii="Times New Roman" w:hAnsi="Times New Roman" w:cs="Times New Roman"/>
+            <w:sz w:val="24"/>
+            <w:szCs w:val="24"/>
+          </w:rPr>
+          <w:t>Scaling this method to incorp</w:t>
+        </w:r>
+      </w:ins>
+      <w:ins w:id="95" w:author="Alex Borowicz" w:date="2019-04-16T10:44:00Z">
+        <w:r>
+          <w:rPr>
+            <w:rFonts w:ascii="Times New Roman" w:hAnsi="Times New Roman" w:cs="Times New Roman"/>
+            <w:sz w:val="24"/>
+            <w:szCs w:val="24"/>
+          </w:rPr>
+          <w:t xml:space="preserve">orate larger volumes of imagery will be manageable for an individual user for small areas, but once the spatial and temporal scope increases, </w:t>
+        </w:r>
+      </w:ins>
+      <w:ins w:id="96" w:author="Alex Borowicz" w:date="2019-04-16T10:45:00Z">
+        <w:r>
+          <w:rPr>
+            <w:rFonts w:ascii="Times New Roman" w:hAnsi="Times New Roman" w:cs="Times New Roman"/>
+            <w:sz w:val="24"/>
+            <w:szCs w:val="24"/>
+          </w:rPr>
+          <w:t xml:space="preserve">a considered plan for cyberinfrastructure will be required both to handle the storage and transmission of imagery and the processing power required to </w:t>
+        </w:r>
+      </w:ins>
+      <w:ins w:id="97" w:author="Alex Borowicz" w:date="2019-04-16T10:46:00Z">
+        <w:r>
+          <w:rPr>
+            <w:rFonts w:ascii="Times New Roman" w:hAnsi="Times New Roman" w:cs="Times New Roman"/>
+            <w:sz w:val="24"/>
+            <w:szCs w:val="24"/>
+          </w:rPr>
+          <w:t xml:space="preserve">handle imagery efficiently. </w:t>
+        </w:r>
+        <w:proofErr w:type="spellStart"/>
+        <w:r>
+          <w:rPr>
+            <w:rFonts w:ascii="Times New Roman" w:hAnsi="Times New Roman" w:cs="Times New Roman"/>
+            <w:sz w:val="24"/>
+            <w:szCs w:val="24"/>
+          </w:rPr>
+          <w:t>Pytorch</w:t>
+        </w:r>
+        <w:proofErr w:type="spellEnd"/>
+        <w:r>
+          <w:rPr>
+            <w:rFonts w:ascii="Times New Roman" w:hAnsi="Times New Roman" w:cs="Times New Roman"/>
+            <w:sz w:val="24"/>
+            <w:szCs w:val="24"/>
+          </w:rPr>
+          <w:t xml:space="preserve"> already includes capability for parallelization</w:t>
+        </w:r>
+      </w:ins>
+      <w:ins w:id="98" w:author="Alex Borowicz" w:date="2019-04-16T10:47:00Z">
+        <w:r>
+          <w:rPr>
+            <w:rFonts w:ascii="Times New Roman" w:hAnsi="Times New Roman" w:cs="Times New Roman"/>
+            <w:sz w:val="24"/>
+            <w:szCs w:val="24"/>
+          </w:rPr>
+          <w:t>, leaving the user to find or develop a suitable computing cluster.</w:t>
         </w:r>
       </w:ins>
     </w:p>
@@ -7601,7 +7992,31 @@
           <w:sz w:val="24"/>
           <w:szCs w:val="24"/>
         </w:rPr>
-        <w:t>Limitations inherent to this method are not dissimilar to those faced by any other survey method</w:t>
+        <w:t>This</w:t>
+      </w:r>
+      <w:r>
+        <w:rPr>
+          <w:rFonts w:ascii="Times New Roman" w:hAnsi="Times New Roman" w:cs="Times New Roman"/>
+          <w:sz w:val="24"/>
+          <w:szCs w:val="24"/>
+        </w:rPr>
+        <w:t xml:space="preserve"> method could be used to improve </w:t>
+      </w:r>
+      <w:r>
+        <w:rPr>
+          <w:rFonts w:ascii="Times New Roman" w:hAnsi="Times New Roman" w:cs="Times New Roman"/>
+          <w:sz w:val="24"/>
+          <w:szCs w:val="24"/>
+        </w:rPr>
+        <w:t xml:space="preserve">cetacean </w:t>
+      </w:r>
+      <w:r>
+        <w:rPr>
+          <w:rFonts w:ascii="Times New Roman" w:hAnsi="Times New Roman" w:cs="Times New Roman"/>
+          <w:sz w:val="24"/>
+          <w:szCs w:val="24"/>
+        </w:rPr>
+        <w:t>research in several different way</w:t>
       </w:r>
       <w:r>
         <w:rPr>
@@ -7617,15 +8032,71 @@
           <w:sz w:val="24"/>
           <w:szCs w:val="24"/>
         </w:rPr>
-        <w:t xml:space="preserve">. We did not attempt to use satellite imagery to locate whales in choppy water. Challenging sea-state conditions are common to boat- and aerial-based surveying </w:t>
-      </w:r>
-      <w:r>
-        <w:rPr>
-          <w:rFonts w:ascii="Times New Roman" w:hAnsi="Times New Roman" w:cs="Times New Roman"/>
-          <w:sz w:val="24"/>
-          <w:szCs w:val="24"/>
-        </w:rPr>
-        <w:t>[43-46]</w:t>
+        <w:t xml:space="preserve">. It provides a means of viewing and monitoring areas </w:t>
+      </w:r>
+      <w:r>
+        <w:rPr>
+          <w:rFonts w:ascii="Times New Roman" w:hAnsi="Times New Roman" w:cs="Times New Roman"/>
+          <w:sz w:val="24"/>
+          <w:szCs w:val="24"/>
+        </w:rPr>
+        <w:t>that</w:t>
+      </w:r>
+      <w:r>
+        <w:rPr>
+          <w:rFonts w:ascii="Times New Roman" w:hAnsi="Times New Roman" w:cs="Times New Roman"/>
+          <w:sz w:val="24"/>
+          <w:szCs w:val="24"/>
+        </w:rPr>
+        <w:t xml:space="preserve"> are far from ports or are hazardous to access, such as polar regions, </w:t>
+      </w:r>
+      <w:r>
+        <w:rPr>
+          <w:rFonts w:ascii="Times New Roman" w:hAnsi="Times New Roman" w:cs="Times New Roman"/>
+          <w:sz w:val="24"/>
+          <w:szCs w:val="24"/>
+        </w:rPr>
+        <w:t xml:space="preserve">remote </w:t>
+      </w:r>
+      <w:r>
+        <w:rPr>
+          <w:rFonts w:ascii="Times New Roman" w:hAnsi="Times New Roman" w:cs="Times New Roman"/>
+          <w:sz w:val="24"/>
+          <w:szCs w:val="24"/>
+        </w:rPr>
+        <w:t xml:space="preserve">island chains, or open ocean. Moreover, it provides the </w:t>
+      </w:r>
+      <w:r>
+        <w:rPr>
+          <w:rFonts w:ascii="Times New Roman" w:hAnsi="Times New Roman" w:cs="Times New Roman"/>
+          <w:sz w:val="24"/>
+          <w:szCs w:val="24"/>
+        </w:rPr>
+        <w:t>potential</w:t>
+      </w:r>
+      <w:r>
+        <w:rPr>
+          <w:rFonts w:ascii="Times New Roman" w:hAnsi="Times New Roman" w:cs="Times New Roman"/>
+          <w:sz w:val="24"/>
+          <w:szCs w:val="24"/>
+        </w:rPr>
+        <w:t xml:space="preserve"> to monitor these areas at a daily time scale</w:t>
+      </w:r>
+      <w:r>
+        <w:rPr>
+          <w:rFonts w:ascii="Times New Roman" w:hAnsi="Times New Roman" w:cs="Times New Roman"/>
+          <w:sz w:val="24"/>
+          <w:szCs w:val="24"/>
+        </w:rPr>
+        <w:t>, cloud-cover permitting</w:t>
+      </w:r>
+      <w:r>
+        <w:rPr>
+          <w:rFonts w:ascii="Times New Roman" w:hAnsi="Times New Roman" w:cs="Times New Roman"/>
+          <w:sz w:val="24"/>
+          <w:szCs w:val="24"/>
+        </w:rPr>
+        <w:t>. With enough imagery, it could be used to monitor the arrival of migrating species</w:t>
       </w:r>
       <w:r>
         <w:rPr>
@@ -7641,31 +8112,15 @@
           <w:sz w:val="24"/>
           <w:szCs w:val="24"/>
         </w:rPr>
-        <w:t>because waves and sea spray</w:t>
-      </w:r>
-      <w:r>
-        <w:rPr>
-          <w:rFonts w:ascii="Times New Roman" w:hAnsi="Times New Roman" w:cs="Times New Roman"/>
-          <w:sz w:val="24"/>
-          <w:szCs w:val="24"/>
-        </w:rPr>
-        <w:t xml:space="preserve"> creat</w:t>
-      </w:r>
-      <w:r>
-        <w:rPr>
-          <w:rFonts w:ascii="Times New Roman" w:hAnsi="Times New Roman" w:cs="Times New Roman"/>
-          <w:sz w:val="24"/>
-          <w:szCs w:val="24"/>
-        </w:rPr>
-        <w:t>e</w:t>
-      </w:r>
-      <w:r>
-        <w:rPr>
-          <w:rFonts w:ascii="Times New Roman" w:hAnsi="Times New Roman" w:cs="Times New Roman"/>
-          <w:sz w:val="24"/>
-          <w:szCs w:val="24"/>
-        </w:rPr>
-        <w:t xml:space="preserve"> a lot of “noise” which makes it difficult to separate a whale </w:t>
+        <w:t>or examine fine-scale changes in foraging activity.</w:t>
+      </w:r>
+      <w:r>
+        <w:rPr>
+          <w:rFonts w:ascii="Times New Roman" w:hAnsi="Times New Roman" w:cs="Times New Roman"/>
+          <w:sz w:val="24"/>
+          <w:szCs w:val="24"/>
+        </w:rPr>
+        <w:t xml:space="preserve"> Long-term studies on whale feeding and breeding grounds have </w:t>
       </w:r>
       <w:r>
         <w:rPr>
@@ -7674,655 +8129,292 @@
           <w:szCs w:val="24"/>
         </w:rPr>
         <w:lastRenderedPageBreak/>
-        <w:t xml:space="preserve">from the surrounding water. </w:t>
-      </w:r>
-      <w:r>
-        <w:rPr>
-          <w:rFonts w:ascii="Times New Roman" w:hAnsi="Times New Roman" w:cs="Times New Roman"/>
-          <w:sz w:val="24"/>
-          <w:szCs w:val="24"/>
-        </w:rPr>
-        <w:t>The collection of imagery also hinges on cloud cover</w:t>
-      </w:r>
-      <w:ins w:id="81" w:author="Alex Borowicz" w:date="2019-04-16T10:36:00Z">
-        <w:r>
-          <w:rPr>
-            <w:rFonts w:ascii="Times New Roman" w:hAnsi="Times New Roman" w:cs="Times New Roman"/>
-            <w:sz w:val="24"/>
-            <w:szCs w:val="24"/>
-          </w:rPr>
-          <w:t xml:space="preserve"> (though </w:t>
-        </w:r>
-      </w:ins>
-      <w:ins w:id="82" w:author="Alex Borowicz" w:date="2019-04-16T10:37:00Z">
-        <w:r>
-          <w:rPr>
-            <w:rFonts w:ascii="Times New Roman" w:hAnsi="Times New Roman" w:cs="Times New Roman"/>
-            <w:sz w:val="24"/>
-            <w:szCs w:val="24"/>
-          </w:rPr>
-          <w:t xml:space="preserve">users are not charged for cloudy images </w:t>
-        </w:r>
-        <w:r>
-          <w:rPr>
-            <w:rFonts w:ascii="Times New Roman" w:hAnsi="Times New Roman" w:cs="Times New Roman"/>
-            <w:sz w:val="24"/>
-            <w:szCs w:val="24"/>
-          </w:rPr>
-          <w:t>by</w:t>
-        </w:r>
-        <w:r>
-          <w:rPr>
-            <w:rFonts w:ascii="Times New Roman" w:hAnsi="Times New Roman" w:cs="Times New Roman"/>
-            <w:sz w:val="24"/>
-            <w:szCs w:val="24"/>
-          </w:rPr>
-          <w:t xml:space="preserve"> sensor owners)</w:t>
-        </w:r>
-      </w:ins>
-      <w:r>
-        <w:rPr>
-          <w:rFonts w:ascii="Times New Roman" w:hAnsi="Times New Roman" w:cs="Times New Roman"/>
-          <w:sz w:val="24"/>
-          <w:szCs w:val="24"/>
-        </w:rPr>
-        <w:t xml:space="preserve">, and future applications will need to </w:t>
-      </w:r>
-      <w:r>
-        <w:rPr>
-          <w:rFonts w:ascii="Times New Roman" w:hAnsi="Times New Roman" w:cs="Times New Roman"/>
-          <w:sz w:val="24"/>
-          <w:szCs w:val="24"/>
-        </w:rPr>
-        <w:t xml:space="preserve">pair this detection pipeline with appropriate </w:t>
-      </w:r>
-      <w:r>
-        <w:rPr>
-          <w:rFonts w:ascii="Times New Roman" w:hAnsi="Times New Roman" w:cs="Times New Roman"/>
-          <w:sz w:val="24"/>
-          <w:szCs w:val="24"/>
-        </w:rPr>
-        <w:t>statistical models for non-detection</w:t>
-      </w:r>
-      <w:r>
-        <w:rPr>
-          <w:rFonts w:ascii="Times New Roman" w:hAnsi="Times New Roman" w:cs="Times New Roman"/>
-          <w:sz w:val="24"/>
-          <w:szCs w:val="24"/>
-        </w:rPr>
-        <w:t xml:space="preserve"> [47]</w:t>
-      </w:r>
-      <w:r>
-        <w:rPr>
-          <w:rFonts w:ascii="Times New Roman" w:hAnsi="Times New Roman" w:cs="Times New Roman"/>
-          <w:sz w:val="24"/>
-          <w:szCs w:val="24"/>
-        </w:rPr>
-        <w:t>.</w:t>
-      </w:r>
-      <w:r>
-        <w:rPr>
-          <w:rFonts w:ascii="Times New Roman" w:hAnsi="Times New Roman" w:cs="Times New Roman"/>
-          <w:sz w:val="24"/>
-          <w:szCs w:val="24"/>
-        </w:rPr>
-        <w:t xml:space="preserve"> Aside from environmental challenges, there are several satellites currently in orbit </w:t>
-      </w:r>
-      <w:r>
-        <w:rPr>
-          <w:rFonts w:ascii="Times New Roman" w:hAnsi="Times New Roman" w:cs="Times New Roman"/>
-          <w:sz w:val="24"/>
-          <w:szCs w:val="24"/>
-        </w:rPr>
-        <w:t>that</w:t>
-      </w:r>
-      <w:r>
-        <w:rPr>
-          <w:rFonts w:ascii="Times New Roman" w:hAnsi="Times New Roman" w:cs="Times New Roman"/>
-          <w:sz w:val="24"/>
-          <w:szCs w:val="24"/>
-        </w:rPr>
-        <w:t xml:space="preserve"> could be used for cetacean surveying, </w:t>
-      </w:r>
-      <w:r>
-        <w:rPr>
-          <w:rFonts w:ascii="Times New Roman" w:hAnsi="Times New Roman" w:cs="Times New Roman"/>
-          <w:sz w:val="24"/>
-          <w:szCs w:val="24"/>
-        </w:rPr>
-        <w:t xml:space="preserve">such as </w:t>
-      </w:r>
-      <w:r>
-        <w:rPr>
-          <w:rFonts w:ascii="Times New Roman" w:hAnsi="Times New Roman" w:cs="Times New Roman"/>
-          <w:sz w:val="24"/>
-          <w:szCs w:val="24"/>
-        </w:rPr>
-        <w:t xml:space="preserve">previous iterations of WorldView </w:t>
-      </w:r>
-      <w:r>
-        <w:rPr>
-          <w:rFonts w:ascii="Times New Roman" w:hAnsi="Times New Roman" w:cs="Times New Roman"/>
-          <w:sz w:val="24"/>
-          <w:szCs w:val="24"/>
-        </w:rPr>
-        <w:t>and</w:t>
-      </w:r>
-      <w:r>
-        <w:rPr>
-          <w:rFonts w:ascii="Times New Roman" w:hAnsi="Times New Roman" w:cs="Times New Roman"/>
-          <w:sz w:val="24"/>
-          <w:szCs w:val="24"/>
-        </w:rPr>
-        <w:t xml:space="preserve"> Pleiades. While this trained model may be robust to differences</w:t>
-      </w:r>
-      <w:r>
-        <w:rPr>
-          <w:rFonts w:ascii="Times New Roman" w:hAnsi="Times New Roman" w:cs="Times New Roman"/>
-          <w:sz w:val="24"/>
-          <w:szCs w:val="24"/>
-        </w:rPr>
-        <w:t xml:space="preserve"> in spatial resolution among the various sensors available</w:t>
-      </w:r>
-      <w:r>
-        <w:rPr>
-          <w:rFonts w:ascii="Times New Roman" w:hAnsi="Times New Roman" w:cs="Times New Roman"/>
-          <w:sz w:val="24"/>
-          <w:szCs w:val="24"/>
-        </w:rPr>
-        <w:t xml:space="preserve">, we did not test imagery from other sensors. </w:t>
-      </w:r>
-      <w:r>
-        <w:rPr>
-          <w:rFonts w:ascii="Times New Roman" w:hAnsi="Times New Roman" w:cs="Times New Roman"/>
-          <w:sz w:val="24"/>
-          <w:szCs w:val="24"/>
-        </w:rPr>
-        <w:t>Sensor-specific</w:t>
-      </w:r>
-      <w:r>
-        <w:rPr>
-          <w:rFonts w:ascii="Times New Roman" w:hAnsi="Times New Roman" w:cs="Times New Roman"/>
-          <w:sz w:val="24"/>
-          <w:szCs w:val="24"/>
-        </w:rPr>
-        <w:t xml:space="preserve"> models could easily be trained, as the aerial imagery can be down-sampled to any resolution desired.</w:t>
-      </w:r>
-      <w:ins w:id="83" w:author="Alex Borowicz" w:date="2019-04-16T10:42:00Z">
-        <w:r>
-          <w:rPr>
-            <w:rFonts w:ascii="Times New Roman" w:hAnsi="Times New Roman" w:cs="Times New Roman"/>
-            <w:sz w:val="24"/>
-            <w:szCs w:val="24"/>
-          </w:rPr>
-          <w:t xml:space="preserve"> </w:t>
-        </w:r>
-      </w:ins>
-      <w:ins w:id="84" w:author="Alex Borowicz" w:date="2019-04-16T10:43:00Z">
-        <w:r>
-          <w:rPr>
-            <w:rFonts w:ascii="Times New Roman" w:hAnsi="Times New Roman" w:cs="Times New Roman"/>
-            <w:sz w:val="24"/>
-            <w:szCs w:val="24"/>
-          </w:rPr>
-          <w:t>Scaling this method to incorp</w:t>
-        </w:r>
-      </w:ins>
-      <w:ins w:id="85" w:author="Alex Borowicz" w:date="2019-04-16T10:44:00Z">
-        <w:r>
-          <w:rPr>
-            <w:rFonts w:ascii="Times New Roman" w:hAnsi="Times New Roman" w:cs="Times New Roman"/>
-            <w:sz w:val="24"/>
-            <w:szCs w:val="24"/>
-          </w:rPr>
-          <w:t xml:space="preserve">orate larger volumes of imagery will be manageable for an individual user for small areas, but once the spatial and temporal scope increases, </w:t>
-        </w:r>
-      </w:ins>
-      <w:ins w:id="86" w:author="Alex Borowicz" w:date="2019-04-16T10:45:00Z">
-        <w:r>
-          <w:rPr>
-            <w:rFonts w:ascii="Times New Roman" w:hAnsi="Times New Roman" w:cs="Times New Roman"/>
-            <w:sz w:val="24"/>
-            <w:szCs w:val="24"/>
-          </w:rPr>
-          <w:t xml:space="preserve">a considered plan for cyberinfrastructure will be required both to handle the storage and transmission of imagery and the processing power required to </w:t>
-        </w:r>
-      </w:ins>
-      <w:ins w:id="87" w:author="Alex Borowicz" w:date="2019-04-16T10:46:00Z">
-        <w:r>
-          <w:rPr>
-            <w:rFonts w:ascii="Times New Roman" w:hAnsi="Times New Roman" w:cs="Times New Roman"/>
-            <w:sz w:val="24"/>
-            <w:szCs w:val="24"/>
-          </w:rPr>
-          <w:t xml:space="preserve">handle imagery efficiently. </w:t>
-        </w:r>
-        <w:proofErr w:type="spellStart"/>
-        <w:r>
-          <w:rPr>
-            <w:rFonts w:ascii="Times New Roman" w:hAnsi="Times New Roman" w:cs="Times New Roman"/>
-            <w:sz w:val="24"/>
-            <w:szCs w:val="24"/>
-          </w:rPr>
-          <w:t>Pytorch</w:t>
-        </w:r>
-        <w:proofErr w:type="spellEnd"/>
-        <w:r>
-          <w:rPr>
-            <w:rFonts w:ascii="Times New Roman" w:hAnsi="Times New Roman" w:cs="Times New Roman"/>
-            <w:sz w:val="24"/>
-            <w:szCs w:val="24"/>
-          </w:rPr>
-          <w:t xml:space="preserve"> already includes capability for parallelization</w:t>
-        </w:r>
-      </w:ins>
-      <w:ins w:id="88" w:author="Alex Borowicz" w:date="2019-04-16T10:47:00Z">
-        <w:r>
-          <w:rPr>
-            <w:rFonts w:ascii="Times New Roman" w:hAnsi="Times New Roman" w:cs="Times New Roman"/>
-            <w:sz w:val="24"/>
-            <w:szCs w:val="24"/>
-          </w:rPr>
-          <w:t>, leaving the user to find or develop a suitable computing cluster.</w:t>
-        </w:r>
-      </w:ins>
+        <w:t xml:space="preserve">provided critical information on the ecology and behavior of these animals but are </w:t>
+      </w:r>
+      <w:r>
+        <w:rPr>
+          <w:rFonts w:ascii="Times New Roman" w:hAnsi="Times New Roman" w:cs="Times New Roman"/>
+          <w:sz w:val="24"/>
+          <w:szCs w:val="24"/>
+        </w:rPr>
+        <w:t>poorly suited</w:t>
+      </w:r>
+      <w:r>
+        <w:rPr>
+          <w:rFonts w:ascii="Times New Roman" w:hAnsi="Times New Roman" w:cs="Times New Roman"/>
+          <w:sz w:val="24"/>
+          <w:szCs w:val="24"/>
+        </w:rPr>
+        <w:t xml:space="preserve"> to answer basin-scale questions for species that range widely both within and among seasons. The arrival time of migrating whales</w:t>
+      </w:r>
+      <w:r>
+        <w:rPr>
+          <w:rFonts w:ascii="Times New Roman" w:hAnsi="Times New Roman" w:cs="Times New Roman"/>
+          <w:sz w:val="24"/>
+          <w:szCs w:val="24"/>
+        </w:rPr>
+        <w:t xml:space="preserve"> at traditional feeding grounds</w:t>
+      </w:r>
+      <w:r>
+        <w:rPr>
+          <w:rFonts w:ascii="Times New Roman" w:hAnsi="Times New Roman" w:cs="Times New Roman"/>
+          <w:sz w:val="24"/>
+          <w:szCs w:val="24"/>
+        </w:rPr>
+        <w:t xml:space="preserve">, for example, has been used </w:t>
+      </w:r>
+      <w:r>
+        <w:rPr>
+          <w:rFonts w:ascii="Times New Roman" w:hAnsi="Times New Roman" w:cs="Times New Roman"/>
+          <w:sz w:val="24"/>
+          <w:szCs w:val="24"/>
+        </w:rPr>
+        <w:t>to understand</w:t>
+      </w:r>
+      <w:r>
+        <w:rPr>
+          <w:rFonts w:ascii="Times New Roman" w:hAnsi="Times New Roman" w:cs="Times New Roman"/>
+          <w:sz w:val="24"/>
+          <w:szCs w:val="24"/>
+        </w:rPr>
+        <w:t xml:space="preserve"> </w:t>
+      </w:r>
+      <w:r>
+        <w:rPr>
+          <w:rFonts w:ascii="Times New Roman" w:hAnsi="Times New Roman" w:cs="Times New Roman"/>
+          <w:sz w:val="24"/>
+          <w:szCs w:val="24"/>
+        </w:rPr>
+        <w:t>links between habitat use and local environmental conditions</w:t>
+      </w:r>
+      <w:r>
+        <w:rPr>
+          <w:rFonts w:ascii="Times New Roman" w:hAnsi="Times New Roman" w:cs="Times New Roman"/>
+          <w:sz w:val="24"/>
+          <w:szCs w:val="24"/>
+        </w:rPr>
+        <w:t xml:space="preserve"> </w:t>
+      </w:r>
+      <w:r>
+        <w:rPr>
+          <w:rFonts w:ascii="Times New Roman" w:hAnsi="Times New Roman" w:cs="Times New Roman"/>
+          <w:sz w:val="24"/>
+          <w:szCs w:val="24"/>
+        </w:rPr>
+        <w:t>[4</w:t>
+      </w:r>
+      <w:r>
+        <w:rPr>
+          <w:rFonts w:ascii="Times New Roman" w:hAnsi="Times New Roman" w:cs="Times New Roman"/>
+          <w:sz w:val="24"/>
+          <w:szCs w:val="24"/>
+        </w:rPr>
+        <w:t>8</w:t>
+      </w:r>
+      <w:r>
+        <w:rPr>
+          <w:rFonts w:ascii="Times New Roman" w:hAnsi="Times New Roman" w:cs="Times New Roman"/>
+          <w:sz w:val="24"/>
+          <w:szCs w:val="24"/>
+        </w:rPr>
+        <w:t>]</w:t>
+      </w:r>
+      <w:r>
+        <w:rPr>
+          <w:rFonts w:ascii="Times New Roman" w:hAnsi="Times New Roman" w:cs="Times New Roman"/>
+          <w:sz w:val="24"/>
+          <w:szCs w:val="24"/>
+        </w:rPr>
+        <w:t xml:space="preserve">, but is unable to illuminate </w:t>
+      </w:r>
+      <w:r>
+        <w:rPr>
+          <w:rFonts w:ascii="Times New Roman" w:hAnsi="Times New Roman" w:cs="Times New Roman"/>
+          <w:sz w:val="24"/>
+          <w:szCs w:val="24"/>
+        </w:rPr>
+        <w:t>the existence</w:t>
+      </w:r>
+      <w:r>
+        <w:rPr>
+          <w:rFonts w:ascii="Times New Roman" w:hAnsi="Times New Roman" w:cs="Times New Roman"/>
+          <w:sz w:val="24"/>
+          <w:szCs w:val="24"/>
+        </w:rPr>
+        <w:t xml:space="preserve"> </w:t>
+      </w:r>
+      <w:r>
+        <w:rPr>
+          <w:rFonts w:ascii="Times New Roman" w:hAnsi="Times New Roman" w:cs="Times New Roman"/>
+          <w:sz w:val="24"/>
+          <w:szCs w:val="24"/>
+        </w:rPr>
+        <w:t xml:space="preserve">of unmonitored areas that may serve as alternative </w:t>
+      </w:r>
+      <w:r>
+        <w:rPr>
+          <w:rFonts w:ascii="Times New Roman" w:hAnsi="Times New Roman" w:cs="Times New Roman"/>
+          <w:sz w:val="24"/>
+          <w:szCs w:val="24"/>
+        </w:rPr>
+        <w:t>feeding grounds.</w:t>
+      </w:r>
+      <w:r>
+        <w:rPr>
+          <w:rFonts w:ascii="Times New Roman" w:hAnsi="Times New Roman" w:cs="Times New Roman"/>
+          <w:sz w:val="24"/>
+          <w:szCs w:val="24"/>
+        </w:rPr>
+        <w:t xml:space="preserve"> </w:t>
+      </w:r>
+      <w:r>
+        <w:rPr>
+          <w:rFonts w:ascii="Times New Roman" w:hAnsi="Times New Roman" w:cs="Times New Roman"/>
+          <w:sz w:val="24"/>
+          <w:szCs w:val="24"/>
+        </w:rPr>
+        <w:t xml:space="preserve">With the ability to rapidly and automatically detect whales in satellite imagery, boat or aerial surveys become valuable as ground-truthing rather than as the </w:t>
+      </w:r>
+      <w:r>
+        <w:rPr>
+          <w:rFonts w:ascii="Times New Roman" w:hAnsi="Times New Roman" w:cs="Times New Roman"/>
+          <w:sz w:val="24"/>
+          <w:szCs w:val="24"/>
+        </w:rPr>
+        <w:t>sole</w:t>
+      </w:r>
+      <w:r>
+        <w:rPr>
+          <w:rFonts w:ascii="Times New Roman" w:hAnsi="Times New Roman" w:cs="Times New Roman"/>
+          <w:sz w:val="24"/>
+          <w:szCs w:val="24"/>
+        </w:rPr>
+        <w:t xml:space="preserve"> source of data</w:t>
+      </w:r>
+      <w:r>
+        <w:rPr>
+          <w:rFonts w:ascii="Times New Roman" w:hAnsi="Times New Roman" w:cs="Times New Roman"/>
+          <w:sz w:val="24"/>
+          <w:szCs w:val="24"/>
+        </w:rPr>
+        <w:t xml:space="preserve"> on whale abundance and distribution</w:t>
+      </w:r>
+      <w:r>
+        <w:rPr>
+          <w:rFonts w:ascii="Times New Roman" w:hAnsi="Times New Roman" w:cs="Times New Roman"/>
+          <w:sz w:val="24"/>
+          <w:szCs w:val="24"/>
+        </w:rPr>
+        <w:t xml:space="preserve">, and </w:t>
+      </w:r>
+      <w:proofErr w:type="gramStart"/>
+      <w:r>
+        <w:rPr>
+          <w:rFonts w:ascii="Times New Roman" w:hAnsi="Times New Roman" w:cs="Times New Roman"/>
+          <w:sz w:val="24"/>
+          <w:szCs w:val="24"/>
+        </w:rPr>
+        <w:t>researchers</w:t>
+      </w:r>
+      <w:proofErr w:type="gramEnd"/>
+      <w:r>
+        <w:rPr>
+          <w:rFonts w:ascii="Times New Roman" w:hAnsi="Times New Roman" w:cs="Times New Roman"/>
+          <w:sz w:val="24"/>
+          <w:szCs w:val="24"/>
+        </w:rPr>
+        <w:t xml:space="preserve"> intent on instrumenting individuals or collecting individual-level data may be able to more accurately target their effort, saving time and expense. </w:t>
+      </w:r>
+      <w:r>
+        <w:rPr>
+          <w:rFonts w:ascii="Times New Roman" w:hAnsi="Times New Roman" w:cs="Times New Roman"/>
+          <w:sz w:val="24"/>
+          <w:szCs w:val="24"/>
+        </w:rPr>
+        <w:t>W</w:t>
+      </w:r>
+      <w:r>
+        <w:rPr>
+          <w:rFonts w:ascii="Times New Roman" w:hAnsi="Times New Roman" w:cs="Times New Roman"/>
+          <w:sz w:val="24"/>
+          <w:szCs w:val="24"/>
+        </w:rPr>
+        <w:t xml:space="preserve">hile far from a total replacement for other survey modalities, </w:t>
+      </w:r>
+      <w:r>
+        <w:rPr>
+          <w:rFonts w:ascii="Times New Roman" w:hAnsi="Times New Roman" w:cs="Times New Roman"/>
+          <w:sz w:val="24"/>
+          <w:szCs w:val="24"/>
+        </w:rPr>
+        <w:t xml:space="preserve">this method </w:t>
+      </w:r>
+      <w:r>
+        <w:rPr>
+          <w:rFonts w:ascii="Times New Roman" w:hAnsi="Times New Roman" w:cs="Times New Roman"/>
+          <w:sz w:val="24"/>
+          <w:szCs w:val="24"/>
+        </w:rPr>
+        <w:t>has promise to improve current survey methodology</w:t>
+      </w:r>
+      <w:r>
+        <w:rPr>
+          <w:rFonts w:ascii="Times New Roman" w:hAnsi="Times New Roman" w:cs="Times New Roman"/>
+          <w:sz w:val="24"/>
+          <w:szCs w:val="24"/>
+        </w:rPr>
+        <w:t xml:space="preserve"> for large whales</w:t>
+      </w:r>
+      <w:r>
+        <w:rPr>
+          <w:rFonts w:ascii="Times New Roman" w:hAnsi="Times New Roman" w:cs="Times New Roman"/>
+          <w:sz w:val="24"/>
+          <w:szCs w:val="24"/>
+        </w:rPr>
+        <w:t xml:space="preserve">, increase the temporal resolution of surveys, expand the ocean surface area surveyed, minimize human risk, and increase the rate of data acquisition. </w:t>
+      </w:r>
     </w:p>
     <w:p>
       <w:pPr>
         <w:spacing w:line="480" w:lineRule="auto"/>
-        <w:ind w:firstLine="720"/>
-        <w:rPr>
-          <w:rFonts w:ascii="Times New Roman" w:hAnsi="Times New Roman" w:cs="Times New Roman"/>
-          <w:sz w:val="24"/>
-          <w:szCs w:val="24"/>
-        </w:rPr>
-      </w:pPr>
-      <w:r>
-        <w:rPr>
-          <w:rFonts w:ascii="Times New Roman" w:hAnsi="Times New Roman" w:cs="Times New Roman"/>
-          <w:sz w:val="24"/>
-          <w:szCs w:val="24"/>
-        </w:rPr>
-        <w:t>This</w:t>
-      </w:r>
-      <w:r>
-        <w:rPr>
-          <w:rFonts w:ascii="Times New Roman" w:hAnsi="Times New Roman" w:cs="Times New Roman"/>
-          <w:sz w:val="24"/>
-          <w:szCs w:val="24"/>
-        </w:rPr>
-        <w:t xml:space="preserve"> method could be used to improve </w:t>
-      </w:r>
-      <w:r>
-        <w:rPr>
-          <w:rFonts w:ascii="Times New Roman" w:hAnsi="Times New Roman" w:cs="Times New Roman"/>
-          <w:sz w:val="24"/>
-          <w:szCs w:val="24"/>
-        </w:rPr>
-        <w:t xml:space="preserve">cetacean </w:t>
-      </w:r>
-      <w:r>
-        <w:rPr>
-          <w:rFonts w:ascii="Times New Roman" w:hAnsi="Times New Roman" w:cs="Times New Roman"/>
-          <w:sz w:val="24"/>
-          <w:szCs w:val="24"/>
-        </w:rPr>
-        <w:t>research in several different way</w:t>
-      </w:r>
-      <w:r>
-        <w:rPr>
-          <w:rFonts w:ascii="Times New Roman" w:hAnsi="Times New Roman" w:cs="Times New Roman"/>
-          <w:sz w:val="24"/>
-          <w:szCs w:val="24"/>
-        </w:rPr>
-        <w:t>s</w:t>
-      </w:r>
-      <w:r>
-        <w:rPr>
-          <w:rFonts w:ascii="Times New Roman" w:hAnsi="Times New Roman" w:cs="Times New Roman"/>
-          <w:sz w:val="24"/>
-          <w:szCs w:val="24"/>
-        </w:rPr>
-        <w:t xml:space="preserve">. It provides a means of viewing and monitoring areas </w:t>
-      </w:r>
-      <w:r>
-        <w:rPr>
-          <w:rFonts w:ascii="Times New Roman" w:hAnsi="Times New Roman" w:cs="Times New Roman"/>
-          <w:sz w:val="24"/>
-          <w:szCs w:val="24"/>
-        </w:rPr>
-        <w:t>that</w:t>
-      </w:r>
-      <w:r>
-        <w:rPr>
-          <w:rFonts w:ascii="Times New Roman" w:hAnsi="Times New Roman" w:cs="Times New Roman"/>
-          <w:sz w:val="24"/>
-          <w:szCs w:val="24"/>
-        </w:rPr>
-        <w:t xml:space="preserve"> are far from ports or are hazardous to access, such as polar regions, </w:t>
-      </w:r>
-      <w:r>
-        <w:rPr>
-          <w:rFonts w:ascii="Times New Roman" w:hAnsi="Times New Roman" w:cs="Times New Roman"/>
-          <w:sz w:val="24"/>
-          <w:szCs w:val="24"/>
-        </w:rPr>
-        <w:t xml:space="preserve">remote </w:t>
-      </w:r>
-      <w:r>
-        <w:rPr>
-          <w:rFonts w:ascii="Times New Roman" w:hAnsi="Times New Roman" w:cs="Times New Roman"/>
-          <w:sz w:val="24"/>
-          <w:szCs w:val="24"/>
-        </w:rPr>
-        <w:t xml:space="preserve">island chains, or open ocean. Moreover, it provides the </w:t>
-      </w:r>
-      <w:r>
-        <w:rPr>
-          <w:rFonts w:ascii="Times New Roman" w:hAnsi="Times New Roman" w:cs="Times New Roman"/>
-          <w:sz w:val="24"/>
-          <w:szCs w:val="24"/>
-        </w:rPr>
-        <w:t>potential</w:t>
-      </w:r>
-      <w:r>
-        <w:rPr>
-          <w:rFonts w:ascii="Times New Roman" w:hAnsi="Times New Roman" w:cs="Times New Roman"/>
-          <w:sz w:val="24"/>
-          <w:szCs w:val="24"/>
-        </w:rPr>
-        <w:t xml:space="preserve"> to monitor these areas at a daily time scale</w:t>
-      </w:r>
-      <w:r>
-        <w:rPr>
-          <w:rFonts w:ascii="Times New Roman" w:hAnsi="Times New Roman" w:cs="Times New Roman"/>
-          <w:sz w:val="24"/>
-          <w:szCs w:val="24"/>
-        </w:rPr>
-        <w:t>, cloud-cover permitting</w:t>
-      </w:r>
-      <w:r>
-        <w:rPr>
-          <w:rFonts w:ascii="Times New Roman" w:hAnsi="Times New Roman" w:cs="Times New Roman"/>
-          <w:sz w:val="24"/>
-          <w:szCs w:val="24"/>
-        </w:rPr>
-        <w:t>. With enough imagery, it could be used to monitor the arrival of migrating species</w:t>
-      </w:r>
-      <w:r>
-        <w:rPr>
-          <w:rFonts w:ascii="Times New Roman" w:hAnsi="Times New Roman" w:cs="Times New Roman"/>
-          <w:sz w:val="24"/>
-          <w:szCs w:val="24"/>
-        </w:rPr>
-        <w:t xml:space="preserve"> </w:t>
-      </w:r>
-      <w:r>
-        <w:rPr>
-          <w:rFonts w:ascii="Times New Roman" w:hAnsi="Times New Roman" w:cs="Times New Roman"/>
-          <w:sz w:val="24"/>
-          <w:szCs w:val="24"/>
-        </w:rPr>
-        <w:t>or examine fine-scale changes in foraging activity.</w:t>
-      </w:r>
-      <w:r>
-        <w:rPr>
-          <w:rFonts w:ascii="Times New Roman" w:hAnsi="Times New Roman" w:cs="Times New Roman"/>
-          <w:sz w:val="24"/>
-          <w:szCs w:val="24"/>
-        </w:rPr>
-        <w:t xml:space="preserve"> Long-term studies on whale feeding and breeding grounds have provided critical information on the ecology and behavior of these animals but are </w:t>
-      </w:r>
-      <w:r>
-        <w:rPr>
-          <w:rFonts w:ascii="Times New Roman" w:hAnsi="Times New Roman" w:cs="Times New Roman"/>
-          <w:sz w:val="24"/>
-          <w:szCs w:val="24"/>
-        </w:rPr>
-        <w:t>poorly suited</w:t>
-      </w:r>
-      <w:r>
-        <w:rPr>
-          <w:rFonts w:ascii="Times New Roman" w:hAnsi="Times New Roman" w:cs="Times New Roman"/>
-          <w:sz w:val="24"/>
-          <w:szCs w:val="24"/>
-        </w:rPr>
-        <w:t xml:space="preserve"> to answer basin-scale questions for species that range widely both within and among seasons. The arrival time of migrating whales</w:t>
-      </w:r>
-      <w:r>
-        <w:rPr>
-          <w:rFonts w:ascii="Times New Roman" w:hAnsi="Times New Roman" w:cs="Times New Roman"/>
-          <w:sz w:val="24"/>
-          <w:szCs w:val="24"/>
-        </w:rPr>
-        <w:t xml:space="preserve"> at traditional feeding grounds</w:t>
-      </w:r>
-      <w:r>
-        <w:rPr>
-          <w:rFonts w:ascii="Times New Roman" w:hAnsi="Times New Roman" w:cs="Times New Roman"/>
-          <w:sz w:val="24"/>
-          <w:szCs w:val="24"/>
-        </w:rPr>
-        <w:t xml:space="preserve">, for example, has been used </w:t>
-      </w:r>
-      <w:r>
-        <w:rPr>
-          <w:rFonts w:ascii="Times New Roman" w:hAnsi="Times New Roman" w:cs="Times New Roman"/>
-          <w:sz w:val="24"/>
-          <w:szCs w:val="24"/>
-        </w:rPr>
-        <w:t>to understand</w:t>
-      </w:r>
-      <w:r>
-        <w:rPr>
-          <w:rFonts w:ascii="Times New Roman" w:hAnsi="Times New Roman" w:cs="Times New Roman"/>
-          <w:sz w:val="24"/>
-          <w:szCs w:val="24"/>
-        </w:rPr>
-        <w:t xml:space="preserve"> </w:t>
-      </w:r>
-      <w:r>
-        <w:rPr>
-          <w:rFonts w:ascii="Times New Roman" w:hAnsi="Times New Roman" w:cs="Times New Roman"/>
-          <w:sz w:val="24"/>
-          <w:szCs w:val="24"/>
-        </w:rPr>
-        <w:t>links between habitat use and local environmental conditions</w:t>
-      </w:r>
-      <w:r>
-        <w:rPr>
-          <w:rFonts w:ascii="Times New Roman" w:hAnsi="Times New Roman" w:cs="Times New Roman"/>
-          <w:sz w:val="24"/>
-          <w:szCs w:val="24"/>
-        </w:rPr>
-        <w:t xml:space="preserve"> </w:t>
-      </w:r>
-      <w:r>
-        <w:rPr>
-          <w:rFonts w:ascii="Times New Roman" w:hAnsi="Times New Roman" w:cs="Times New Roman"/>
-          <w:sz w:val="24"/>
-          <w:szCs w:val="24"/>
-        </w:rPr>
-        <w:t>[4</w:t>
-      </w:r>
-      <w:r>
-        <w:rPr>
-          <w:rFonts w:ascii="Times New Roman" w:hAnsi="Times New Roman" w:cs="Times New Roman"/>
-          <w:sz w:val="24"/>
-          <w:szCs w:val="24"/>
-        </w:rPr>
-        <w:t>8</w:t>
-      </w:r>
-      <w:r>
-        <w:rPr>
-          <w:rFonts w:ascii="Times New Roman" w:hAnsi="Times New Roman" w:cs="Times New Roman"/>
-          <w:sz w:val="24"/>
-          <w:szCs w:val="24"/>
-        </w:rPr>
-        <w:t>]</w:t>
-      </w:r>
-      <w:r>
-        <w:rPr>
-          <w:rFonts w:ascii="Times New Roman" w:hAnsi="Times New Roman" w:cs="Times New Roman"/>
-          <w:sz w:val="24"/>
-          <w:szCs w:val="24"/>
-        </w:rPr>
-        <w:t xml:space="preserve">, but is unable to </w:t>
-      </w:r>
-      <w:r>
-        <w:rPr>
-          <w:rFonts w:ascii="Times New Roman" w:hAnsi="Times New Roman" w:cs="Times New Roman"/>
-          <w:sz w:val="24"/>
-          <w:szCs w:val="24"/>
-        </w:rPr>
-        <w:lastRenderedPageBreak/>
-        <w:t xml:space="preserve">illuminate </w:t>
-      </w:r>
-      <w:r>
-        <w:rPr>
-          <w:rFonts w:ascii="Times New Roman" w:hAnsi="Times New Roman" w:cs="Times New Roman"/>
-          <w:sz w:val="24"/>
-          <w:szCs w:val="24"/>
-        </w:rPr>
-        <w:t>the existence</w:t>
-      </w:r>
-      <w:r>
-        <w:rPr>
-          <w:rFonts w:ascii="Times New Roman" w:hAnsi="Times New Roman" w:cs="Times New Roman"/>
-          <w:sz w:val="24"/>
-          <w:szCs w:val="24"/>
-        </w:rPr>
-        <w:t xml:space="preserve"> </w:t>
-      </w:r>
-      <w:r>
-        <w:rPr>
-          <w:rFonts w:ascii="Times New Roman" w:hAnsi="Times New Roman" w:cs="Times New Roman"/>
-          <w:sz w:val="24"/>
-          <w:szCs w:val="24"/>
-        </w:rPr>
-        <w:t xml:space="preserve">of unmonitored areas that may serve as alternative </w:t>
-      </w:r>
-      <w:r>
-        <w:rPr>
-          <w:rFonts w:ascii="Times New Roman" w:hAnsi="Times New Roman" w:cs="Times New Roman"/>
-          <w:sz w:val="24"/>
-          <w:szCs w:val="24"/>
-        </w:rPr>
-        <w:t>feeding grounds.</w:t>
-      </w:r>
-      <w:r>
-        <w:rPr>
-          <w:rFonts w:ascii="Times New Roman" w:hAnsi="Times New Roman" w:cs="Times New Roman"/>
-          <w:sz w:val="24"/>
-          <w:szCs w:val="24"/>
-        </w:rPr>
-        <w:t xml:space="preserve"> </w:t>
-      </w:r>
-      <w:r>
-        <w:rPr>
-          <w:rFonts w:ascii="Times New Roman" w:hAnsi="Times New Roman" w:cs="Times New Roman"/>
-          <w:sz w:val="24"/>
-          <w:szCs w:val="24"/>
-        </w:rPr>
-        <w:t xml:space="preserve">With the ability to rapidly and automatically detect whales in satellite imagery, boat or aerial surveys become valuable as ground-truthing rather than as the </w:t>
-      </w:r>
-      <w:r>
-        <w:rPr>
-          <w:rFonts w:ascii="Times New Roman" w:hAnsi="Times New Roman" w:cs="Times New Roman"/>
-          <w:sz w:val="24"/>
-          <w:szCs w:val="24"/>
-        </w:rPr>
-        <w:t>sole</w:t>
-      </w:r>
-      <w:r>
-        <w:rPr>
-          <w:rFonts w:ascii="Times New Roman" w:hAnsi="Times New Roman" w:cs="Times New Roman"/>
-          <w:sz w:val="24"/>
-          <w:szCs w:val="24"/>
-        </w:rPr>
-        <w:t xml:space="preserve"> source of data</w:t>
-      </w:r>
-      <w:r>
-        <w:rPr>
-          <w:rFonts w:ascii="Times New Roman" w:hAnsi="Times New Roman" w:cs="Times New Roman"/>
-          <w:sz w:val="24"/>
-          <w:szCs w:val="24"/>
-        </w:rPr>
-        <w:t xml:space="preserve"> on whale abundance and distribution</w:t>
-      </w:r>
-      <w:r>
-        <w:rPr>
-          <w:rFonts w:ascii="Times New Roman" w:hAnsi="Times New Roman" w:cs="Times New Roman"/>
-          <w:sz w:val="24"/>
-          <w:szCs w:val="24"/>
-        </w:rPr>
-        <w:t xml:space="preserve">, and </w:t>
-      </w:r>
-      <w:proofErr w:type="gramStart"/>
-      <w:r>
-        <w:rPr>
-          <w:rFonts w:ascii="Times New Roman" w:hAnsi="Times New Roman" w:cs="Times New Roman"/>
-          <w:sz w:val="24"/>
-          <w:szCs w:val="24"/>
-        </w:rPr>
-        <w:t>researchers</w:t>
-      </w:r>
-      <w:proofErr w:type="gramEnd"/>
-      <w:r>
-        <w:rPr>
-          <w:rFonts w:ascii="Times New Roman" w:hAnsi="Times New Roman" w:cs="Times New Roman"/>
-          <w:sz w:val="24"/>
-          <w:szCs w:val="24"/>
-        </w:rPr>
-        <w:t xml:space="preserve"> intent on instrumenting individuals or collecting individual-level data may be able to more accurately target their effort, saving time and expense. </w:t>
-      </w:r>
-      <w:r>
-        <w:rPr>
-          <w:rFonts w:ascii="Times New Roman" w:hAnsi="Times New Roman" w:cs="Times New Roman"/>
-          <w:sz w:val="24"/>
-          <w:szCs w:val="24"/>
-        </w:rPr>
-        <w:t>W</w:t>
-      </w:r>
-      <w:r>
-        <w:rPr>
-          <w:rFonts w:ascii="Times New Roman" w:hAnsi="Times New Roman" w:cs="Times New Roman"/>
-          <w:sz w:val="24"/>
-          <w:szCs w:val="24"/>
-        </w:rPr>
-        <w:t xml:space="preserve">hile far from a total replacement for other survey modalities, </w:t>
-      </w:r>
-      <w:r>
-        <w:rPr>
-          <w:rFonts w:ascii="Times New Roman" w:hAnsi="Times New Roman" w:cs="Times New Roman"/>
-          <w:sz w:val="24"/>
-          <w:szCs w:val="24"/>
-        </w:rPr>
-        <w:t xml:space="preserve">this method </w:t>
-      </w:r>
-      <w:r>
-        <w:rPr>
-          <w:rFonts w:ascii="Times New Roman" w:hAnsi="Times New Roman" w:cs="Times New Roman"/>
-          <w:sz w:val="24"/>
-          <w:szCs w:val="24"/>
-        </w:rPr>
-        <w:t>has promise to improve current survey methodology</w:t>
-      </w:r>
-      <w:r>
-        <w:rPr>
-          <w:rFonts w:ascii="Times New Roman" w:hAnsi="Times New Roman" w:cs="Times New Roman"/>
-          <w:sz w:val="24"/>
-          <w:szCs w:val="24"/>
-        </w:rPr>
-        <w:t xml:space="preserve"> for large whales</w:t>
-      </w:r>
-      <w:r>
-        <w:rPr>
-          <w:rFonts w:ascii="Times New Roman" w:hAnsi="Times New Roman" w:cs="Times New Roman"/>
-          <w:sz w:val="24"/>
-          <w:szCs w:val="24"/>
-        </w:rPr>
-        <w:t xml:space="preserve">, increase the temporal resolution of surveys, expand the ocean surface area surveyed, minimize human risk, and increase the rate of data acquisition. </w:t>
+        <w:rPr>
+          <w:rFonts w:ascii="Times New Roman" w:hAnsi="Times New Roman" w:cs="Times New Roman"/>
+          <w:sz w:val="24"/>
+          <w:szCs w:val="24"/>
+        </w:rPr>
+      </w:pPr>
+      <w:r>
+        <w:rPr>
+          <w:rFonts w:ascii="Times New Roman" w:hAnsi="Times New Roman" w:cs="Times New Roman"/>
+          <w:sz w:val="24"/>
+          <w:szCs w:val="24"/>
+        </w:rPr>
+        <w:tab/>
+      </w:r>
+      <w:r>
+        <w:rPr>
+          <w:rFonts w:ascii="Times New Roman" w:hAnsi="Times New Roman" w:cs="Times New Roman"/>
+          <w:sz w:val="24"/>
+          <w:szCs w:val="24"/>
+        </w:rPr>
+        <w:br/>
+      </w:r>
+      <w:r>
+        <w:rPr>
+          <w:rFonts w:ascii="Times New Roman" w:hAnsi="Times New Roman" w:cs="Times New Roman"/>
+          <w:sz w:val="24"/>
+          <w:szCs w:val="24"/>
+        </w:rPr>
+        <w:br/>
+      </w:r>
+      <w:r>
+        <w:rPr>
+          <w:rFonts w:ascii="Times New Roman" w:hAnsi="Times New Roman" w:cs="Times New Roman"/>
+          <w:b/>
+          <w:sz w:val="24"/>
+          <w:szCs w:val="24"/>
+        </w:rPr>
+        <w:t>Acknowledgements</w:t>
       </w:r>
     </w:p>
     <w:p>
@@ -8340,32 +8432,191 @@
           <w:sz w:val="24"/>
           <w:szCs w:val="24"/>
         </w:rPr>
-        <w:tab/>
-      </w:r>
-      <w:r>
-        <w:rPr>
-          <w:rFonts w:ascii="Times New Roman" w:hAnsi="Times New Roman" w:cs="Times New Roman"/>
-          <w:sz w:val="24"/>
-          <w:szCs w:val="24"/>
-        </w:rPr>
-        <w:br/>
-      </w:r>
-      <w:r>
-        <w:rPr>
-          <w:rFonts w:ascii="Times New Roman" w:hAnsi="Times New Roman" w:cs="Times New Roman"/>
-          <w:sz w:val="24"/>
-          <w:szCs w:val="24"/>
-        </w:rPr>
-        <w:br/>
-      </w:r>
-      <w:r>
-        <w:rPr>
-          <w:rFonts w:ascii="Times New Roman" w:hAnsi="Times New Roman" w:cs="Times New Roman"/>
-          <w:b/>
-          <w:sz w:val="24"/>
-          <w:szCs w:val="24"/>
-        </w:rPr>
-        <w:t>Acknowledgements</w:t>
+        <w:t>The work is part of the kick-start activity SPACEWH</w:t>
+      </w:r>
+      <w:r>
+        <w:rPr>
+          <w:rFonts w:ascii="Times New Roman" w:hAnsi="Times New Roman" w:cs="Times New Roman"/>
+          <w:sz w:val="24"/>
+          <w:szCs w:val="24"/>
+        </w:rPr>
+        <w:t>AL</w:t>
+      </w:r>
+      <w:r>
+        <w:rPr>
+          <w:rFonts w:ascii="Times New Roman" w:hAnsi="Times New Roman" w:cs="Times New Roman"/>
+          <w:sz w:val="24"/>
+          <w:szCs w:val="24"/>
+        </w:rPr>
+        <w:t>E</w:t>
+      </w:r>
+      <w:r>
+        <w:rPr>
+          <w:rFonts w:ascii="Times New Roman" w:hAnsi="Times New Roman" w:cs="Times New Roman"/>
+          <w:sz w:val="24"/>
+          <w:szCs w:val="24"/>
+        </w:rPr>
+        <w:t>,</w:t>
+      </w:r>
+      <w:r>
+        <w:rPr>
+          <w:rFonts w:ascii="Times New Roman" w:hAnsi="Times New Roman" w:cs="Times New Roman"/>
+          <w:sz w:val="24"/>
+          <w:szCs w:val="24"/>
+        </w:rPr>
+        <w:t xml:space="preserve"> funded by the European Space Agency</w:t>
+      </w:r>
+      <w:r>
+        <w:rPr>
+          <w:rFonts w:ascii="Times New Roman" w:hAnsi="Times New Roman" w:cs="Times New Roman"/>
+          <w:sz w:val="24"/>
+          <w:szCs w:val="24"/>
+        </w:rPr>
+        <w:t xml:space="preserve"> </w:t>
+      </w:r>
+      <w:r>
+        <w:rPr>
+          <w:rFonts w:ascii="Times New Roman" w:hAnsi="Times New Roman" w:cs="Times New Roman"/>
+          <w:sz w:val="24"/>
+          <w:szCs w:val="24"/>
+        </w:rPr>
+        <w:t xml:space="preserve">to </w:t>
+      </w:r>
+      <w:proofErr w:type="spellStart"/>
+      <w:r>
+        <w:rPr>
+          <w:rFonts w:ascii="Times New Roman" w:hAnsi="Times New Roman" w:cs="Times New Roman"/>
+          <w:sz w:val="24"/>
+          <w:szCs w:val="24"/>
+        </w:rPr>
+        <w:t>BioConsult</w:t>
+      </w:r>
+      <w:proofErr w:type="spellEnd"/>
+      <w:r>
+        <w:rPr>
+          <w:rFonts w:ascii="Times New Roman" w:hAnsi="Times New Roman" w:cs="Times New Roman"/>
+          <w:sz w:val="24"/>
+          <w:szCs w:val="24"/>
+        </w:rPr>
+        <w:t xml:space="preserve"> SH</w:t>
+      </w:r>
+      <w:r>
+        <w:rPr>
+          <w:rFonts w:ascii="Times New Roman" w:hAnsi="Times New Roman" w:cs="Times New Roman"/>
+          <w:sz w:val="24"/>
+          <w:szCs w:val="24"/>
+        </w:rPr>
+        <w:t>.</w:t>
+      </w:r>
+      <w:r>
+        <w:rPr>
+          <w:rFonts w:ascii="Times New Roman" w:hAnsi="Times New Roman" w:cs="Times New Roman"/>
+          <w:sz w:val="24"/>
+          <w:szCs w:val="24"/>
+        </w:rPr>
+        <w:t xml:space="preserve"> </w:t>
+      </w:r>
+      <w:r>
+        <w:rPr>
+          <w:rFonts w:ascii="Times New Roman" w:hAnsi="Times New Roman" w:cs="Times New Roman"/>
+          <w:sz w:val="24"/>
+          <w:szCs w:val="24"/>
+        </w:rPr>
+        <w:t>The authors gratefully acknowledge an imagery grant</w:t>
+      </w:r>
+      <w:r>
+        <w:rPr>
+          <w:rFonts w:ascii="Times New Roman" w:hAnsi="Times New Roman" w:cs="Times New Roman"/>
+          <w:sz w:val="24"/>
+          <w:szCs w:val="24"/>
+        </w:rPr>
+        <w:t xml:space="preserve"> to AB</w:t>
+      </w:r>
+      <w:r>
+        <w:rPr>
+          <w:rFonts w:ascii="Times New Roman" w:hAnsi="Times New Roman" w:cs="Times New Roman"/>
+          <w:sz w:val="24"/>
+          <w:szCs w:val="24"/>
+        </w:rPr>
+        <w:t xml:space="preserve"> from the Digital Globe Foundation, computational time from the </w:t>
+      </w:r>
+      <w:proofErr w:type="spellStart"/>
+      <w:r>
+        <w:rPr>
+          <w:rFonts w:ascii="Times New Roman" w:hAnsi="Times New Roman" w:cs="Times New Roman"/>
+          <w:sz w:val="24"/>
+          <w:szCs w:val="24"/>
+        </w:rPr>
+        <w:t>Seawulf</w:t>
+      </w:r>
+      <w:proofErr w:type="spellEnd"/>
+      <w:r>
+        <w:rPr>
+          <w:rFonts w:ascii="Times New Roman" w:hAnsi="Times New Roman" w:cs="Times New Roman"/>
+          <w:sz w:val="24"/>
+          <w:szCs w:val="24"/>
+        </w:rPr>
+        <w:t xml:space="preserve"> Cluster at the Institute of Advanced Computational Science, aerial imagery from </w:t>
+      </w:r>
+      <w:proofErr w:type="spellStart"/>
+      <w:r>
+        <w:rPr>
+          <w:rFonts w:ascii="Times New Roman" w:hAnsi="Times New Roman" w:cs="Times New Roman"/>
+          <w:sz w:val="24"/>
+          <w:szCs w:val="24"/>
+        </w:rPr>
+        <w:t>HiDef</w:t>
+      </w:r>
+      <w:proofErr w:type="spellEnd"/>
+      <w:r>
+        <w:rPr>
+          <w:rFonts w:ascii="Times New Roman" w:hAnsi="Times New Roman" w:cs="Times New Roman"/>
+          <w:sz w:val="24"/>
+          <w:szCs w:val="24"/>
+        </w:rPr>
+        <w:t xml:space="preserve"> Aerial Surveying Ltd., and enlightening discussion with Bento Gonçalves, Peter </w:t>
+      </w:r>
+      <w:proofErr w:type="spellStart"/>
+      <w:r>
+        <w:rPr>
+          <w:rFonts w:ascii="Times New Roman" w:hAnsi="Times New Roman" w:cs="Times New Roman"/>
+          <w:sz w:val="24"/>
+          <w:szCs w:val="24"/>
+        </w:rPr>
+        <w:t>Fretwell</w:t>
+      </w:r>
+      <w:proofErr w:type="spellEnd"/>
+      <w:r>
+        <w:rPr>
+          <w:rFonts w:ascii="Times New Roman" w:hAnsi="Times New Roman" w:cs="Times New Roman"/>
+          <w:sz w:val="24"/>
+          <w:szCs w:val="24"/>
+        </w:rPr>
+        <w:t xml:space="preserve">, </w:t>
+      </w:r>
+      <w:r>
+        <w:rPr>
+          <w:rFonts w:ascii="Times New Roman" w:hAnsi="Times New Roman" w:cs="Times New Roman"/>
+          <w:sz w:val="24"/>
+          <w:szCs w:val="24"/>
+        </w:rPr>
+        <w:t xml:space="preserve">and </w:t>
+      </w:r>
+      <w:r>
+        <w:rPr>
+          <w:rFonts w:ascii="Times New Roman" w:hAnsi="Times New Roman" w:cs="Times New Roman"/>
+          <w:sz w:val="24"/>
+          <w:szCs w:val="24"/>
+        </w:rPr>
+        <w:t>Ellie Bowler</w:t>
+      </w:r>
+      <w:r>
+        <w:rPr>
+          <w:rFonts w:ascii="Times New Roman" w:hAnsi="Times New Roman" w:cs="Times New Roman"/>
+          <w:sz w:val="24"/>
+          <w:szCs w:val="24"/>
+        </w:rPr>
+        <w:t>.</w:t>
       </w:r>
     </w:p>
     <w:p>
@@ -8377,243 +8628,42 @@
           <w:szCs w:val="24"/>
         </w:rPr>
       </w:pPr>
-      <w:r>
-        <w:rPr>
-          <w:rFonts w:ascii="Times New Roman" w:hAnsi="Times New Roman" w:cs="Times New Roman"/>
-          <w:sz w:val="24"/>
-          <w:szCs w:val="24"/>
-        </w:rPr>
-        <w:t>The work is part of the kick-start activity SPACEWH</w:t>
-      </w:r>
-      <w:r>
-        <w:rPr>
-          <w:rFonts w:ascii="Times New Roman" w:hAnsi="Times New Roman" w:cs="Times New Roman"/>
-          <w:sz w:val="24"/>
-          <w:szCs w:val="24"/>
-        </w:rPr>
-        <w:t>AL</w:t>
-      </w:r>
-      <w:r>
-        <w:rPr>
-          <w:rFonts w:ascii="Times New Roman" w:hAnsi="Times New Roman" w:cs="Times New Roman"/>
-          <w:sz w:val="24"/>
-          <w:szCs w:val="24"/>
-        </w:rPr>
-        <w:t>E</w:t>
-      </w:r>
-      <w:r>
-        <w:rPr>
-          <w:rFonts w:ascii="Times New Roman" w:hAnsi="Times New Roman" w:cs="Times New Roman"/>
-          <w:sz w:val="24"/>
-          <w:szCs w:val="24"/>
-        </w:rPr>
-        <w:t>,</w:t>
-      </w:r>
-      <w:r>
-        <w:rPr>
-          <w:rFonts w:ascii="Times New Roman" w:hAnsi="Times New Roman" w:cs="Times New Roman"/>
-          <w:sz w:val="24"/>
-          <w:szCs w:val="24"/>
-        </w:rPr>
-        <w:t xml:space="preserve"> funded by the European Space Agency</w:t>
-      </w:r>
-      <w:r>
-        <w:rPr>
-          <w:rFonts w:ascii="Times New Roman" w:hAnsi="Times New Roman" w:cs="Times New Roman"/>
-          <w:sz w:val="24"/>
-          <w:szCs w:val="24"/>
-        </w:rPr>
-        <w:t xml:space="preserve"> </w:t>
-      </w:r>
-      <w:r>
-        <w:rPr>
-          <w:rFonts w:ascii="Times New Roman" w:hAnsi="Times New Roman" w:cs="Times New Roman"/>
-          <w:sz w:val="24"/>
-          <w:szCs w:val="24"/>
-        </w:rPr>
-        <w:t xml:space="preserve">to </w:t>
-      </w:r>
-      <w:proofErr w:type="spellStart"/>
-      <w:r>
-        <w:rPr>
-          <w:rFonts w:ascii="Times New Roman" w:hAnsi="Times New Roman" w:cs="Times New Roman"/>
-          <w:sz w:val="24"/>
-          <w:szCs w:val="24"/>
-        </w:rPr>
-        <w:t>BioConsult</w:t>
-      </w:r>
-      <w:proofErr w:type="spellEnd"/>
-      <w:r>
-        <w:rPr>
-          <w:rFonts w:ascii="Times New Roman" w:hAnsi="Times New Roman" w:cs="Times New Roman"/>
-          <w:sz w:val="24"/>
-          <w:szCs w:val="24"/>
-        </w:rPr>
-        <w:t xml:space="preserve"> SH</w:t>
-      </w:r>
-      <w:r>
-        <w:rPr>
-          <w:rFonts w:ascii="Times New Roman" w:hAnsi="Times New Roman" w:cs="Times New Roman"/>
-          <w:sz w:val="24"/>
-          <w:szCs w:val="24"/>
-        </w:rPr>
-        <w:t>.</w:t>
-      </w:r>
-      <w:r>
-        <w:rPr>
-          <w:rFonts w:ascii="Times New Roman" w:hAnsi="Times New Roman" w:cs="Times New Roman"/>
-          <w:sz w:val="24"/>
-          <w:szCs w:val="24"/>
-        </w:rPr>
-        <w:t xml:space="preserve"> </w:t>
-      </w:r>
-      <w:r>
-        <w:rPr>
-          <w:rFonts w:ascii="Times New Roman" w:hAnsi="Times New Roman" w:cs="Times New Roman"/>
-          <w:sz w:val="24"/>
-          <w:szCs w:val="24"/>
-        </w:rPr>
-        <w:t>The authors gratefully acknowledge an imagery grant</w:t>
-      </w:r>
-      <w:r>
-        <w:rPr>
-          <w:rFonts w:ascii="Times New Roman" w:hAnsi="Times New Roman" w:cs="Times New Roman"/>
-          <w:sz w:val="24"/>
-          <w:szCs w:val="24"/>
-        </w:rPr>
-        <w:t xml:space="preserve"> to AB</w:t>
-      </w:r>
-      <w:r>
-        <w:rPr>
-          <w:rFonts w:ascii="Times New Roman" w:hAnsi="Times New Roman" w:cs="Times New Roman"/>
-          <w:sz w:val="24"/>
-          <w:szCs w:val="24"/>
-        </w:rPr>
-        <w:t xml:space="preserve"> from the Digital Globe Foundation, computational time from the </w:t>
-      </w:r>
-      <w:proofErr w:type="spellStart"/>
-      <w:r>
-        <w:rPr>
-          <w:rFonts w:ascii="Times New Roman" w:hAnsi="Times New Roman" w:cs="Times New Roman"/>
-          <w:sz w:val="24"/>
-          <w:szCs w:val="24"/>
-        </w:rPr>
-        <w:t>Seawulf</w:t>
-      </w:r>
-      <w:proofErr w:type="spellEnd"/>
-      <w:r>
-        <w:rPr>
-          <w:rFonts w:ascii="Times New Roman" w:hAnsi="Times New Roman" w:cs="Times New Roman"/>
-          <w:sz w:val="24"/>
-          <w:szCs w:val="24"/>
-        </w:rPr>
-        <w:t xml:space="preserve"> Cluster at the Institute of Advanced Computational Science, aerial imagery from </w:t>
-      </w:r>
-      <w:proofErr w:type="spellStart"/>
-      <w:r>
-        <w:rPr>
-          <w:rFonts w:ascii="Times New Roman" w:hAnsi="Times New Roman" w:cs="Times New Roman"/>
-          <w:sz w:val="24"/>
-          <w:szCs w:val="24"/>
-        </w:rPr>
-        <w:t>HiDef</w:t>
-      </w:r>
-      <w:proofErr w:type="spellEnd"/>
-      <w:r>
-        <w:rPr>
-          <w:rFonts w:ascii="Times New Roman" w:hAnsi="Times New Roman" w:cs="Times New Roman"/>
-          <w:sz w:val="24"/>
-          <w:szCs w:val="24"/>
-        </w:rPr>
-        <w:t xml:space="preserve"> Aerial Surveying Ltd., and enlightening discussion with Bento Gonçalves, Peter </w:t>
-      </w:r>
-      <w:proofErr w:type="spellStart"/>
-      <w:r>
-        <w:rPr>
-          <w:rFonts w:ascii="Times New Roman" w:hAnsi="Times New Roman" w:cs="Times New Roman"/>
-          <w:sz w:val="24"/>
-          <w:szCs w:val="24"/>
-        </w:rPr>
-        <w:t>Fretwell</w:t>
-      </w:r>
-      <w:proofErr w:type="spellEnd"/>
-      <w:r>
-        <w:rPr>
-          <w:rFonts w:ascii="Times New Roman" w:hAnsi="Times New Roman" w:cs="Times New Roman"/>
-          <w:sz w:val="24"/>
-          <w:szCs w:val="24"/>
-        </w:rPr>
-        <w:t xml:space="preserve">, </w:t>
-      </w:r>
-      <w:r>
-        <w:rPr>
-          <w:rFonts w:ascii="Times New Roman" w:hAnsi="Times New Roman" w:cs="Times New Roman"/>
-          <w:sz w:val="24"/>
-          <w:szCs w:val="24"/>
-        </w:rPr>
-        <w:t xml:space="preserve">and </w:t>
-      </w:r>
-      <w:r>
-        <w:rPr>
-          <w:rFonts w:ascii="Times New Roman" w:hAnsi="Times New Roman" w:cs="Times New Roman"/>
-          <w:sz w:val="24"/>
-          <w:szCs w:val="24"/>
-        </w:rPr>
-        <w:t>Ellie Bowler</w:t>
-      </w:r>
-      <w:r>
-        <w:rPr>
-          <w:rFonts w:ascii="Times New Roman" w:hAnsi="Times New Roman" w:cs="Times New Roman"/>
-          <w:sz w:val="24"/>
-          <w:szCs w:val="24"/>
-        </w:rPr>
-        <w:t>.</w:t>
-      </w:r>
     </w:p>
     <w:p>
       <w:pPr>
         <w:spacing w:line="480" w:lineRule="auto"/>
         <w:rPr>
-          <w:rFonts w:ascii="Times New Roman" w:hAnsi="Times New Roman" w:cs="Times New Roman"/>
-          <w:sz w:val="24"/>
-          <w:szCs w:val="24"/>
-        </w:rPr>
-      </w:pPr>
+          <w:ins w:id="99" w:author="Alex Borowicz" w:date="2019-04-08T13:35:00Z"/>
+          <w:rFonts w:ascii="Times New Roman" w:hAnsi="Times New Roman" w:cs="Times New Roman"/>
+          <w:b/>
+          <w:sz w:val="24"/>
+          <w:szCs w:val="24"/>
+        </w:rPr>
+      </w:pPr>
+      <w:bookmarkStart w:id="100" w:name="_Hlk536534555"/>
+      <w:r>
+        <w:rPr>
+          <w:rFonts w:ascii="Times New Roman" w:hAnsi="Times New Roman" w:cs="Times New Roman"/>
+          <w:b/>
+          <w:sz w:val="24"/>
+          <w:szCs w:val="24"/>
+        </w:rPr>
+        <w:lastRenderedPageBreak/>
+        <w:t>References</w:t>
+      </w:r>
     </w:p>
     <w:p>
       <w:pPr>
         <w:spacing w:line="480" w:lineRule="auto"/>
         <w:rPr>
-          <w:ins w:id="89" w:author="Alex Borowicz" w:date="2019-04-08T13:35:00Z"/>
+          <w:ins w:id="101" w:author="Alex Borowicz" w:date="2019-04-08T13:37:00Z"/>
           <w:rFonts w:ascii="Times New Roman" w:hAnsi="Times New Roman" w:cs="Times New Roman"/>
           <w:b/>
           <w:sz w:val="24"/>
           <w:szCs w:val="24"/>
         </w:rPr>
       </w:pPr>
-      <w:bookmarkStart w:id="90" w:name="_Hlk536534555"/>
-      <w:r>
-        <w:rPr>
-          <w:rFonts w:ascii="Times New Roman" w:hAnsi="Times New Roman" w:cs="Times New Roman"/>
-          <w:b/>
-          <w:sz w:val="24"/>
-          <w:szCs w:val="24"/>
-        </w:rPr>
-        <w:t>References</w:t>
-      </w:r>
-    </w:p>
-    <w:p>
-      <w:pPr>
-        <w:spacing w:line="480" w:lineRule="auto"/>
-        <w:rPr>
-          <w:ins w:id="91" w:author="Alex Borowicz" w:date="2019-04-08T13:37:00Z"/>
-          <w:rFonts w:ascii="Times New Roman" w:hAnsi="Times New Roman" w:cs="Times New Roman"/>
-          <w:b/>
-          <w:sz w:val="24"/>
-          <w:szCs w:val="24"/>
-        </w:rPr>
-      </w:pPr>
-      <w:ins w:id="92" w:author="Alex Borowicz" w:date="2019-04-08T13:35:00Z">
+      <w:ins w:id="102" w:author="Alex Borowicz" w:date="2019-04-08T13:35:00Z">
         <w:r>
           <w:rPr>
             <w:rFonts w:ascii="Times New Roman" w:hAnsi="Times New Roman" w:cs="Times New Roman"/>
@@ -8629,7 +8679,7 @@
       <w:pPr>
         <w:spacing w:line="480" w:lineRule="auto"/>
         <w:rPr>
-          <w:ins w:id="93" w:author="Alex Borowicz" w:date="2019-04-16T10:18:00Z"/>
+          <w:ins w:id="103" w:author="Alex Borowicz" w:date="2019-04-16T10:18:00Z"/>
           <w:rFonts w:ascii="Times New Roman" w:hAnsi="Times New Roman" w:cs="Times New Roman"/>
           <w:b/>
           <w:sz w:val="24"/>
@@ -8637,7 +8687,7 @@
         </w:rPr>
       </w:pPr>
       <w:proofErr w:type="spellStart"/>
-      <w:ins w:id="94" w:author="Alex Borowicz" w:date="2019-04-16T10:18:00Z">
+      <w:ins w:id="104" w:author="Alex Borowicz" w:date="2019-04-16T10:18:00Z">
         <w:r>
           <w:rPr>
             <w:rFonts w:ascii="Times New Roman" w:hAnsi="Times New Roman" w:cs="Times New Roman"/>
@@ -8658,7 +8708,7 @@
           <w:t xml:space="preserve"> R. Marine mammal census using space satellite imagery. </w:t>
         </w:r>
       </w:ins>
-      <w:ins w:id="95" w:author="Alex Borowicz" w:date="2019-04-16T10:25:00Z">
+      <w:ins w:id="105" w:author="Alex Borowicz" w:date="2019-04-16T10:25:00Z">
         <w:r>
           <w:rPr>
             <w:rFonts w:ascii="Times New Roman" w:hAnsi="Times New Roman" w:cs="Times New Roman"/>
@@ -8669,7 +8719,7 @@
           <w:t xml:space="preserve">U.S. Navy J </w:t>
         </w:r>
       </w:ins>
-      <w:ins w:id="96" w:author="Alex Borowicz" w:date="2019-04-16T10:26:00Z">
+      <w:ins w:id="106" w:author="Alex Borowicz" w:date="2019-04-16T10:26:00Z">
         <w:r>
           <w:rPr>
             <w:rFonts w:ascii="Times New Roman" w:hAnsi="Times New Roman" w:cs="Times New Roman"/>
@@ -8700,7 +8750,7 @@
           <w:t>. 2002;52: 709-</w:t>
         </w:r>
       </w:ins>
-      <w:ins w:id="97" w:author="Alex Borowicz" w:date="2019-04-16T10:27:00Z">
+      <w:ins w:id="107" w:author="Alex Borowicz" w:date="2019-04-16T10:27:00Z">
         <w:r>
           <w:rPr>
             <w:rFonts w:ascii="Times New Roman" w:hAnsi="Times New Roman" w:cs="Times New Roman"/>
@@ -8716,7 +8766,7 @@
       <w:pPr>
         <w:spacing w:line="480" w:lineRule="auto"/>
         <w:rPr>
-          <w:ins w:id="98" w:author="Alex Borowicz" w:date="2019-04-30T14:41:00Z"/>
+          <w:ins w:id="108" w:author="Alex Borowicz" w:date="2019-04-30T14:41:00Z"/>
           <w:rFonts w:ascii="Times New Roman" w:hAnsi="Times New Roman" w:cs="Times New Roman"/>
           <w:b/>
           <w:sz w:val="24"/>
@@ -8724,7 +8774,7 @@
         </w:rPr>
       </w:pPr>
       <w:proofErr w:type="spellStart"/>
-      <w:ins w:id="99" w:author="Alex Borowicz" w:date="2019-04-08T13:35:00Z">
+      <w:ins w:id="109" w:author="Alex Borowicz" w:date="2019-04-08T13:35:00Z">
         <w:r>
           <w:rPr>
             <w:rFonts w:ascii="Times New Roman" w:hAnsi="Times New Roman" w:cs="Times New Roman"/>
@@ -8732,7 +8782,6 @@
             <w:sz w:val="24"/>
             <w:szCs w:val="24"/>
           </w:rPr>
-          <w:lastRenderedPageBreak/>
           <w:t>Esteva</w:t>
         </w:r>
         <w:proofErr w:type="spellEnd"/>
@@ -8786,7 +8835,7 @@
           <w:t xml:space="preserve"> RA</w:t>
         </w:r>
       </w:ins>
-      <w:ins w:id="100" w:author="Alex Borowicz" w:date="2019-04-08T13:36:00Z">
+      <w:ins w:id="110" w:author="Alex Borowicz" w:date="2019-04-08T13:36:00Z">
         <w:r>
           <w:rPr>
             <w:rFonts w:ascii="Times New Roman" w:hAnsi="Times New Roman" w:cs="Times New Roman"/>
@@ -8862,14 +8911,14 @@
       <w:pPr>
         <w:spacing w:line="480" w:lineRule="auto"/>
         <w:rPr>
-          <w:ins w:id="101" w:author="Alex Borowicz" w:date="2019-04-08T13:39:00Z"/>
+          <w:ins w:id="111" w:author="Alex Borowicz" w:date="2019-04-08T13:39:00Z"/>
           <w:rFonts w:ascii="Times New Roman" w:hAnsi="Times New Roman" w:cs="Times New Roman"/>
           <w:b/>
           <w:sz w:val="24"/>
           <w:szCs w:val="24"/>
         </w:rPr>
       </w:pPr>
-      <w:ins w:id="102" w:author="Alex Borowicz" w:date="2019-04-30T14:41:00Z">
+      <w:ins w:id="112" w:author="Alex Borowicz" w:date="2019-04-30T14:41:00Z">
         <w:r>
           <w:rPr>
             <w:rFonts w:ascii="Times New Roman" w:hAnsi="Times New Roman" w:cs="Times New Roman"/>
@@ -8877,7 +8926,7 @@
             <w:sz w:val="24"/>
             <w:szCs w:val="24"/>
             <w:lang w:val="es-PY"/>
-            <w:rPrChange w:id="103" w:author="Alex Borowicz" w:date="2019-04-30T14:41:00Z">
+            <w:rPrChange w:id="113" w:author="Alex Borowicz" w:date="2019-04-30T14:41:00Z">
               <w:rPr>
                 <w:rFonts w:ascii="Times New Roman" w:hAnsi="Times New Roman" w:cs="Times New Roman"/>
                 <w:b/>
@@ -8965,7 +9014,7 @@
           <w:t xml:space="preserve"> K</w:t>
         </w:r>
       </w:ins>
-      <w:ins w:id="104" w:author="Alex Borowicz" w:date="2019-04-30T14:42:00Z">
+      <w:ins w:id="114" w:author="Alex Borowicz" w:date="2019-04-30T14:42:00Z">
         <w:r>
           <w:rPr>
             <w:rFonts w:ascii="Times New Roman" w:hAnsi="Times New Roman" w:cs="Times New Roman"/>
@@ -8982,7 +9031,7 @@
             <w:b/>
             <w:sz w:val="24"/>
             <w:szCs w:val="24"/>
-            <w:rPrChange w:id="105" w:author="Alex Borowicz" w:date="2019-04-30T14:42:00Z">
+            <w:rPrChange w:id="115" w:author="Alex Borowicz" w:date="2019-04-30T14:42:00Z">
               <w:rPr>
                 <w:rFonts w:ascii="Times New Roman" w:hAnsi="Times New Roman" w:cs="Times New Roman"/>
                 <w:b/>
@@ -9004,7 +9053,7 @@
           <w:t>d convolutional networks. Proceedings of the IEEE Conference on Computer Vision and Pattern Recognition</w:t>
         </w:r>
       </w:ins>
-      <w:ins w:id="106" w:author="Alex Borowicz" w:date="2019-04-30T14:52:00Z">
+      <w:ins w:id="116" w:author="Alex Borowicz" w:date="2019-04-30T14:52:00Z">
         <w:r>
           <w:rPr>
             <w:rFonts w:ascii="Times New Roman" w:hAnsi="Times New Roman" w:cs="Times New Roman"/>
@@ -9015,7 +9064,7 @@
           <w:t xml:space="preserve"> (CV</w:t>
         </w:r>
       </w:ins>
-      <w:ins w:id="107" w:author="Alex Borowicz" w:date="2019-04-30T14:53:00Z">
+      <w:ins w:id="117" w:author="Alex Borowicz" w:date="2019-04-30T14:53:00Z">
         <w:r>
           <w:rPr>
             <w:rFonts w:ascii="Times New Roman" w:hAnsi="Times New Roman" w:cs="Times New Roman"/>
@@ -9026,7 +9075,7 @@
           <w:t>PR)</w:t>
         </w:r>
       </w:ins>
-      <w:ins w:id="108" w:author="Alex Borowicz" w:date="2019-04-30T14:43:00Z">
+      <w:ins w:id="118" w:author="Alex Borowicz" w:date="2019-04-30T14:43:00Z">
         <w:r>
           <w:rPr>
             <w:rFonts w:ascii="Times New Roman" w:hAnsi="Times New Roman" w:cs="Times New Roman"/>
@@ -9051,7 +9100,7 @@
       <w:pPr>
         <w:spacing w:line="480" w:lineRule="auto"/>
         <w:rPr>
-          <w:ins w:id="109" w:author="Alex Borowicz" w:date="2019-04-30T14:40:00Z"/>
+          <w:ins w:id="119" w:author="Alex Borowicz" w:date="2019-04-30T14:40:00Z"/>
           <w:rFonts w:ascii="Times New Roman" w:hAnsi="Times New Roman" w:cs="Times New Roman"/>
           <w:b/>
           <w:sz w:val="24"/>
@@ -9059,7 +9108,7 @@
         </w:rPr>
       </w:pPr>
       <w:proofErr w:type="spellStart"/>
-      <w:ins w:id="110" w:author="Alex Borowicz" w:date="2019-04-08T13:39:00Z">
+      <w:ins w:id="120" w:author="Alex Borowicz" w:date="2019-04-08T13:39:00Z">
         <w:r>
           <w:rPr>
             <w:rFonts w:ascii="Times New Roman" w:hAnsi="Times New Roman" w:cs="Times New Roman"/>
@@ -9105,7 +9154,7 @@
             <w:b/>
             <w:sz w:val="24"/>
             <w:szCs w:val="24"/>
-            <w:rPrChange w:id="111" w:author="Alex Borowicz" w:date="2019-04-08T13:39:00Z">
+            <w:rPrChange w:id="121" w:author="Alex Borowicz" w:date="2019-04-08T13:39:00Z">
               <w:rPr>
                 <w:rFonts w:ascii="Times New Roman" w:hAnsi="Times New Roman" w:cs="Times New Roman"/>
                 <w:b/>
@@ -9127,7 +9176,7 @@
           <w:t xml:space="preserve"> flow prediction with big data: A deep learning approach. 2015;16: 865-</w:t>
         </w:r>
       </w:ins>
-      <w:ins w:id="112" w:author="Alex Borowicz" w:date="2019-04-08T13:40:00Z">
+      <w:ins w:id="122" w:author="Alex Borowicz" w:date="2019-04-08T13:40:00Z">
         <w:r>
           <w:rPr>
             <w:rFonts w:ascii="Times New Roman" w:hAnsi="Times New Roman" w:cs="Times New Roman"/>
@@ -9150,7 +9199,7 @@
         </w:rPr>
       </w:pPr>
       <w:proofErr w:type="spellStart"/>
-      <w:ins w:id="113" w:author="Alex Borowicz" w:date="2019-04-30T14:40:00Z">
+      <w:ins w:id="123" w:author="Alex Borowicz" w:date="2019-04-30T14:40:00Z">
         <w:r>
           <w:rPr>
             <w:rFonts w:ascii="Times New Roman" w:hAnsi="Times New Roman" w:cs="Times New Roman"/>
@@ -9171,7 +9220,7 @@
           <w:t xml:space="preserve"> </w:t>
         </w:r>
       </w:ins>
-      <w:ins w:id="114" w:author="Alex Borowicz" w:date="2019-04-30T14:50:00Z">
+      <w:ins w:id="124" w:author="Alex Borowicz" w:date="2019-04-30T14:50:00Z">
         <w:r>
           <w:rPr>
             <w:rFonts w:ascii="Times New Roman" w:hAnsi="Times New Roman" w:cs="Times New Roman"/>
@@ -9212,7 +9261,7 @@
           <w:t>Doll</w:t>
         </w:r>
       </w:ins>
-      <w:ins w:id="115" w:author="Alex Borowicz" w:date="2019-04-30T14:51:00Z">
+      <w:ins w:id="125" w:author="Alex Borowicz" w:date="2019-04-30T14:51:00Z">
         <w:r>
           <w:rPr>
             <w:rFonts w:ascii="Calibri" w:hAnsi="Calibri" w:cs="Calibri"/>
@@ -9242,7 +9291,7 @@
           <w:t xml:space="preserve"> P, Tu Z, He K. Aggregated residual transformations for deep neural networks. Proceedings of the IEEE Conference on Computer Vision and Pattern Recognition</w:t>
         </w:r>
       </w:ins>
-      <w:ins w:id="116" w:author="Alex Borowicz" w:date="2019-04-30T14:52:00Z">
+      <w:ins w:id="126" w:author="Alex Borowicz" w:date="2019-04-30T14:52:00Z">
         <w:r>
           <w:rPr>
             <w:rFonts w:ascii="Times New Roman" w:hAnsi="Times New Roman" w:cs="Times New Roman"/>
@@ -9253,7 +9302,7 @@
           <w:t xml:space="preserve"> (CVPR</w:t>
         </w:r>
       </w:ins>
-      <w:ins w:id="117" w:author="Alex Borowicz" w:date="2019-04-30T14:53:00Z">
+      <w:ins w:id="127" w:author="Alex Borowicz" w:date="2019-04-30T14:53:00Z">
         <w:r>
           <w:rPr>
             <w:rFonts w:ascii="Times New Roman" w:hAnsi="Times New Roman" w:cs="Times New Roman"/>
@@ -9264,7 +9313,7 @@
           <w:t>)</w:t>
         </w:r>
       </w:ins>
-      <w:ins w:id="118" w:author="Alex Borowicz" w:date="2019-04-30T14:51:00Z">
+      <w:ins w:id="128" w:author="Alex Borowicz" w:date="2019-04-30T14:51:00Z">
         <w:r>
           <w:rPr>
             <w:rFonts w:ascii="Times New Roman" w:hAnsi="Times New Roman" w:cs="Times New Roman"/>
@@ -9275,7 +9324,7 @@
           <w:t>.</w:t>
         </w:r>
       </w:ins>
-      <w:ins w:id="119" w:author="Alex Borowicz" w:date="2019-04-30T14:53:00Z">
+      <w:ins w:id="129" w:author="Alex Borowicz" w:date="2019-04-30T14:53:00Z">
         <w:r>
           <w:rPr>
             <w:rFonts w:ascii="Times New Roman" w:hAnsi="Times New Roman" w:cs="Times New Roman"/>
@@ -9286,8 +9335,6 @@
           <w:t xml:space="preserve"> 2017; 1492-1500.</w:t>
         </w:r>
       </w:ins>
-      <w:bookmarkStart w:id="120" w:name="_GoBack"/>
-      <w:bookmarkEnd w:id="120"/>
     </w:p>
     <w:p>
       <w:pPr>
@@ -9419,6 +9466,7 @@
           <w:sz w:val="24"/>
           <w:szCs w:val="24"/>
         </w:rPr>
+        <w:lastRenderedPageBreak/>
         <w:t xml:space="preserve">Moore SE, Waite JM, </w:t>
       </w:r>
       <w:proofErr w:type="spellStart"/>
@@ -9560,7 +9608,7 @@
         </w:rPr>
         <w:t xml:space="preserve">Integrating multiple data sources for assessing blue whale abundance and distribution in Chilean Northern Patagonia. </w:t>
       </w:r>
-      <w:del w:id="121" w:author="Alex Borowicz" w:date="2019-04-08T10:36:00Z">
+      <w:del w:id="130" w:author="Alex Borowicz" w:date="2019-04-08T10:36:00Z">
         <w:r>
           <w:rPr>
             <w:rFonts w:ascii="Times New Roman" w:hAnsi="Times New Roman" w:cs="Times New Roman"/>
@@ -9570,7 +9618,7 @@
           <w:delText>Biodiv Res</w:delText>
         </w:r>
       </w:del>
-      <w:ins w:id="122" w:author="Alex Borowicz" w:date="2019-04-08T10:36:00Z">
+      <w:ins w:id="131" w:author="Alex Borowicz" w:date="2019-04-08T10:36:00Z">
         <w:r>
           <w:rPr>
             <w:rFonts w:ascii="Times New Roman" w:hAnsi="Times New Roman" w:cs="Times New Roman"/>
@@ -9620,7 +9668,6 @@
           <w:sz w:val="24"/>
           <w:szCs w:val="24"/>
         </w:rPr>
-        <w:lastRenderedPageBreak/>
         <w:t>Kaschner</w:t>
       </w:r>
       <w:proofErr w:type="spellEnd"/>
@@ -9977,6 +10024,7 @@
           <w:sz w:val="24"/>
           <w:szCs w:val="24"/>
         </w:rPr>
+        <w:lastRenderedPageBreak/>
         <w:t>Kot</w:t>
       </w:r>
       <w:proofErr w:type="spellEnd"/>
@@ -10086,7 +10134,6 @@
           <w:sz w:val="24"/>
           <w:szCs w:val="24"/>
         </w:rPr>
-        <w:lastRenderedPageBreak/>
         <w:t>Branch T. Abundance of Antarctic blue whales south of 60</w:t>
       </w:r>
       <w:r>
@@ -10482,6 +10529,7 @@
           <w:sz w:val="24"/>
           <w:szCs w:val="24"/>
         </w:rPr>
+        <w:lastRenderedPageBreak/>
         <w:t>Platonov</w:t>
       </w:r>
       <w:proofErr w:type="spellEnd"/>
@@ -10640,7 +10688,6 @@
           <w:sz w:val="24"/>
           <w:szCs w:val="24"/>
         </w:rPr>
-        <w:lastRenderedPageBreak/>
         <w:t>Seymour AC, Dale J, Hammill M, Halpin PN, Johnston DW. Automated detection and enumeration of marine wildlife using unmanned aircraft systems (UAS) and thermal imagery. Sci Rep. 2017;7: 45127.</w:t>
       </w:r>
     </w:p>
@@ -11062,6 +11109,7 @@
           <w:sz w:val="24"/>
           <w:szCs w:val="24"/>
         </w:rPr>
+        <w:lastRenderedPageBreak/>
         <w:t>Willi M, Pitman RT, Cardoso AW, Locke C, Swanson A, Boyer A,</w:t>
       </w:r>
       <w:r>
@@ -11214,7 +11262,6 @@
           <w:sz w:val="24"/>
           <w:szCs w:val="24"/>
         </w:rPr>
-        <w:lastRenderedPageBreak/>
         <w:t>Seiferling</w:t>
       </w:r>
       <w:proofErr w:type="spellEnd"/>
@@ -11650,6 +11697,7 @@
           <w:sz w:val="24"/>
           <w:szCs w:val="24"/>
         </w:rPr>
+        <w:lastRenderedPageBreak/>
         <w:t>LeCun</w:t>
       </w:r>
       <w:proofErr w:type="spellEnd"/>
@@ -11778,7 +11826,6 @@
           <w:sz w:val="24"/>
           <w:szCs w:val="24"/>
         </w:rPr>
-        <w:lastRenderedPageBreak/>
         <w:t>Rumelhart</w:t>
       </w:r>
       <w:proofErr w:type="spellEnd"/>
@@ -12257,6 +12304,7 @@
           <w:sz w:val="24"/>
           <w:szCs w:val="24"/>
         </w:rPr>
+        <w:lastRenderedPageBreak/>
         <w:t xml:space="preserve">Hodgson A, Kelly N, Peel D. Unmanned aerial vehicles (UAVs) for surveying marine fauna: a dugong case study. </w:t>
       </w:r>
       <w:proofErr w:type="spellStart"/>
@@ -12347,7 +12395,6 @@
           <w:sz w:val="24"/>
           <w:szCs w:val="24"/>
         </w:rPr>
-        <w:lastRenderedPageBreak/>
         <w:t xml:space="preserve">Ramp C, </w:t>
       </w:r>
       <w:proofErr w:type="spellStart"/>
@@ -12433,7 +12480,7 @@
         </w:rPr>
       </w:pPr>
     </w:p>
-    <w:bookmarkEnd w:id="90"/>
+    <w:bookmarkEnd w:id="100"/>
     <w:p>
       <w:pPr>
         <w:spacing w:line="480" w:lineRule="auto"/>
@@ -14223,7 +14270,7 @@
 </file>
 
 <file path=customXml/itemProps1.xml><?xml version="1.0" encoding="utf-8"?>
-<ds:datastoreItem xmlns:ds="http://schemas.openxmlformats.org/officeDocument/2006/customXml" ds:itemID="{4F9DDF82-E7A5-4C52-91E2-D8634BF3935B}">
+<ds:datastoreItem xmlns:ds="http://schemas.openxmlformats.org/officeDocument/2006/customXml" ds:itemID="{23983267-9196-4188-B7FC-BDBF4E660622}">
   <ds:schemaRefs>
     <ds:schemaRef ds:uri="http://schemas.openxmlformats.org/officeDocument/2006/bibliography"/>
   </ds:schemaRefs>

</xml_diff>